<commit_message>
Livrables pour la rencontre modifiés
</commit_message>
<xml_diff>
--- a/MatriceDeConformite.docx
+++ b/MatriceDeConformite.docx
@@ -222,15 +222,25 @@
               <w:jc w:val="center"/>
             </w:pPr>
             <w:r>
-              <w:t>G.0.1</w:t>
-            </w:r>
-            <w:proofErr w:type="gramStart"/>
-            <w:r>
-              <w:t>./</w:t>
-            </w:r>
-            <w:proofErr w:type="gramEnd"/>
-            <w:r>
-              <w:t xml:space="preserve"> G.0.2./ G.0.3./ G.A.2/ G.A.3/G.B.1. / G.B.2. / G.B.3.  G.B.4.</w:t>
+              <w:t>G.0.1.</w:t>
+            </w:r>
+            <w:r>
+              <w:t xml:space="preserve"> </w:t>
+            </w:r>
+            <w:r>
+              <w:t>/ G.0.2.</w:t>
+            </w:r>
+            <w:r>
+              <w:t xml:space="preserve"> </w:t>
+            </w:r>
+            <w:r>
+              <w:t>/ G.0.3.</w:t>
+            </w:r>
+            <w:r>
+              <w:t xml:space="preserve"> </w:t>
+            </w:r>
+            <w:r>
+              <w:t>/ G.A.2/ G.A.3/G.B.1. / G.B.2. / G.B.3.  G.B.4.</w:t>
             </w:r>
           </w:p>
         </w:tc>
@@ -547,11 +557,7 @@
             <w:tcW w:w="2823" w:type="dxa"/>
             <w:shd w:val="clear" w:color="auto" w:fill="DBDBDB" w:themeFill="accent3" w:themeFillTint="66"/>
           </w:tcPr>
-          <w:p>
-            <w:r>
-              <w:t>4. Découplage de la dynamique plaque-sphère et découplage axe par axe de la dynamique de la plaque</w:t>
-            </w:r>
-          </w:p>
+          <w:p/>
         </w:tc>
         <w:tc>
           <w:tcPr>
@@ -657,9 +663,6 @@
                 <w:rFonts w:ascii="Times New Roman" w:hAnsi="Times New Roman" w:cs="Times New Roman"/>
               </w:rPr>
             </w:pPr>
-            <w:r>
-              <w:t>5. Développement des fonctions de transfert pour la dynamique de la sphère et de la plaque</w:t>
-            </w:r>
           </w:p>
         </w:tc>
         <w:tc>
@@ -814,12 +817,7 @@
               </w:rPr>
             </w:pPr>
             <w:r>
-              <w:t>F-3 Calibration et identification s</w:t>
-            </w:r>
-            <w:bookmarkStart w:id="0" w:name="_GoBack"/>
-            <w:bookmarkEnd w:id="0"/>
-            <w:r>
-              <w:t>tatique des actionneurs</w:t>
+              <w:t>F-3 Calibration et identification statique des actionneurs</w:t>
             </w:r>
           </w:p>
         </w:tc>
@@ -914,8 +912,11 @@
           </w:tcPr>
           <w:p>
             <w:r>
+              <w:t xml:space="preserve">F-4 Procédure et logiciel MATLAB de conception des compensateurs en utilisant </w:t>
+            </w:r>
+            <w:r>
               <w:lastRenderedPageBreak/>
-              <w:t>F-4 Procédure et logiciel MATLAB de conception des compensateurs en utilisant une approche classique pour l’asservissement (GE) :</w:t>
+              <w:t>une approche classique pour l’asservissement (GE) :</w:t>
             </w:r>
           </w:p>
         </w:tc>
@@ -931,6 +932,7 @@
               </w:rPr>
             </w:pPr>
             <w:r>
+              <w:lastRenderedPageBreak/>
               <w:t xml:space="preserve">4. SA : CONCEPTION DES ASSERVISSEMENTS </w:t>
             </w:r>
           </w:p>
@@ -1034,7 +1036,12 @@
               </w:rPr>
             </w:pPr>
             <w:r>
-              <w:t>5. SS : TESTS STATIQUES ET CONDITIONS D’ÉQUILIBRE</w:t>
+              <w:t xml:space="preserve">5. SS : TESTS STATIQUES ET CONDITIONS </w:t>
+            </w:r>
+            <w:bookmarkStart w:id="0" w:name="_GoBack"/>
+            <w:bookmarkEnd w:id="0"/>
+            <w:r>
+              <w:t>D’ÉQUILIBRE</w:t>
             </w:r>
           </w:p>
         </w:tc>
@@ -1419,11 +1426,7 @@
           </w:tcPr>
           <w:p>
             <w:r>
-              <w:t xml:space="preserve">F-9 Procédure et logiciel MATLAB de tests dynamiques du banc d’essai soumis à des critères de  s de performance avec démonstration de la capacité d’innovation de l’équipe, hors du contexte </w:t>
-            </w:r>
-            <w:r>
-              <w:lastRenderedPageBreak/>
-              <w:t>d’un train à suspension magnétique :</w:t>
+              <w:t>F-9 Procédure et logiciel MATLAB de tests dynamiques du banc d’essai soumis à des critères de  s de performance avec démonstration de la capacité d’innovation de l’équipe, hors du contexte d’un train à suspension magnétique :</w:t>
             </w:r>
           </w:p>
         </w:tc>
@@ -1439,7 +1442,6 @@
               </w:rPr>
             </w:pPr>
             <w:r>
-              <w:lastRenderedPageBreak/>
               <w:t>9. SD : TESTS DYNAMIQUES ET DÉMONSTRATION DE L’INNOVATION</w:t>
             </w:r>
           </w:p>

</xml_diff>

<commit_message>
Changement après revue 1
Séparation de la colonne des requis, en fonctions des livrables
</commit_message>
<xml_diff>
--- a/MatriceDeConformite.docx
+++ b/MatriceDeConformite.docx
@@ -34,19 +34,17 @@
               <w:jc w:val="center"/>
               <w:rPr>
                 <w:rFonts w:ascii="Times New Roman" w:hAnsi="Times New Roman" w:cs="Times New Roman"/>
-              </w:rPr>
-            </w:pPr>
-            <w:r>
-              <w:rPr>
-                <w:rFonts w:ascii="Times New Roman" w:hAnsi="Times New Roman" w:cs="Times New Roman"/>
-              </w:rPr>
-              <w:t>Requis du fournisseur</w:t>
-            </w:r>
-            <w:r>
-              <w:rPr>
-                <w:rFonts w:ascii="Times New Roman" w:hAnsi="Times New Roman" w:cs="Times New Roman"/>
-              </w:rPr>
-              <w:t xml:space="preserve"> (F)</w:t>
+                <w:sz w:val="24"/>
+                <w:szCs w:val="24"/>
+              </w:rPr>
+            </w:pPr>
+            <w:r>
+              <w:rPr>
+                <w:rFonts w:ascii="Times New Roman" w:hAnsi="Times New Roman" w:cs="Times New Roman"/>
+                <w:sz w:val="24"/>
+                <w:szCs w:val="24"/>
+              </w:rPr>
+              <w:t>Requis du fournisseur (F)</w:t>
             </w:r>
           </w:p>
         </w:tc>
@@ -61,17 +59,23 @@
               <w:jc w:val="center"/>
               <w:rPr>
                 <w:rFonts w:ascii="Times New Roman" w:hAnsi="Times New Roman" w:cs="Times New Roman"/>
-              </w:rPr>
-            </w:pPr>
-            <w:r>
-              <w:rPr>
-                <w:rFonts w:ascii="Times New Roman" w:hAnsi="Times New Roman" w:cs="Times New Roman"/>
+                <w:sz w:val="24"/>
+                <w:szCs w:val="24"/>
+              </w:rPr>
+            </w:pPr>
+            <w:r>
+              <w:rPr>
+                <w:rFonts w:ascii="Times New Roman" w:hAnsi="Times New Roman" w:cs="Times New Roman"/>
+                <w:sz w:val="24"/>
+                <w:szCs w:val="24"/>
               </w:rPr>
               <w:t>Spécifications approprié</w:t>
             </w:r>
             <w:r>
               <w:rPr>
                 <w:rFonts w:ascii="Times New Roman" w:hAnsi="Times New Roman" w:cs="Times New Roman"/>
+                <w:sz w:val="24"/>
+                <w:szCs w:val="24"/>
               </w:rPr>
               <w:t>es</w:t>
             </w:r>
@@ -88,19 +92,17 @@
               <w:jc w:val="center"/>
               <w:rPr>
                 <w:rFonts w:ascii="Times New Roman" w:hAnsi="Times New Roman" w:cs="Times New Roman"/>
-              </w:rPr>
-            </w:pPr>
-            <w:r>
-              <w:rPr>
-                <w:rFonts w:ascii="Times New Roman" w:hAnsi="Times New Roman" w:cs="Times New Roman"/>
-              </w:rPr>
-              <w:t>Requis de ges</w:t>
-            </w:r>
-            <w:r>
-              <w:rPr>
-                <w:rFonts w:ascii="Times New Roman" w:hAnsi="Times New Roman" w:cs="Times New Roman"/>
-              </w:rPr>
-              <w:t>tion</w:t>
+                <w:sz w:val="24"/>
+                <w:szCs w:val="24"/>
+              </w:rPr>
+            </w:pPr>
+            <w:r>
+              <w:rPr>
+                <w:rFonts w:ascii="Times New Roman" w:hAnsi="Times New Roman" w:cs="Times New Roman"/>
+                <w:sz w:val="24"/>
+                <w:szCs w:val="24"/>
+              </w:rPr>
+              <w:t>Requis de gestion</w:t>
             </w:r>
           </w:p>
         </w:tc>
@@ -115,11 +117,15 @@
               <w:jc w:val="center"/>
               <w:rPr>
                 <w:rFonts w:ascii="Times New Roman" w:hAnsi="Times New Roman" w:cs="Times New Roman"/>
-              </w:rPr>
-            </w:pPr>
-            <w:r>
-              <w:rPr>
-                <w:rFonts w:ascii="Times New Roman" w:hAnsi="Times New Roman" w:cs="Times New Roman"/>
+                <w:sz w:val="24"/>
+                <w:szCs w:val="24"/>
+              </w:rPr>
+            </w:pPr>
+            <w:r>
+              <w:rPr>
+                <w:rFonts w:ascii="Times New Roman" w:hAnsi="Times New Roman" w:cs="Times New Roman"/>
+                <w:sz w:val="24"/>
+                <w:szCs w:val="24"/>
               </w:rPr>
               <w:t>WBS/WP/WPD</w:t>
             </w:r>
@@ -136,11 +142,15 @@
               <w:jc w:val="center"/>
               <w:rPr>
                 <w:rFonts w:ascii="Times New Roman" w:hAnsi="Times New Roman" w:cs="Times New Roman"/>
-              </w:rPr>
-            </w:pPr>
-            <w:r>
-              <w:rPr>
-                <w:rFonts w:ascii="Times New Roman" w:hAnsi="Times New Roman" w:cs="Times New Roman"/>
+                <w:sz w:val="24"/>
+                <w:szCs w:val="24"/>
+              </w:rPr>
+            </w:pPr>
+            <w:r>
+              <w:rPr>
+                <w:rFonts w:ascii="Times New Roman" w:hAnsi="Times New Roman" w:cs="Times New Roman"/>
+                <w:sz w:val="24"/>
+                <w:szCs w:val="24"/>
               </w:rPr>
               <w:t>Livrables</w:t>
             </w:r>
@@ -157,11 +167,15 @@
               <w:jc w:val="center"/>
               <w:rPr>
                 <w:rFonts w:ascii="Times New Roman" w:hAnsi="Times New Roman" w:cs="Times New Roman"/>
-              </w:rPr>
-            </w:pPr>
-            <w:r>
-              <w:rPr>
-                <w:rFonts w:ascii="Times New Roman" w:hAnsi="Times New Roman" w:cs="Times New Roman"/>
+                <w:sz w:val="24"/>
+                <w:szCs w:val="24"/>
+              </w:rPr>
+            </w:pPr>
+            <w:r>
+              <w:rPr>
+                <w:rFonts w:ascii="Times New Roman" w:hAnsi="Times New Roman" w:cs="Times New Roman"/>
+                <w:sz w:val="24"/>
+                <w:szCs w:val="24"/>
               </w:rPr>
               <w:t>C</w:t>
             </w:r>
@@ -178,15 +192,90 @@
             <w:vMerge w:val="restart"/>
             <w:shd w:val="clear" w:color="auto" w:fill="DEEAF6" w:themeFill="accent1" w:themeFillTint="33"/>
           </w:tcPr>
-          <w:p/>
-          <w:p/>
-          <w:p/>
-          <w:p/>
-          <w:p/>
-          <w:p/>
-          <w:p/>
-          <w:p>
-            <w:r>
+          <w:p>
+            <w:pPr>
+              <w:rPr>
+                <w:sz w:val="24"/>
+                <w:szCs w:val="24"/>
+              </w:rPr>
+            </w:pPr>
+          </w:p>
+          <w:p>
+            <w:pPr>
+              <w:rPr>
+                <w:sz w:val="24"/>
+                <w:szCs w:val="24"/>
+              </w:rPr>
+            </w:pPr>
+          </w:p>
+          <w:p>
+            <w:pPr>
+              <w:rPr>
+                <w:sz w:val="24"/>
+                <w:szCs w:val="24"/>
+              </w:rPr>
+            </w:pPr>
+          </w:p>
+          <w:p>
+            <w:pPr>
+              <w:rPr>
+                <w:sz w:val="24"/>
+                <w:szCs w:val="24"/>
+              </w:rPr>
+            </w:pPr>
+          </w:p>
+          <w:p>
+            <w:pPr>
+              <w:rPr>
+                <w:sz w:val="24"/>
+                <w:szCs w:val="24"/>
+              </w:rPr>
+            </w:pPr>
+          </w:p>
+          <w:p>
+            <w:pPr>
+              <w:rPr>
+                <w:sz w:val="24"/>
+                <w:szCs w:val="24"/>
+              </w:rPr>
+            </w:pPr>
+          </w:p>
+          <w:p>
+            <w:pPr>
+              <w:rPr>
+                <w:sz w:val="24"/>
+                <w:szCs w:val="24"/>
+              </w:rPr>
+            </w:pPr>
+          </w:p>
+          <w:p>
+            <w:pPr>
+              <w:rPr>
+                <w:sz w:val="24"/>
+                <w:szCs w:val="24"/>
+              </w:rPr>
+            </w:pPr>
+          </w:p>
+          <w:p>
+            <w:pPr>
+              <w:rPr>
+                <w:sz w:val="24"/>
+                <w:szCs w:val="24"/>
+              </w:rPr>
+            </w:pPr>
+          </w:p>
+          <w:p>
+            <w:pPr>
+              <w:rPr>
+                <w:sz w:val="24"/>
+                <w:szCs w:val="24"/>
+              </w:rPr>
+            </w:pPr>
+            <w:r>
+              <w:rPr>
+                <w:sz w:val="24"/>
+                <w:szCs w:val="24"/>
+              </w:rPr>
               <w:t>F-1 Modélisation du banc d’essai à lévitation magnétique</w:t>
             </w:r>
           </w:p>
@@ -197,50 +286,171 @@
             <w:vMerge w:val="restart"/>
             <w:shd w:val="clear" w:color="auto" w:fill="FBE4D5" w:themeFill="accent2" w:themeFillTint="33"/>
           </w:tcPr>
-          <w:p/>
-          <w:p/>
-          <w:p/>
-          <w:p/>
-          <w:p/>
-          <w:p/>
-          <w:p/>
-          <w:p>
-            <w:r>
-              <w:t>1. SM : MODÉLISATION ANALYTIQUE ET NUMÉRIQUE</w:t>
+          <w:p>
+            <w:pPr>
+              <w:rPr>
+                <w:sz w:val="24"/>
+                <w:szCs w:val="24"/>
+              </w:rPr>
+            </w:pPr>
+          </w:p>
+          <w:p>
+            <w:pPr>
+              <w:rPr>
+                <w:sz w:val="24"/>
+                <w:szCs w:val="24"/>
+              </w:rPr>
+            </w:pPr>
+          </w:p>
+          <w:p>
+            <w:pPr>
+              <w:rPr>
+                <w:sz w:val="24"/>
+                <w:szCs w:val="24"/>
+              </w:rPr>
+            </w:pPr>
+          </w:p>
+          <w:p>
+            <w:pPr>
+              <w:rPr>
+                <w:sz w:val="24"/>
+                <w:szCs w:val="24"/>
+              </w:rPr>
+            </w:pPr>
+          </w:p>
+          <w:p>
+            <w:pPr>
+              <w:rPr>
+                <w:sz w:val="24"/>
+                <w:szCs w:val="24"/>
+              </w:rPr>
+            </w:pPr>
+          </w:p>
+          <w:p>
+            <w:pPr>
+              <w:rPr>
+                <w:sz w:val="24"/>
+                <w:szCs w:val="24"/>
+              </w:rPr>
+            </w:pPr>
+          </w:p>
+          <w:p>
+            <w:pPr>
+              <w:rPr>
+                <w:sz w:val="24"/>
+                <w:szCs w:val="24"/>
+              </w:rPr>
+            </w:pPr>
+          </w:p>
+          <w:p>
+            <w:pPr>
+              <w:rPr>
+                <w:sz w:val="24"/>
+                <w:szCs w:val="24"/>
+              </w:rPr>
+            </w:pPr>
+          </w:p>
+          <w:p>
+            <w:pPr>
+              <w:rPr>
+                <w:sz w:val="24"/>
+                <w:szCs w:val="24"/>
+              </w:rPr>
+            </w:pPr>
+          </w:p>
+          <w:p>
+            <w:pPr>
+              <w:rPr>
+                <w:sz w:val="24"/>
+                <w:szCs w:val="24"/>
+              </w:rPr>
+            </w:pPr>
+            <w:r>
+              <w:rPr>
+                <w:sz w:val="24"/>
+                <w:szCs w:val="24"/>
+              </w:rPr>
+              <w:t xml:space="preserve">1. SM : MODÉLISATION </w:t>
+            </w:r>
+          </w:p>
+          <w:p>
+            <w:pPr>
+              <w:rPr>
+                <w:sz w:val="24"/>
+                <w:szCs w:val="24"/>
+              </w:rPr>
+            </w:pPr>
+            <w:r>
+              <w:rPr>
+                <w:sz w:val="24"/>
+                <w:szCs w:val="24"/>
+              </w:rPr>
+              <w:t>ANALYTIQUE ET NUMÉRIQUE</w:t>
             </w:r>
           </w:p>
         </w:tc>
         <w:tc>
           <w:tcPr>
             <w:tcW w:w="2835" w:type="dxa"/>
-            <w:vMerge w:val="restart"/>
             <w:shd w:val="clear" w:color="auto" w:fill="FFF2CC" w:themeFill="accent4" w:themeFillTint="33"/>
             <w:vAlign w:val="center"/>
           </w:tcPr>
           <w:p>
             <w:pPr>
               <w:jc w:val="center"/>
-            </w:pPr>
-            <w:r>
-              <w:t>G.0.1.</w:t>
-            </w:r>
-            <w:r>
+              <w:rPr>
+                <w:sz w:val="24"/>
+                <w:szCs w:val="24"/>
+              </w:rPr>
+            </w:pPr>
+            <w:r>
+              <w:rPr>
+                <w:sz w:val="24"/>
+                <w:szCs w:val="24"/>
+              </w:rPr>
+              <w:t>G.A.2</w:t>
+            </w:r>
+            <w:r>
+              <w:rPr>
+                <w:sz w:val="24"/>
+                <w:szCs w:val="24"/>
+              </w:rPr>
+              <w:t>.</w:t>
+            </w:r>
+            <w:r>
+              <w:rPr>
+                <w:sz w:val="24"/>
+                <w:szCs w:val="24"/>
+              </w:rPr>
               <w:t xml:space="preserve"> </w:t>
             </w:r>
             <w:r>
-              <w:t>/ G.0.2.</w:t>
-            </w:r>
-            <w:r>
+              <w:rPr>
+                <w:sz w:val="24"/>
+                <w:szCs w:val="24"/>
+              </w:rPr>
+              <w:t>/</w:t>
+            </w:r>
+            <w:r>
+              <w:rPr>
+                <w:sz w:val="24"/>
+                <w:szCs w:val="24"/>
+              </w:rPr>
+              <w:t>G.0.1 /</w:t>
+            </w:r>
+            <w:r>
+              <w:rPr>
+                <w:sz w:val="24"/>
+                <w:szCs w:val="24"/>
+              </w:rPr>
+              <w:t>G.0.2. / G.0.3.</w:t>
+            </w:r>
+            <w:r>
+              <w:rPr>
+                <w:sz w:val="24"/>
+                <w:szCs w:val="24"/>
+              </w:rPr>
               <w:t xml:space="preserve"> </w:t>
-            </w:r>
-            <w:r>
-              <w:t>/ G.0.3.</w:t>
-            </w:r>
-            <w:r>
-              <w:t xml:space="preserve"> </w:t>
-            </w:r>
-            <w:r>
-              <w:t>/ G.A.2/ G.A.3/G.B.1. / G.B.2. / G.B.3.  G.B.4.</w:t>
             </w:r>
           </w:p>
         </w:tc>
@@ -256,11 +466,15 @@
               <w:jc w:val="center"/>
               <w:rPr>
                 <w:rFonts w:ascii="Times New Roman" w:hAnsi="Times New Roman" w:cs="Times New Roman"/>
-              </w:rPr>
-            </w:pPr>
-            <w:r>
-              <w:rPr>
-                <w:rFonts w:ascii="Times New Roman" w:hAnsi="Times New Roman" w:cs="Times New Roman"/>
+                <w:sz w:val="24"/>
+                <w:szCs w:val="24"/>
+              </w:rPr>
+            </w:pPr>
+            <w:r>
+              <w:rPr>
+                <w:rFonts w:ascii="Times New Roman" w:hAnsi="Times New Roman" w:cs="Times New Roman"/>
+                <w:sz w:val="24"/>
+                <w:szCs w:val="24"/>
               </w:rPr>
               <w:t>1.2</w:t>
             </w:r>
@@ -272,11 +486,35 @@
             <w:shd w:val="clear" w:color="auto" w:fill="DBDBDB" w:themeFill="accent3" w:themeFillTint="66"/>
           </w:tcPr>
           <w:p>
-            <w:r>
+            <w:pPr>
+              <w:rPr>
+                <w:sz w:val="24"/>
+                <w:szCs w:val="24"/>
+              </w:rPr>
+            </w:pPr>
+            <w:r>
+              <w:rPr>
+                <w:sz w:val="24"/>
+                <w:szCs w:val="24"/>
+              </w:rPr>
               <w:t>1. Développement du modèle sous forme d’équations différentielles</w:t>
             </w:r>
-          </w:p>
-          <w:p/>
+            <w:r>
+              <w:rPr>
+                <w:sz w:val="24"/>
+                <w:szCs w:val="24"/>
+              </w:rPr>
+              <w:t xml:space="preserve"> (revue 1)</w:t>
+            </w:r>
+          </w:p>
+          <w:p>
+            <w:pPr>
+              <w:rPr>
+                <w:sz w:val="24"/>
+                <w:szCs w:val="24"/>
+              </w:rPr>
+            </w:pPr>
+          </w:p>
         </w:tc>
         <w:tc>
           <w:tcPr>
@@ -288,19 +526,25 @@
               <w:jc w:val="center"/>
               <w:rPr>
                 <w:rFonts w:ascii="Times New Roman" w:hAnsi="Times New Roman" w:cs="Times New Roman"/>
-              </w:rPr>
-            </w:pPr>
-          </w:p>
-          <w:p>
-            <w:pPr>
-              <w:jc w:val="center"/>
-              <w:rPr>
-                <w:rFonts w:ascii="Times New Roman" w:hAnsi="Times New Roman" w:cs="Times New Roman"/>
-              </w:rPr>
-            </w:pPr>
-            <w:r>
-              <w:rPr>
-                <w:rFonts w:ascii="Times New Roman" w:hAnsi="Times New Roman" w:cs="Times New Roman"/>
+                <w:sz w:val="24"/>
+                <w:szCs w:val="24"/>
+              </w:rPr>
+            </w:pPr>
+          </w:p>
+          <w:p>
+            <w:pPr>
+              <w:jc w:val="center"/>
+              <w:rPr>
+                <w:rFonts w:ascii="Times New Roman" w:hAnsi="Times New Roman" w:cs="Times New Roman"/>
+                <w:sz w:val="24"/>
+                <w:szCs w:val="24"/>
+              </w:rPr>
+            </w:pPr>
+            <w:r>
+              <w:rPr>
+                <w:rFonts w:ascii="Times New Roman" w:hAnsi="Times New Roman" w:cs="Times New Roman"/>
+                <w:sz w:val="24"/>
+                <w:szCs w:val="24"/>
               </w:rPr>
               <w:t>C</w:t>
             </w:r>
@@ -309,7 +553,7 @@
       </w:tr>
       <w:tr>
         <w:trPr>
-          <w:trHeight w:val="849"/>
+          <w:trHeight w:val="1330"/>
         </w:trPr>
         <w:tc>
           <w:tcPr>
@@ -317,7 +561,14 @@
             <w:vMerge/>
             <w:shd w:val="clear" w:color="auto" w:fill="DEEAF6" w:themeFill="accent1" w:themeFillTint="33"/>
           </w:tcPr>
-          <w:p/>
+          <w:p>
+            <w:pPr>
+              <w:rPr>
+                <w:sz w:val="24"/>
+                <w:szCs w:val="24"/>
+              </w:rPr>
+            </w:pPr>
+          </w:p>
         </w:tc>
         <w:tc>
           <w:tcPr>
@@ -325,19 +576,52 @@
             <w:vMerge/>
             <w:shd w:val="clear" w:color="auto" w:fill="FBE4D5" w:themeFill="accent2" w:themeFillTint="33"/>
           </w:tcPr>
-          <w:p/>
+          <w:p>
+            <w:pPr>
+              <w:rPr>
+                <w:sz w:val="24"/>
+                <w:szCs w:val="24"/>
+              </w:rPr>
+            </w:pPr>
+          </w:p>
         </w:tc>
         <w:tc>
           <w:tcPr>
             <w:tcW w:w="2835" w:type="dxa"/>
-            <w:vMerge/>
             <w:shd w:val="clear" w:color="auto" w:fill="FFF2CC" w:themeFill="accent4" w:themeFillTint="33"/>
             <w:vAlign w:val="center"/>
           </w:tcPr>
           <w:p>
             <w:pPr>
               <w:jc w:val="center"/>
-            </w:pPr>
+              <w:rPr>
+                <w:sz w:val="24"/>
+                <w:szCs w:val="24"/>
+              </w:rPr>
+            </w:pPr>
+            <w:r>
+              <w:rPr>
+                <w:sz w:val="24"/>
+                <w:szCs w:val="24"/>
+              </w:rPr>
+              <w:t>G.A.2.</w:t>
+            </w:r>
+            <w:r>
+              <w:rPr>
+                <w:sz w:val="24"/>
+                <w:szCs w:val="24"/>
+              </w:rPr>
+              <w:t xml:space="preserve"> </w:t>
+            </w:r>
+            <w:r>
+              <w:rPr>
+                <w:sz w:val="24"/>
+                <w:szCs w:val="24"/>
+              </w:rPr>
+              <w:t>/G.0.1 /G.0.2. / G.0.3.</w:t>
+            </w:r>
+            <w:bookmarkStart w:id="0" w:name="_GoBack"/>
+            <w:bookmarkEnd w:id="0"/>
           </w:p>
         </w:tc>
         <w:tc>
@@ -352,6 +636,8 @@
               <w:jc w:val="center"/>
               <w:rPr>
                 <w:rFonts w:ascii="Times New Roman" w:hAnsi="Times New Roman" w:cs="Times New Roman"/>
+                <w:sz w:val="24"/>
+                <w:szCs w:val="24"/>
               </w:rPr>
             </w:pPr>
           </w:p>
@@ -362,11 +648,50 @@
             <w:shd w:val="clear" w:color="auto" w:fill="DBDBDB" w:themeFill="accent3" w:themeFillTint="66"/>
           </w:tcPr>
           <w:p>
-            <w:r>
+            <w:pPr>
+              <w:rPr>
+                <w:sz w:val="24"/>
+                <w:szCs w:val="24"/>
+              </w:rPr>
+            </w:pPr>
+          </w:p>
+          <w:p>
+            <w:pPr>
+              <w:rPr>
+                <w:sz w:val="24"/>
+                <w:szCs w:val="24"/>
+              </w:rPr>
+            </w:pPr>
+            <w:r>
+              <w:rPr>
+                <w:sz w:val="24"/>
+                <w:szCs w:val="24"/>
+              </w:rPr>
               <w:t>2. Implantation du modèle non-linéaire sur MATLAB/Simulink</w:t>
             </w:r>
-          </w:p>
-          <w:p/>
+            <w:r>
+              <w:rPr>
+                <w:sz w:val="24"/>
+                <w:szCs w:val="24"/>
+              </w:rPr>
+              <w:t xml:space="preserve"> </w:t>
+            </w:r>
+            <w:r>
+              <w:rPr>
+                <w:sz w:val="24"/>
+                <w:szCs w:val="24"/>
+              </w:rPr>
+              <w:t>(revue 1)</w:t>
+            </w:r>
+          </w:p>
+          <w:p>
+            <w:pPr>
+              <w:rPr>
+                <w:sz w:val="24"/>
+                <w:szCs w:val="24"/>
+              </w:rPr>
+            </w:pPr>
+          </w:p>
         </w:tc>
         <w:tc>
           <w:tcPr>
@@ -378,27 +703,35 @@
               <w:jc w:val="center"/>
               <w:rPr>
                 <w:rFonts w:ascii="Times New Roman" w:hAnsi="Times New Roman" w:cs="Times New Roman"/>
-              </w:rPr>
-            </w:pPr>
-          </w:p>
-          <w:p>
-            <w:pPr>
-              <w:jc w:val="center"/>
-              <w:rPr>
-                <w:rFonts w:ascii="Times New Roman" w:hAnsi="Times New Roman" w:cs="Times New Roman"/>
-              </w:rPr>
-            </w:pPr>
-          </w:p>
-          <w:p>
-            <w:pPr>
-              <w:jc w:val="center"/>
-              <w:rPr>
-                <w:rFonts w:ascii="Times New Roman" w:hAnsi="Times New Roman" w:cs="Times New Roman"/>
-              </w:rPr>
-            </w:pPr>
-            <w:r>
-              <w:rPr>
-                <w:rFonts w:ascii="Times New Roman" w:hAnsi="Times New Roman" w:cs="Times New Roman"/>
+                <w:sz w:val="24"/>
+                <w:szCs w:val="24"/>
+              </w:rPr>
+            </w:pPr>
+          </w:p>
+          <w:p>
+            <w:pPr>
+              <w:jc w:val="center"/>
+              <w:rPr>
+                <w:rFonts w:ascii="Times New Roman" w:hAnsi="Times New Roman" w:cs="Times New Roman"/>
+                <w:sz w:val="24"/>
+                <w:szCs w:val="24"/>
+              </w:rPr>
+            </w:pPr>
+          </w:p>
+          <w:p>
+            <w:pPr>
+              <w:jc w:val="center"/>
+              <w:rPr>
+                <w:rFonts w:ascii="Times New Roman" w:hAnsi="Times New Roman" w:cs="Times New Roman"/>
+                <w:sz w:val="24"/>
+                <w:szCs w:val="24"/>
+              </w:rPr>
+            </w:pPr>
+            <w:r>
+              <w:rPr>
+                <w:rFonts w:ascii="Times New Roman" w:hAnsi="Times New Roman" w:cs="Times New Roman"/>
+                <w:sz w:val="24"/>
+                <w:szCs w:val="24"/>
               </w:rPr>
               <w:t>C</w:t>
             </w:r>
@@ -407,7 +740,7 @@
       </w:tr>
       <w:tr>
         <w:trPr>
-          <w:trHeight w:val="849"/>
+          <w:trHeight w:val="2398"/>
         </w:trPr>
         <w:tc>
           <w:tcPr>
@@ -415,7 +748,14 @@
             <w:vMerge/>
             <w:shd w:val="clear" w:color="auto" w:fill="DEEAF6" w:themeFill="accent1" w:themeFillTint="33"/>
           </w:tcPr>
-          <w:p/>
+          <w:p>
+            <w:pPr>
+              <w:rPr>
+                <w:sz w:val="24"/>
+                <w:szCs w:val="24"/>
+              </w:rPr>
+            </w:pPr>
+          </w:p>
         </w:tc>
         <w:tc>
           <w:tcPr>
@@ -423,19 +763,50 @@
             <w:vMerge/>
             <w:shd w:val="clear" w:color="auto" w:fill="FBE4D5" w:themeFill="accent2" w:themeFillTint="33"/>
           </w:tcPr>
-          <w:p/>
+          <w:p>
+            <w:pPr>
+              <w:rPr>
+                <w:sz w:val="24"/>
+                <w:szCs w:val="24"/>
+              </w:rPr>
+            </w:pPr>
+          </w:p>
         </w:tc>
         <w:tc>
           <w:tcPr>
             <w:tcW w:w="2835" w:type="dxa"/>
-            <w:vMerge/>
             <w:shd w:val="clear" w:color="auto" w:fill="FFF2CC" w:themeFill="accent4" w:themeFillTint="33"/>
             <w:vAlign w:val="center"/>
           </w:tcPr>
           <w:p>
             <w:pPr>
               <w:jc w:val="center"/>
-            </w:pPr>
+              <w:rPr>
+                <w:sz w:val="24"/>
+                <w:szCs w:val="24"/>
+              </w:rPr>
+            </w:pPr>
+            <w:r>
+              <w:rPr>
+                <w:sz w:val="24"/>
+                <w:szCs w:val="24"/>
+              </w:rPr>
+              <w:t>G.A.2.</w:t>
+            </w:r>
+            <w:r>
+              <w:rPr>
+                <w:sz w:val="24"/>
+                <w:szCs w:val="24"/>
+              </w:rPr>
+              <w:t xml:space="preserve"> </w:t>
+            </w:r>
+            <w:r>
+              <w:rPr>
+                <w:sz w:val="24"/>
+                <w:szCs w:val="24"/>
+              </w:rPr>
+              <w:t>/G.0.1 /G.0.2. / G.0.3.</w:t>
+            </w:r>
           </w:p>
         </w:tc>
         <w:tc>
@@ -450,6 +821,8 @@
               <w:jc w:val="center"/>
               <w:rPr>
                 <w:rFonts w:ascii="Times New Roman" w:hAnsi="Times New Roman" w:cs="Times New Roman"/>
+                <w:sz w:val="24"/>
+                <w:szCs w:val="24"/>
               </w:rPr>
             </w:pPr>
           </w:p>
@@ -460,11 +833,59 @@
             <w:shd w:val="clear" w:color="auto" w:fill="DBDBDB" w:themeFill="accent3" w:themeFillTint="66"/>
           </w:tcPr>
           <w:p>
-            <w:r>
-              <w:t>3. Linéarisation du modèle non-linéaire et représentation sous forme modèle variables d’état</w:t>
-            </w:r>
-          </w:p>
-          <w:p/>
+            <w:pPr>
+              <w:rPr>
+                <w:sz w:val="24"/>
+                <w:szCs w:val="24"/>
+              </w:rPr>
+            </w:pPr>
+          </w:p>
+          <w:p>
+            <w:pPr>
+              <w:rPr>
+                <w:sz w:val="24"/>
+                <w:szCs w:val="24"/>
+              </w:rPr>
+            </w:pPr>
+          </w:p>
+          <w:p>
+            <w:pPr>
+              <w:rPr>
+                <w:sz w:val="24"/>
+                <w:szCs w:val="24"/>
+              </w:rPr>
+            </w:pPr>
+            <w:r>
+              <w:rPr>
+                <w:sz w:val="24"/>
+                <w:szCs w:val="24"/>
+              </w:rPr>
+              <w:t xml:space="preserve">3. Linéarisation du modèle non-linéaire et représentation sous forme modèle variables d’état </w:t>
+            </w:r>
+            <w:r>
+              <w:rPr>
+                <w:sz w:val="24"/>
+                <w:szCs w:val="24"/>
+              </w:rPr>
+              <w:t>(revue 1)</w:t>
+            </w:r>
+          </w:p>
+          <w:p>
+            <w:pPr>
+              <w:rPr>
+                <w:sz w:val="24"/>
+                <w:szCs w:val="24"/>
+              </w:rPr>
+            </w:pPr>
+          </w:p>
+          <w:p>
+            <w:pPr>
+              <w:rPr>
+                <w:sz w:val="24"/>
+                <w:szCs w:val="24"/>
+              </w:rPr>
+            </w:pPr>
+          </w:p>
         </w:tc>
         <w:tc>
           <w:tcPr>
@@ -473,230 +894,124 @@
           </w:tcPr>
           <w:p>
             <w:pPr>
-              <w:jc w:val="center"/>
-              <w:rPr>
-                <w:rFonts w:ascii="Times New Roman" w:hAnsi="Times New Roman" w:cs="Times New Roman"/>
-              </w:rPr>
-            </w:pPr>
-          </w:p>
-          <w:p>
-            <w:pPr>
-              <w:jc w:val="center"/>
-              <w:rPr>
-                <w:rFonts w:ascii="Times New Roman" w:hAnsi="Times New Roman" w:cs="Times New Roman"/>
-              </w:rPr>
-            </w:pPr>
-          </w:p>
-          <w:p>
-            <w:pPr>
-              <w:jc w:val="center"/>
-              <w:rPr>
-                <w:rFonts w:ascii="Times New Roman" w:hAnsi="Times New Roman" w:cs="Times New Roman"/>
-              </w:rPr>
-            </w:pPr>
-            <w:r>
-              <w:rPr>
-                <w:rFonts w:ascii="Times New Roman" w:hAnsi="Times New Roman" w:cs="Times New Roman"/>
+              <w:rPr>
+                <w:rFonts w:ascii="Times New Roman" w:hAnsi="Times New Roman" w:cs="Times New Roman"/>
+                <w:sz w:val="24"/>
+                <w:szCs w:val="24"/>
+              </w:rPr>
+            </w:pPr>
+          </w:p>
+          <w:p>
+            <w:pPr>
+              <w:jc w:val="center"/>
+              <w:rPr>
+                <w:rFonts w:ascii="Times New Roman" w:hAnsi="Times New Roman" w:cs="Times New Roman"/>
+                <w:sz w:val="24"/>
+                <w:szCs w:val="24"/>
+              </w:rPr>
+            </w:pPr>
+          </w:p>
+          <w:p>
+            <w:pPr>
+              <w:jc w:val="center"/>
+              <w:rPr>
+                <w:rFonts w:ascii="Times New Roman" w:hAnsi="Times New Roman" w:cs="Times New Roman"/>
+                <w:sz w:val="24"/>
+                <w:szCs w:val="24"/>
+              </w:rPr>
+            </w:pPr>
+          </w:p>
+          <w:p>
+            <w:pPr>
+              <w:jc w:val="center"/>
+              <w:rPr>
+                <w:rFonts w:ascii="Times New Roman" w:hAnsi="Times New Roman" w:cs="Times New Roman"/>
+                <w:sz w:val="24"/>
+                <w:szCs w:val="24"/>
+              </w:rPr>
+            </w:pPr>
+          </w:p>
+          <w:p>
+            <w:pPr>
+              <w:jc w:val="center"/>
+              <w:rPr>
+                <w:rFonts w:ascii="Times New Roman" w:hAnsi="Times New Roman" w:cs="Times New Roman"/>
+                <w:sz w:val="24"/>
+                <w:szCs w:val="24"/>
+              </w:rPr>
+            </w:pPr>
+            <w:r>
+              <w:rPr>
+                <w:rFonts w:ascii="Times New Roman" w:hAnsi="Times New Roman" w:cs="Times New Roman"/>
+                <w:sz w:val="24"/>
+                <w:szCs w:val="24"/>
               </w:rPr>
               <w:t>C</w:t>
             </w:r>
+          </w:p>
+          <w:p>
+            <w:pPr>
+              <w:jc w:val="center"/>
+              <w:rPr>
+                <w:rFonts w:ascii="Times New Roman" w:hAnsi="Times New Roman" w:cs="Times New Roman"/>
+                <w:sz w:val="24"/>
+                <w:szCs w:val="24"/>
+              </w:rPr>
+            </w:pPr>
+          </w:p>
+          <w:p>
+            <w:pPr>
+              <w:jc w:val="center"/>
+              <w:rPr>
+                <w:rFonts w:ascii="Times New Roman" w:hAnsi="Times New Roman" w:cs="Times New Roman"/>
+                <w:sz w:val="24"/>
+                <w:szCs w:val="24"/>
+              </w:rPr>
+            </w:pPr>
+          </w:p>
+          <w:p>
+            <w:pPr>
+              <w:jc w:val="center"/>
+              <w:rPr>
+                <w:rFonts w:ascii="Times New Roman" w:hAnsi="Times New Roman" w:cs="Times New Roman"/>
+                <w:sz w:val="24"/>
+                <w:szCs w:val="24"/>
+              </w:rPr>
+            </w:pPr>
+          </w:p>
+          <w:p>
+            <w:pPr>
+              <w:tabs>
+                <w:tab w:val="left" w:pos="432"/>
+              </w:tabs>
+              <w:rPr>
+                <w:rFonts w:ascii="Times New Roman" w:hAnsi="Times New Roman" w:cs="Times New Roman"/>
+                <w:sz w:val="24"/>
+                <w:szCs w:val="24"/>
+              </w:rPr>
+            </w:pPr>
+            <w:r>
+              <w:rPr>
+                <w:rFonts w:ascii="Times New Roman" w:hAnsi="Times New Roman" w:cs="Times New Roman"/>
+                <w:sz w:val="24"/>
+                <w:szCs w:val="24"/>
+              </w:rPr>
+              <w:tab/>
+            </w:r>
+          </w:p>
+          <w:p>
+            <w:pPr>
+              <w:jc w:val="center"/>
+              <w:rPr>
+                <w:rFonts w:ascii="Times New Roman" w:hAnsi="Times New Roman" w:cs="Times New Roman"/>
+                <w:sz w:val="24"/>
+                <w:szCs w:val="24"/>
+              </w:rPr>
+            </w:pPr>
           </w:p>
         </w:tc>
       </w:tr>
       <w:tr>
-        <w:trPr>
-          <w:trHeight w:val="849"/>
-        </w:trPr>
-        <w:tc>
-          <w:tcPr>
-            <w:tcW w:w="2972" w:type="dxa"/>
-            <w:vMerge/>
-            <w:shd w:val="clear" w:color="auto" w:fill="DEEAF6" w:themeFill="accent1" w:themeFillTint="33"/>
-          </w:tcPr>
-          <w:p/>
-        </w:tc>
-        <w:tc>
-          <w:tcPr>
-            <w:tcW w:w="2552" w:type="dxa"/>
-            <w:vMerge/>
-            <w:shd w:val="clear" w:color="auto" w:fill="FBE4D5" w:themeFill="accent2" w:themeFillTint="33"/>
-          </w:tcPr>
-          <w:p/>
-        </w:tc>
-        <w:tc>
-          <w:tcPr>
-            <w:tcW w:w="2835" w:type="dxa"/>
-            <w:vMerge/>
-            <w:shd w:val="clear" w:color="auto" w:fill="FFF2CC" w:themeFill="accent4" w:themeFillTint="33"/>
-            <w:vAlign w:val="center"/>
-          </w:tcPr>
-          <w:p>
-            <w:pPr>
-              <w:jc w:val="center"/>
-            </w:pPr>
-          </w:p>
-        </w:tc>
-        <w:tc>
-          <w:tcPr>
-            <w:tcW w:w="1146" w:type="dxa"/>
-            <w:vMerge/>
-            <w:shd w:val="clear" w:color="auto" w:fill="E2EFD9" w:themeFill="accent6" w:themeFillTint="33"/>
-            <w:vAlign w:val="center"/>
-          </w:tcPr>
-          <w:p>
-            <w:pPr>
-              <w:jc w:val="center"/>
-              <w:rPr>
-                <w:rFonts w:ascii="Times New Roman" w:hAnsi="Times New Roman" w:cs="Times New Roman"/>
-              </w:rPr>
-            </w:pPr>
-          </w:p>
-        </w:tc>
-        <w:tc>
-          <w:tcPr>
-            <w:tcW w:w="2823" w:type="dxa"/>
-            <w:shd w:val="clear" w:color="auto" w:fill="DBDBDB" w:themeFill="accent3" w:themeFillTint="66"/>
-          </w:tcPr>
-          <w:p/>
-        </w:tc>
-        <w:tc>
-          <w:tcPr>
-            <w:tcW w:w="1984" w:type="dxa"/>
-            <w:shd w:val="clear" w:color="auto" w:fill="DEEAF6" w:themeFill="accent1" w:themeFillTint="33"/>
-          </w:tcPr>
-          <w:p>
-            <w:pPr>
-              <w:jc w:val="center"/>
-              <w:rPr>
-                <w:rFonts w:ascii="Times New Roman" w:hAnsi="Times New Roman" w:cs="Times New Roman"/>
-              </w:rPr>
-            </w:pPr>
-          </w:p>
-          <w:p>
-            <w:pPr>
-              <w:jc w:val="center"/>
-              <w:rPr>
-                <w:rFonts w:ascii="Times New Roman" w:hAnsi="Times New Roman" w:cs="Times New Roman"/>
-              </w:rPr>
-            </w:pPr>
-          </w:p>
-          <w:p>
-            <w:pPr>
-              <w:jc w:val="center"/>
-              <w:rPr>
-                <w:rFonts w:ascii="Times New Roman" w:hAnsi="Times New Roman" w:cs="Times New Roman"/>
-              </w:rPr>
-            </w:pPr>
-          </w:p>
-        </w:tc>
-      </w:tr>
-      <w:tr>
-        <w:trPr>
-          <w:trHeight w:val="849"/>
-        </w:trPr>
-        <w:tc>
-          <w:tcPr>
-            <w:tcW w:w="2972" w:type="dxa"/>
-            <w:vMerge/>
-            <w:shd w:val="clear" w:color="auto" w:fill="DEEAF6" w:themeFill="accent1" w:themeFillTint="33"/>
-          </w:tcPr>
-          <w:p>
-            <w:pPr>
-              <w:rPr>
-                <w:rFonts w:ascii="Times New Roman" w:hAnsi="Times New Roman" w:cs="Times New Roman"/>
-              </w:rPr>
-            </w:pPr>
-          </w:p>
-        </w:tc>
-        <w:tc>
-          <w:tcPr>
-            <w:tcW w:w="2552" w:type="dxa"/>
-            <w:vMerge/>
-            <w:shd w:val="clear" w:color="auto" w:fill="FBE4D5" w:themeFill="accent2" w:themeFillTint="33"/>
-          </w:tcPr>
-          <w:p>
-            <w:pPr>
-              <w:rPr>
-                <w:rFonts w:ascii="Times New Roman" w:hAnsi="Times New Roman" w:cs="Times New Roman"/>
-              </w:rPr>
-            </w:pPr>
-          </w:p>
-        </w:tc>
-        <w:tc>
-          <w:tcPr>
-            <w:tcW w:w="2835" w:type="dxa"/>
-            <w:vMerge/>
-            <w:shd w:val="clear" w:color="auto" w:fill="FFF2CC" w:themeFill="accent4" w:themeFillTint="33"/>
-            <w:vAlign w:val="center"/>
-          </w:tcPr>
-          <w:p>
-            <w:pPr>
-              <w:jc w:val="center"/>
-            </w:pPr>
-          </w:p>
-        </w:tc>
-        <w:tc>
-          <w:tcPr>
-            <w:tcW w:w="1146" w:type="dxa"/>
-            <w:vMerge/>
-            <w:shd w:val="clear" w:color="auto" w:fill="E2EFD9" w:themeFill="accent6" w:themeFillTint="33"/>
-            <w:vAlign w:val="center"/>
-          </w:tcPr>
-          <w:p>
-            <w:pPr>
-              <w:jc w:val="center"/>
-              <w:rPr>
-                <w:rFonts w:ascii="Times New Roman" w:hAnsi="Times New Roman" w:cs="Times New Roman"/>
-              </w:rPr>
-            </w:pPr>
-          </w:p>
-        </w:tc>
-        <w:tc>
-          <w:tcPr>
-            <w:tcW w:w="2823" w:type="dxa"/>
-            <w:shd w:val="clear" w:color="auto" w:fill="DBDBDB" w:themeFill="accent3" w:themeFillTint="66"/>
-          </w:tcPr>
-          <w:p/>
-          <w:p>
-            <w:pPr>
-              <w:rPr>
-                <w:rFonts w:ascii="Times New Roman" w:hAnsi="Times New Roman" w:cs="Times New Roman"/>
-              </w:rPr>
-            </w:pPr>
-          </w:p>
-        </w:tc>
-        <w:tc>
-          <w:tcPr>
-            <w:tcW w:w="1984" w:type="dxa"/>
-            <w:shd w:val="clear" w:color="auto" w:fill="DEEAF6" w:themeFill="accent1" w:themeFillTint="33"/>
-          </w:tcPr>
-          <w:p>
-            <w:pPr>
-              <w:jc w:val="center"/>
-              <w:rPr>
-                <w:rFonts w:ascii="Times New Roman" w:hAnsi="Times New Roman" w:cs="Times New Roman"/>
-              </w:rPr>
-            </w:pPr>
-          </w:p>
-          <w:p>
-            <w:pPr>
-              <w:jc w:val="center"/>
-              <w:rPr>
-                <w:rFonts w:ascii="Times New Roman" w:hAnsi="Times New Roman" w:cs="Times New Roman"/>
-              </w:rPr>
-            </w:pPr>
-          </w:p>
-          <w:p>
-            <w:pPr>
-              <w:jc w:val="center"/>
-              <w:rPr>
-                <w:rFonts w:ascii="Times New Roman" w:hAnsi="Times New Roman" w:cs="Times New Roman"/>
-              </w:rPr>
-            </w:pPr>
-          </w:p>
-        </w:tc>
-      </w:tr>
-      <w:tr>
         <w:tc>
           <w:tcPr>
             <w:tcW w:w="2972" w:type="dxa"/>
@@ -706,9 +1021,15 @@
             <w:pPr>
               <w:rPr>
                 <w:rFonts w:ascii="Times New Roman" w:hAnsi="Times New Roman" w:cs="Times New Roman"/>
-              </w:rPr>
-            </w:pPr>
-            <w:r>
+                <w:sz w:val="24"/>
+                <w:szCs w:val="24"/>
+              </w:rPr>
+            </w:pPr>
+            <w:r>
+              <w:rPr>
+                <w:sz w:val="24"/>
+                <w:szCs w:val="24"/>
+              </w:rPr>
               <w:t>F-2 Procédure et logiciel Blender de visualisation du simulateur système (GI)</w:t>
             </w:r>
           </w:p>
@@ -722,9 +1043,15 @@
             <w:pPr>
               <w:rPr>
                 <w:rFonts w:ascii="Times New Roman" w:hAnsi="Times New Roman" w:cs="Times New Roman"/>
-              </w:rPr>
-            </w:pPr>
-            <w:r>
+                <w:sz w:val="24"/>
+                <w:szCs w:val="24"/>
+              </w:rPr>
+            </w:pPr>
+            <w:r>
+              <w:rPr>
+                <w:sz w:val="24"/>
+                <w:szCs w:val="24"/>
+              </w:rPr>
               <w:t>2. SB : SIMULATEUR BLENDER (GI)</w:t>
             </w:r>
           </w:p>
@@ -738,8 +1065,16 @@
           <w:p>
             <w:pPr>
               <w:jc w:val="center"/>
-            </w:pPr>
-            <w:r>
+              <w:rPr>
+                <w:sz w:val="24"/>
+                <w:szCs w:val="24"/>
+              </w:rPr>
+            </w:pPr>
+            <w:r>
+              <w:rPr>
+                <w:sz w:val="24"/>
+                <w:szCs w:val="24"/>
+              </w:rPr>
               <w:t>G.B.7</w:t>
             </w:r>
           </w:p>
@@ -748,9 +1083,15 @@
               <w:jc w:val="center"/>
               <w:rPr>
                 <w:rFonts w:ascii="Times New Roman" w:hAnsi="Times New Roman" w:cs="Times New Roman"/>
-              </w:rPr>
-            </w:pPr>
-            <w:r>
+                <w:sz w:val="24"/>
+                <w:szCs w:val="24"/>
+              </w:rPr>
+            </w:pPr>
+            <w:r>
+              <w:rPr>
+                <w:sz w:val="24"/>
+                <w:szCs w:val="24"/>
+              </w:rPr>
               <w:t>G.C.4</w:t>
             </w:r>
           </w:p>
@@ -766,11 +1107,15 @@
               <w:jc w:val="center"/>
               <w:rPr>
                 <w:rFonts w:ascii="Times New Roman" w:hAnsi="Times New Roman" w:cs="Times New Roman"/>
-              </w:rPr>
-            </w:pPr>
-            <w:r>
-              <w:rPr>
-                <w:rFonts w:ascii="Times New Roman" w:hAnsi="Times New Roman" w:cs="Times New Roman"/>
+                <w:sz w:val="24"/>
+                <w:szCs w:val="24"/>
+              </w:rPr>
+            </w:pPr>
+            <w:r>
+              <w:rPr>
+                <w:rFonts w:ascii="Times New Roman" w:hAnsi="Times New Roman" w:cs="Times New Roman"/>
+                <w:sz w:val="24"/>
+                <w:szCs w:val="24"/>
               </w:rPr>
               <w:t>1.3</w:t>
             </w:r>
@@ -785,6 +1130,8 @@
             <w:pPr>
               <w:rPr>
                 <w:rFonts w:ascii="Times New Roman" w:hAnsi="Times New Roman" w:cs="Times New Roman"/>
+                <w:sz w:val="24"/>
+                <w:szCs w:val="24"/>
               </w:rPr>
             </w:pPr>
           </w:p>
@@ -799,6 +1146,8 @@
               <w:jc w:val="center"/>
               <w:rPr>
                 <w:rFonts w:ascii="Times New Roman" w:hAnsi="Times New Roman" w:cs="Times New Roman"/>
+                <w:sz w:val="24"/>
+                <w:szCs w:val="24"/>
               </w:rPr>
             </w:pPr>
           </w:p>
@@ -814,9 +1163,16 @@
             <w:pPr>
               <w:rPr>
                 <w:rFonts w:ascii="Times New Roman" w:hAnsi="Times New Roman" w:cs="Times New Roman"/>
-              </w:rPr>
-            </w:pPr>
-            <w:r>
+                <w:sz w:val="24"/>
+                <w:szCs w:val="24"/>
+              </w:rPr>
+            </w:pPr>
+            <w:r>
+              <w:rPr>
+                <w:sz w:val="24"/>
+                <w:szCs w:val="24"/>
+              </w:rPr>
+              <w:lastRenderedPageBreak/>
               <w:t>F-3 Calibration et identification statique des actionneurs</w:t>
             </w:r>
           </w:p>
@@ -830,9 +1186,15 @@
             <w:pPr>
               <w:rPr>
                 <w:rFonts w:ascii="Times New Roman" w:hAnsi="Times New Roman" w:cs="Times New Roman"/>
-              </w:rPr>
-            </w:pPr>
-            <w:r>
+                <w:sz w:val="24"/>
+                <w:szCs w:val="24"/>
+              </w:rPr>
+            </w:pPr>
+            <w:r>
+              <w:rPr>
+                <w:sz w:val="24"/>
+                <w:szCs w:val="24"/>
+              </w:rPr>
               <w:t>3. SC : CALIBRATION ET IDENTIFICATION</w:t>
             </w:r>
           </w:p>
@@ -848,9 +1210,15 @@
               <w:jc w:val="center"/>
               <w:rPr>
                 <w:rFonts w:ascii="Times New Roman" w:hAnsi="Times New Roman" w:cs="Times New Roman"/>
-              </w:rPr>
-            </w:pPr>
-            <w:r>
+                <w:sz w:val="24"/>
+                <w:szCs w:val="24"/>
+              </w:rPr>
+            </w:pPr>
+            <w:r>
+              <w:rPr>
+                <w:sz w:val="24"/>
+                <w:szCs w:val="24"/>
+              </w:rPr>
               <w:t>G.C.3.</w:t>
             </w:r>
           </w:p>
@@ -866,11 +1234,15 @@
               <w:jc w:val="center"/>
               <w:rPr>
                 <w:rFonts w:ascii="Times New Roman" w:hAnsi="Times New Roman" w:cs="Times New Roman"/>
-              </w:rPr>
-            </w:pPr>
-            <w:r>
-              <w:rPr>
-                <w:rFonts w:ascii="Times New Roman" w:hAnsi="Times New Roman" w:cs="Times New Roman"/>
+                <w:sz w:val="24"/>
+                <w:szCs w:val="24"/>
+              </w:rPr>
+            </w:pPr>
+            <w:r>
+              <w:rPr>
+                <w:rFonts w:ascii="Times New Roman" w:hAnsi="Times New Roman" w:cs="Times New Roman"/>
+                <w:sz w:val="24"/>
+                <w:szCs w:val="24"/>
               </w:rPr>
               <w:t>1.4</w:t>
             </w:r>
@@ -885,6 +1257,8 @@
             <w:pPr>
               <w:rPr>
                 <w:rFonts w:ascii="Times New Roman" w:hAnsi="Times New Roman" w:cs="Times New Roman"/>
+                <w:sz w:val="24"/>
+                <w:szCs w:val="24"/>
               </w:rPr>
             </w:pPr>
           </w:p>
@@ -899,6 +1273,8 @@
               <w:jc w:val="center"/>
               <w:rPr>
                 <w:rFonts w:ascii="Times New Roman" w:hAnsi="Times New Roman" w:cs="Times New Roman"/>
+                <w:sz w:val="24"/>
+                <w:szCs w:val="24"/>
               </w:rPr>
             </w:pPr>
           </w:p>
@@ -911,12 +1287,18 @@
             <w:shd w:val="clear" w:color="auto" w:fill="DEEAF6" w:themeFill="accent1" w:themeFillTint="33"/>
           </w:tcPr>
           <w:p>
-            <w:r>
-              <w:t xml:space="preserve">F-4 Procédure et logiciel MATLAB de conception des compensateurs en utilisant </w:t>
-            </w:r>
-            <w:r>
-              <w:lastRenderedPageBreak/>
-              <w:t>une approche classique pour l’asservissement (GE) :</w:t>
+            <w:pPr>
+              <w:rPr>
+                <w:sz w:val="24"/>
+                <w:szCs w:val="24"/>
+              </w:rPr>
+            </w:pPr>
+            <w:r>
+              <w:rPr>
+                <w:sz w:val="24"/>
+                <w:szCs w:val="24"/>
+              </w:rPr>
+              <w:t>F-4 Procédure et logiciel MATLAB de conception des compensateurs en utilisant une approche classique pour l’asservissement (GE) :</w:t>
             </w:r>
           </w:p>
         </w:tc>
@@ -929,10 +1311,15 @@
             <w:pPr>
               <w:rPr>
                 <w:rFonts w:ascii="Times New Roman" w:hAnsi="Times New Roman" w:cs="Times New Roman"/>
-              </w:rPr>
-            </w:pPr>
-            <w:r>
-              <w:lastRenderedPageBreak/>
+                <w:sz w:val="24"/>
+                <w:szCs w:val="24"/>
+              </w:rPr>
+            </w:pPr>
+            <w:r>
+              <w:rPr>
+                <w:sz w:val="24"/>
+                <w:szCs w:val="24"/>
+              </w:rPr>
               <w:t xml:space="preserve">4. SA : CONCEPTION DES ASSERVISSEMENTS </w:t>
             </w:r>
           </w:p>
@@ -946,8 +1333,16 @@
           <w:p>
             <w:pPr>
               <w:jc w:val="center"/>
-            </w:pPr>
-            <w:r>
+              <w:rPr>
+                <w:sz w:val="24"/>
+                <w:szCs w:val="24"/>
+              </w:rPr>
+            </w:pPr>
+            <w:r>
+              <w:rPr>
+                <w:sz w:val="24"/>
+                <w:szCs w:val="24"/>
+              </w:rPr>
               <w:t>G.B.5</w:t>
             </w:r>
           </w:p>
@@ -956,6 +1351,8 @@
               <w:jc w:val="center"/>
               <w:rPr>
                 <w:rFonts w:ascii="Times New Roman" w:hAnsi="Times New Roman" w:cs="Times New Roman"/>
+                <w:sz w:val="24"/>
+                <w:szCs w:val="24"/>
               </w:rPr>
             </w:pPr>
           </w:p>
@@ -971,11 +1368,15 @@
               <w:jc w:val="center"/>
               <w:rPr>
                 <w:rFonts w:ascii="Times New Roman" w:hAnsi="Times New Roman" w:cs="Times New Roman"/>
-              </w:rPr>
-            </w:pPr>
-            <w:r>
-              <w:rPr>
-                <w:rFonts w:ascii="Times New Roman" w:hAnsi="Times New Roman" w:cs="Times New Roman"/>
+                <w:sz w:val="24"/>
+                <w:szCs w:val="24"/>
+              </w:rPr>
+            </w:pPr>
+            <w:r>
+              <w:rPr>
+                <w:rFonts w:ascii="Times New Roman" w:hAnsi="Times New Roman" w:cs="Times New Roman"/>
+                <w:sz w:val="24"/>
+                <w:szCs w:val="24"/>
               </w:rPr>
               <w:t>1.5</w:t>
             </w:r>
@@ -990,6 +1391,8 @@
             <w:pPr>
               <w:rPr>
                 <w:rFonts w:ascii="Times New Roman" w:hAnsi="Times New Roman" w:cs="Times New Roman"/>
+                <w:sz w:val="24"/>
+                <w:szCs w:val="24"/>
               </w:rPr>
             </w:pPr>
           </w:p>
@@ -1004,6 +1407,8 @@
               <w:jc w:val="center"/>
               <w:rPr>
                 <w:rFonts w:ascii="Times New Roman" w:hAnsi="Times New Roman" w:cs="Times New Roman"/>
+                <w:sz w:val="24"/>
+                <w:szCs w:val="24"/>
               </w:rPr>
             </w:pPr>
           </w:p>
@@ -1019,7 +1424,17 @@
             <w:shd w:val="clear" w:color="auto" w:fill="DEEAF6" w:themeFill="accent1" w:themeFillTint="33"/>
           </w:tcPr>
           <w:p>
-            <w:r>
+            <w:pPr>
+              <w:rPr>
+                <w:sz w:val="24"/>
+                <w:szCs w:val="24"/>
+              </w:rPr>
+            </w:pPr>
+            <w:r>
+              <w:rPr>
+                <w:sz w:val="24"/>
+                <w:szCs w:val="24"/>
+              </w:rPr>
               <w:t>F-5 Procédure et logiciel MATLAB pour le calcul des conditions d’équilibre statique de la plaque maintenue à l’horizontale en présence d’une masse déposée sur la plaque (représentant une charge sur le train)</w:t>
             </w:r>
           </w:p>
@@ -1033,15 +1448,16 @@
             <w:pPr>
               <w:rPr>
                 <w:rFonts w:ascii="Times New Roman" w:hAnsi="Times New Roman" w:cs="Times New Roman"/>
-              </w:rPr>
-            </w:pPr>
-            <w:r>
-              <w:t xml:space="preserve">5. SS : TESTS STATIQUES ET CONDITIONS </w:t>
-            </w:r>
-            <w:bookmarkStart w:id="0" w:name="_GoBack"/>
-            <w:bookmarkEnd w:id="0"/>
-            <w:r>
-              <w:t>D’ÉQUILIBRE</w:t>
+                <w:sz w:val="24"/>
+                <w:szCs w:val="24"/>
+              </w:rPr>
+            </w:pPr>
+            <w:r>
+              <w:rPr>
+                <w:sz w:val="24"/>
+                <w:szCs w:val="24"/>
+              </w:rPr>
+              <w:t>5. SS : TESTS STATIQUES ET CONDITIONS D’ÉQUILIBRE</w:t>
             </w:r>
           </w:p>
         </w:tc>
@@ -1056,9 +1472,15 @@
               <w:jc w:val="center"/>
               <w:rPr>
                 <w:rFonts w:ascii="Times New Roman" w:hAnsi="Times New Roman" w:cs="Times New Roman"/>
-              </w:rPr>
-            </w:pPr>
-            <w:r>
+                <w:sz w:val="24"/>
+                <w:szCs w:val="24"/>
+              </w:rPr>
+            </w:pPr>
+            <w:r>
+              <w:rPr>
+                <w:sz w:val="24"/>
+                <w:szCs w:val="24"/>
+              </w:rPr>
               <w:t>G.B.3.</w:t>
             </w:r>
           </w:p>
@@ -1074,11 +1496,15 @@
               <w:jc w:val="center"/>
               <w:rPr>
                 <w:rFonts w:ascii="Times New Roman" w:hAnsi="Times New Roman" w:cs="Times New Roman"/>
-              </w:rPr>
-            </w:pPr>
-            <w:r>
-              <w:rPr>
-                <w:rFonts w:ascii="Times New Roman" w:hAnsi="Times New Roman" w:cs="Times New Roman"/>
+                <w:sz w:val="24"/>
+                <w:szCs w:val="24"/>
+              </w:rPr>
+            </w:pPr>
+            <w:r>
+              <w:rPr>
+                <w:rFonts w:ascii="Times New Roman" w:hAnsi="Times New Roman" w:cs="Times New Roman"/>
+                <w:sz w:val="24"/>
+                <w:szCs w:val="24"/>
               </w:rPr>
               <w:t>1.6</w:t>
             </w:r>
@@ -1093,6 +1519,8 @@
             <w:pPr>
               <w:rPr>
                 <w:rFonts w:ascii="Times New Roman" w:hAnsi="Times New Roman" w:cs="Times New Roman"/>
+                <w:sz w:val="24"/>
+                <w:szCs w:val="24"/>
               </w:rPr>
             </w:pPr>
           </w:p>
@@ -1107,6 +1535,8 @@
               <w:jc w:val="center"/>
               <w:rPr>
                 <w:rFonts w:ascii="Times New Roman" w:hAnsi="Times New Roman" w:cs="Times New Roman"/>
+                <w:sz w:val="24"/>
+                <w:szCs w:val="24"/>
               </w:rPr>
             </w:pPr>
           </w:p>
@@ -1119,7 +1549,17 @@
             <w:shd w:val="clear" w:color="auto" w:fill="DEEAF6" w:themeFill="accent1" w:themeFillTint="33"/>
           </w:tcPr>
           <w:p>
-            <w:r>
+            <w:pPr>
+              <w:rPr>
+                <w:sz w:val="24"/>
+                <w:szCs w:val="24"/>
+              </w:rPr>
+            </w:pPr>
+            <w:r>
+              <w:rPr>
+                <w:sz w:val="24"/>
+                <w:szCs w:val="24"/>
+              </w:rPr>
               <w:t>F-6 Procédure et logiciel MATLAB pour la conception de trajectoires par méthodes numériques et leur validation</w:t>
             </w:r>
           </w:p>
@@ -1133,9 +1573,15 @@
             <w:pPr>
               <w:rPr>
                 <w:rFonts w:ascii="Times New Roman" w:hAnsi="Times New Roman" w:cs="Times New Roman"/>
-              </w:rPr>
-            </w:pPr>
-            <w:r>
+                <w:sz w:val="24"/>
+                <w:szCs w:val="24"/>
+              </w:rPr>
+            </w:pPr>
+            <w:r>
+              <w:rPr>
+                <w:sz w:val="24"/>
+                <w:szCs w:val="24"/>
+              </w:rPr>
               <w:t>6. ST : CONCEPTION DES TRAJECTOIRES DE RÉFÉRENCE</w:t>
             </w:r>
           </w:p>
@@ -1151,9 +1597,15 @@
               <w:jc w:val="center"/>
               <w:rPr>
                 <w:rFonts w:ascii="Times New Roman" w:hAnsi="Times New Roman" w:cs="Times New Roman"/>
-              </w:rPr>
-            </w:pPr>
-            <w:r>
+                <w:sz w:val="24"/>
+                <w:szCs w:val="24"/>
+              </w:rPr>
+            </w:pPr>
+            <w:r>
+              <w:rPr>
+                <w:sz w:val="24"/>
+                <w:szCs w:val="24"/>
+              </w:rPr>
               <w:t>G.C.1.</w:t>
             </w:r>
           </w:p>
@@ -1169,11 +1621,15 @@
               <w:jc w:val="center"/>
               <w:rPr>
                 <w:rFonts w:ascii="Times New Roman" w:hAnsi="Times New Roman" w:cs="Times New Roman"/>
-              </w:rPr>
-            </w:pPr>
-            <w:r>
-              <w:rPr>
-                <w:rFonts w:ascii="Times New Roman" w:hAnsi="Times New Roman" w:cs="Times New Roman"/>
+                <w:sz w:val="24"/>
+                <w:szCs w:val="24"/>
+              </w:rPr>
+            </w:pPr>
+            <w:r>
+              <w:rPr>
+                <w:rFonts w:ascii="Times New Roman" w:hAnsi="Times New Roman" w:cs="Times New Roman"/>
+                <w:sz w:val="24"/>
+                <w:szCs w:val="24"/>
               </w:rPr>
               <w:t>1.7</w:t>
             </w:r>
@@ -1188,6 +1644,8 @@
             <w:pPr>
               <w:rPr>
                 <w:rFonts w:ascii="Times New Roman" w:hAnsi="Times New Roman" w:cs="Times New Roman"/>
+                <w:sz w:val="24"/>
+                <w:szCs w:val="24"/>
               </w:rPr>
             </w:pPr>
           </w:p>
@@ -1202,6 +1660,8 @@
               <w:jc w:val="center"/>
               <w:rPr>
                 <w:rFonts w:ascii="Times New Roman" w:hAnsi="Times New Roman" w:cs="Times New Roman"/>
+                <w:sz w:val="24"/>
+                <w:szCs w:val="24"/>
               </w:rPr>
             </w:pPr>
           </w:p>
@@ -1214,7 +1674,17 @@
             <w:shd w:val="clear" w:color="auto" w:fill="DEEAF6" w:themeFill="accent1" w:themeFillTint="33"/>
           </w:tcPr>
           <w:p>
-            <w:r>
+            <w:pPr>
+              <w:rPr>
+                <w:sz w:val="24"/>
+                <w:szCs w:val="24"/>
+              </w:rPr>
+            </w:pPr>
+            <w:r>
+              <w:rPr>
+                <w:sz w:val="24"/>
+                <w:szCs w:val="24"/>
+              </w:rPr>
               <w:t>F-7 Procédure et logiciels MATLAB/C/C++ pour le calcul de la position et de la vitesse de la sphère (GI)</w:t>
             </w:r>
           </w:p>
@@ -1228,9 +1698,15 @@
             <w:pPr>
               <w:rPr>
                 <w:rFonts w:ascii="Times New Roman" w:hAnsi="Times New Roman" w:cs="Times New Roman"/>
-              </w:rPr>
-            </w:pPr>
-            <w:r>
+                <w:sz w:val="24"/>
+                <w:szCs w:val="24"/>
+              </w:rPr>
+            </w:pPr>
+            <w:r>
+              <w:rPr>
+                <w:sz w:val="24"/>
+                <w:szCs w:val="24"/>
+              </w:rPr>
               <w:t>7. SI : TRAITEMENT D’IMAGES</w:t>
             </w:r>
           </w:p>
@@ -1244,9 +1720,33 @@
           <w:p>
             <w:pPr>
               <w:jc w:val="center"/>
-            </w:pPr>
-            <w:r>
-              <w:t>G.B.5/ G.B.6./ G.C.5./ G.D.1</w:t>
+              <w:rPr>
+                <w:sz w:val="24"/>
+                <w:szCs w:val="24"/>
+              </w:rPr>
+            </w:pPr>
+            <w:r>
+              <w:rPr>
+                <w:sz w:val="24"/>
+                <w:szCs w:val="24"/>
+              </w:rPr>
+              <w:t>G.B.5/ G.B.6</w:t>
+            </w:r>
+            <w:proofErr w:type="gramStart"/>
+            <w:r>
+              <w:rPr>
+                <w:sz w:val="24"/>
+                <w:szCs w:val="24"/>
+              </w:rPr>
+              <w:t>./</w:t>
+            </w:r>
+            <w:proofErr w:type="gramEnd"/>
+            <w:r>
+              <w:rPr>
+                <w:sz w:val="24"/>
+                <w:szCs w:val="24"/>
+              </w:rPr>
+              <w:t xml:space="preserve"> G.C.5./ G.D.1</w:t>
             </w:r>
           </w:p>
         </w:tc>
@@ -1261,11 +1761,15 @@
               <w:jc w:val="center"/>
               <w:rPr>
                 <w:rFonts w:ascii="Times New Roman" w:hAnsi="Times New Roman" w:cs="Times New Roman"/>
-              </w:rPr>
-            </w:pPr>
-            <w:r>
-              <w:rPr>
-                <w:rFonts w:ascii="Times New Roman" w:hAnsi="Times New Roman" w:cs="Times New Roman"/>
+                <w:sz w:val="24"/>
+                <w:szCs w:val="24"/>
+              </w:rPr>
+            </w:pPr>
+            <w:r>
+              <w:rPr>
+                <w:rFonts w:ascii="Times New Roman" w:hAnsi="Times New Roman" w:cs="Times New Roman"/>
+                <w:sz w:val="24"/>
+                <w:szCs w:val="24"/>
               </w:rPr>
               <w:t>1.8</w:t>
             </w:r>
@@ -1280,6 +1784,8 @@
             <w:pPr>
               <w:rPr>
                 <w:rFonts w:ascii="Times New Roman" w:hAnsi="Times New Roman" w:cs="Times New Roman"/>
+                <w:sz w:val="24"/>
+                <w:szCs w:val="24"/>
               </w:rPr>
             </w:pPr>
           </w:p>
@@ -1294,6 +1800,8 @@
               <w:jc w:val="center"/>
               <w:rPr>
                 <w:rFonts w:ascii="Times New Roman" w:hAnsi="Times New Roman" w:cs="Times New Roman"/>
+                <w:sz w:val="24"/>
+                <w:szCs w:val="24"/>
               </w:rPr>
             </w:pPr>
           </w:p>
@@ -1306,7 +1814,17 @@
             <w:shd w:val="clear" w:color="auto" w:fill="DEEAF6" w:themeFill="accent1" w:themeFillTint="33"/>
           </w:tcPr>
           <w:p>
-            <w:r>
+            <w:pPr>
+              <w:rPr>
+                <w:sz w:val="24"/>
+                <w:szCs w:val="24"/>
+              </w:rPr>
+            </w:pPr>
+            <w:r>
+              <w:rPr>
+                <w:sz w:val="24"/>
+                <w:szCs w:val="24"/>
+              </w:rPr>
               <w:t>F-8 Procédure et logiciel MATLAB de conception du filtrage des signaux du système RFID (GI)</w:t>
             </w:r>
           </w:p>
@@ -1320,9 +1838,15 @@
             <w:pPr>
               <w:rPr>
                 <w:rFonts w:ascii="Times New Roman" w:hAnsi="Times New Roman" w:cs="Times New Roman"/>
-              </w:rPr>
-            </w:pPr>
-            <w:r>
+                <w:sz w:val="24"/>
+                <w:szCs w:val="24"/>
+              </w:rPr>
+            </w:pPr>
+            <w:r>
+              <w:rPr>
+                <w:sz w:val="24"/>
+                <w:szCs w:val="24"/>
+              </w:rPr>
               <w:t>8. SF : FILTRAGE DES SIGNAUX RFID</w:t>
             </w:r>
           </w:p>
@@ -1336,24 +1860,48 @@
           <w:p>
             <w:pPr>
               <w:jc w:val="center"/>
-            </w:pPr>
-            <w:r>
+              <w:rPr>
+                <w:sz w:val="24"/>
+                <w:szCs w:val="24"/>
+              </w:rPr>
+            </w:pPr>
+            <w:r>
+              <w:rPr>
+                <w:sz w:val="24"/>
+                <w:szCs w:val="24"/>
+              </w:rPr>
               <w:t>G.A.4</w:t>
             </w:r>
           </w:p>
           <w:p>
             <w:pPr>
               <w:jc w:val="center"/>
-            </w:pPr>
-            <w:r>
+              <w:rPr>
+                <w:sz w:val="24"/>
+                <w:szCs w:val="24"/>
+              </w:rPr>
+            </w:pPr>
+            <w:r>
+              <w:rPr>
+                <w:sz w:val="24"/>
+                <w:szCs w:val="24"/>
+              </w:rPr>
               <w:t>G.B.8.</w:t>
             </w:r>
           </w:p>
           <w:p>
             <w:pPr>
               <w:jc w:val="center"/>
-            </w:pPr>
-            <w:r>
+              <w:rPr>
+                <w:sz w:val="24"/>
+                <w:szCs w:val="24"/>
+              </w:rPr>
+            </w:pPr>
+            <w:r>
+              <w:rPr>
+                <w:sz w:val="24"/>
+                <w:szCs w:val="24"/>
+              </w:rPr>
               <w:t>G.C.6.</w:t>
             </w:r>
           </w:p>
@@ -1362,9 +1910,15 @@
               <w:jc w:val="center"/>
               <w:rPr>
                 <w:rFonts w:ascii="Times New Roman" w:hAnsi="Times New Roman" w:cs="Times New Roman"/>
-              </w:rPr>
-            </w:pPr>
-            <w:r>
+                <w:sz w:val="24"/>
+                <w:szCs w:val="24"/>
+              </w:rPr>
+            </w:pPr>
+            <w:r>
+              <w:rPr>
+                <w:sz w:val="24"/>
+                <w:szCs w:val="24"/>
+              </w:rPr>
               <w:t>G.D.2.</w:t>
             </w:r>
           </w:p>
@@ -1380,11 +1934,15 @@
               <w:jc w:val="center"/>
               <w:rPr>
                 <w:rFonts w:ascii="Times New Roman" w:hAnsi="Times New Roman" w:cs="Times New Roman"/>
-              </w:rPr>
-            </w:pPr>
-            <w:r>
-              <w:rPr>
-                <w:rFonts w:ascii="Times New Roman" w:hAnsi="Times New Roman" w:cs="Times New Roman"/>
+                <w:sz w:val="24"/>
+                <w:szCs w:val="24"/>
+              </w:rPr>
+            </w:pPr>
+            <w:r>
+              <w:rPr>
+                <w:rFonts w:ascii="Times New Roman" w:hAnsi="Times New Roman" w:cs="Times New Roman"/>
+                <w:sz w:val="24"/>
+                <w:szCs w:val="24"/>
               </w:rPr>
               <w:t>1.9</w:t>
             </w:r>
@@ -1399,6 +1957,8 @@
             <w:pPr>
               <w:rPr>
                 <w:rFonts w:ascii="Times New Roman" w:hAnsi="Times New Roman" w:cs="Times New Roman"/>
+                <w:sz w:val="24"/>
+                <w:szCs w:val="24"/>
               </w:rPr>
             </w:pPr>
           </w:p>
@@ -1413,6 +1973,8 @@
               <w:jc w:val="center"/>
               <w:rPr>
                 <w:rFonts w:ascii="Times New Roman" w:hAnsi="Times New Roman" w:cs="Times New Roman"/>
+                <w:sz w:val="24"/>
+                <w:szCs w:val="24"/>
               </w:rPr>
             </w:pPr>
           </w:p>
@@ -1425,7 +1987,18 @@
             <w:shd w:val="clear" w:color="auto" w:fill="DEEAF6" w:themeFill="accent1" w:themeFillTint="33"/>
           </w:tcPr>
           <w:p>
-            <w:r>
+            <w:pPr>
+              <w:rPr>
+                <w:sz w:val="24"/>
+                <w:szCs w:val="24"/>
+              </w:rPr>
+            </w:pPr>
+            <w:r>
+              <w:rPr>
+                <w:sz w:val="24"/>
+                <w:szCs w:val="24"/>
+              </w:rPr>
+              <w:lastRenderedPageBreak/>
               <w:t>F-9 Procédure et logiciel MATLAB de tests dynamiques du banc d’essai soumis à des critères de  s de performance avec démonstration de la capacité d’innovation de l’équipe, hors du contexte d’un train à suspension magnétique :</w:t>
             </w:r>
           </w:p>
@@ -1439,9 +2012,15 @@
             <w:pPr>
               <w:rPr>
                 <w:rFonts w:ascii="Times New Roman" w:hAnsi="Times New Roman" w:cs="Times New Roman"/>
-              </w:rPr>
-            </w:pPr>
-            <w:r>
+                <w:sz w:val="24"/>
+                <w:szCs w:val="24"/>
+              </w:rPr>
+            </w:pPr>
+            <w:r>
+              <w:rPr>
+                <w:sz w:val="24"/>
+                <w:szCs w:val="24"/>
+              </w:rPr>
               <w:t>9. SD : TESTS DYNAMIQUES ET DÉMONSTRATION DE L’INNOVATION</w:t>
             </w:r>
           </w:p>
@@ -1455,8 +2034,16 @@
           <w:p>
             <w:pPr>
               <w:jc w:val="center"/>
-            </w:pPr>
-            <w:r>
+              <w:rPr>
+                <w:sz w:val="24"/>
+                <w:szCs w:val="24"/>
+              </w:rPr>
+            </w:pPr>
+            <w:r>
+              <w:rPr>
+                <w:sz w:val="24"/>
+                <w:szCs w:val="24"/>
+              </w:rPr>
               <w:t>G.A.5/ G.A.6/ G.A.7/ G.B.9/G.B.10/G.C.2/G.C.7./G.D.3/G.D.4.</w:t>
             </w:r>
           </w:p>
@@ -1472,11 +2059,15 @@
               <w:jc w:val="center"/>
               <w:rPr>
                 <w:rFonts w:ascii="Times New Roman" w:hAnsi="Times New Roman" w:cs="Times New Roman"/>
-              </w:rPr>
-            </w:pPr>
-            <w:r>
-              <w:rPr>
-                <w:rFonts w:ascii="Times New Roman" w:hAnsi="Times New Roman" w:cs="Times New Roman"/>
+                <w:sz w:val="24"/>
+                <w:szCs w:val="24"/>
+              </w:rPr>
+            </w:pPr>
+            <w:r>
+              <w:rPr>
+                <w:rFonts w:ascii="Times New Roman" w:hAnsi="Times New Roman" w:cs="Times New Roman"/>
+                <w:sz w:val="24"/>
+                <w:szCs w:val="24"/>
               </w:rPr>
               <w:t>1.10</w:t>
             </w:r>
@@ -1491,6 +2082,8 @@
             <w:pPr>
               <w:rPr>
                 <w:rFonts w:ascii="Times New Roman" w:hAnsi="Times New Roman" w:cs="Times New Roman"/>
+                <w:sz w:val="24"/>
+                <w:szCs w:val="24"/>
               </w:rPr>
             </w:pPr>
           </w:p>
@@ -1505,6 +2098,8 @@
               <w:jc w:val="center"/>
               <w:rPr>
                 <w:rFonts w:ascii="Times New Roman" w:hAnsi="Times New Roman" w:cs="Times New Roman"/>
+                <w:sz w:val="24"/>
+                <w:szCs w:val="24"/>
               </w:rPr>
             </w:pPr>
           </w:p>
@@ -1518,7 +2113,17 @@
             <w:shd w:val="clear" w:color="auto" w:fill="DEEAF6" w:themeFill="accent1" w:themeFillTint="33"/>
           </w:tcPr>
           <w:p>
-            <w:r>
+            <w:pPr>
+              <w:rPr>
+                <w:sz w:val="24"/>
+                <w:szCs w:val="24"/>
+              </w:rPr>
+            </w:pPr>
+            <w:r>
+              <w:rPr>
+                <w:sz w:val="24"/>
+                <w:szCs w:val="24"/>
+              </w:rPr>
               <w:t>F-10 Préparation de la documentation</w:t>
             </w:r>
           </w:p>
@@ -1533,6 +2138,8 @@
             <w:pPr>
               <w:rPr>
                 <w:rFonts w:ascii="Times New Roman" w:hAnsi="Times New Roman" w:cs="Times New Roman"/>
+                <w:sz w:val="24"/>
+                <w:szCs w:val="24"/>
               </w:rPr>
             </w:pPr>
           </w:p>
@@ -1547,8 +2154,16 @@
           <w:p>
             <w:pPr>
               <w:jc w:val="center"/>
-            </w:pPr>
-            <w:r>
+              <w:rPr>
+                <w:sz w:val="24"/>
+                <w:szCs w:val="24"/>
+              </w:rPr>
+            </w:pPr>
+            <w:r>
+              <w:rPr>
+                <w:sz w:val="24"/>
+                <w:szCs w:val="24"/>
+              </w:rPr>
               <w:t>G.A.1</w:t>
             </w:r>
           </w:p>
@@ -1557,6 +2172,8 @@
               <w:jc w:val="center"/>
               <w:rPr>
                 <w:rFonts w:ascii="Times New Roman" w:hAnsi="Times New Roman" w:cs="Times New Roman"/>
+                <w:sz w:val="24"/>
+                <w:szCs w:val="24"/>
               </w:rPr>
             </w:pPr>
           </w:p>
@@ -1573,11 +2190,15 @@
               <w:jc w:val="center"/>
               <w:rPr>
                 <w:rFonts w:ascii="Times New Roman" w:hAnsi="Times New Roman" w:cs="Times New Roman"/>
-              </w:rPr>
-            </w:pPr>
-            <w:r>
-              <w:rPr>
-                <w:rFonts w:ascii="Times New Roman" w:hAnsi="Times New Roman" w:cs="Times New Roman"/>
+                <w:sz w:val="24"/>
+                <w:szCs w:val="24"/>
+              </w:rPr>
+            </w:pPr>
+            <w:r>
+              <w:rPr>
+                <w:rFonts w:ascii="Times New Roman" w:hAnsi="Times New Roman" w:cs="Times New Roman"/>
+                <w:sz w:val="24"/>
+                <w:szCs w:val="24"/>
               </w:rPr>
               <w:t>1.11</w:t>
             </w:r>
@@ -1589,7 +2210,17 @@
             <w:shd w:val="clear" w:color="auto" w:fill="DBDBDB" w:themeFill="accent3" w:themeFillTint="66"/>
           </w:tcPr>
           <w:p>
-            <w:r>
+            <w:pPr>
+              <w:rPr>
+                <w:sz w:val="24"/>
+                <w:szCs w:val="24"/>
+              </w:rPr>
+            </w:pPr>
+            <w:r>
+              <w:rPr>
+                <w:sz w:val="24"/>
+                <w:szCs w:val="24"/>
+              </w:rPr>
               <w:t xml:space="preserve">1. documentation de la gestion du projet </w:t>
             </w:r>
           </w:p>
@@ -1597,6 +2228,8 @@
             <w:pPr>
               <w:rPr>
                 <w:rFonts w:ascii="Times New Roman" w:hAnsi="Times New Roman" w:cs="Times New Roman"/>
+                <w:sz w:val="24"/>
+                <w:szCs w:val="24"/>
               </w:rPr>
             </w:pPr>
           </w:p>
@@ -1609,13 +2242,25 @@
           <w:p>
             <w:pPr>
               <w:jc w:val="center"/>
-            </w:pPr>
-          </w:p>
-          <w:p>
-            <w:pPr>
-              <w:jc w:val="center"/>
-            </w:pPr>
-            <w:r>
+              <w:rPr>
+                <w:sz w:val="24"/>
+                <w:szCs w:val="24"/>
+              </w:rPr>
+            </w:pPr>
+          </w:p>
+          <w:p>
+            <w:pPr>
+              <w:jc w:val="center"/>
+              <w:rPr>
+                <w:sz w:val="24"/>
+                <w:szCs w:val="24"/>
+              </w:rPr>
+            </w:pPr>
+            <w:r>
+              <w:rPr>
+                <w:sz w:val="24"/>
+                <w:szCs w:val="24"/>
+              </w:rPr>
               <w:t>C</w:t>
             </w:r>
           </w:p>
@@ -1628,7 +2273,14 @@
             <w:vMerge/>
             <w:shd w:val="clear" w:color="auto" w:fill="DEEAF6" w:themeFill="accent1" w:themeFillTint="33"/>
           </w:tcPr>
-          <w:p/>
+          <w:p>
+            <w:pPr>
+              <w:rPr>
+                <w:sz w:val="24"/>
+                <w:szCs w:val="24"/>
+              </w:rPr>
+            </w:pPr>
+          </w:p>
         </w:tc>
         <w:tc>
           <w:tcPr>
@@ -1640,6 +2292,8 @@
             <w:pPr>
               <w:rPr>
                 <w:rFonts w:ascii="Times New Roman" w:hAnsi="Times New Roman" w:cs="Times New Roman"/>
+                <w:sz w:val="24"/>
+                <w:szCs w:val="24"/>
               </w:rPr>
             </w:pPr>
           </w:p>
@@ -1654,6 +2308,10 @@
           <w:p>
             <w:pPr>
               <w:jc w:val="center"/>
+              <w:rPr>
+                <w:sz w:val="24"/>
+                <w:szCs w:val="24"/>
+              </w:rPr>
             </w:pPr>
           </w:p>
         </w:tc>
@@ -1669,6 +2327,8 @@
               <w:jc w:val="center"/>
               <w:rPr>
                 <w:rFonts w:ascii="Times New Roman" w:hAnsi="Times New Roman" w:cs="Times New Roman"/>
+                <w:sz w:val="24"/>
+                <w:szCs w:val="24"/>
               </w:rPr>
             </w:pPr>
           </w:p>
@@ -1679,11 +2339,28 @@
             <w:shd w:val="clear" w:color="auto" w:fill="DBDBDB" w:themeFill="accent3" w:themeFillTint="66"/>
           </w:tcPr>
           <w:p>
-            <w:r>
+            <w:pPr>
+              <w:rPr>
+                <w:sz w:val="24"/>
+                <w:szCs w:val="24"/>
+              </w:rPr>
+            </w:pPr>
+            <w:r>
+              <w:rPr>
+                <w:sz w:val="24"/>
+                <w:szCs w:val="24"/>
+              </w:rPr>
               <w:t>2. documentation des solutions techniques</w:t>
             </w:r>
           </w:p>
-          <w:p/>
+          <w:p>
+            <w:pPr>
+              <w:rPr>
+                <w:sz w:val="24"/>
+                <w:szCs w:val="24"/>
+              </w:rPr>
+            </w:pPr>
+          </w:p>
         </w:tc>
         <w:tc>
           <w:tcPr>
@@ -1693,19 +2370,35 @@
           <w:p>
             <w:pPr>
               <w:jc w:val="center"/>
-            </w:pPr>
-          </w:p>
-          <w:p>
-            <w:pPr>
-              <w:jc w:val="center"/>
-            </w:pPr>
-            <w:r>
+              <w:rPr>
+                <w:sz w:val="24"/>
+                <w:szCs w:val="24"/>
+              </w:rPr>
+            </w:pPr>
+          </w:p>
+          <w:p>
+            <w:pPr>
+              <w:jc w:val="center"/>
+              <w:rPr>
+                <w:sz w:val="24"/>
+                <w:szCs w:val="24"/>
+              </w:rPr>
+            </w:pPr>
+            <w:r>
+              <w:rPr>
+                <w:sz w:val="24"/>
+                <w:szCs w:val="24"/>
+              </w:rPr>
               <w:t>C</w:t>
             </w:r>
           </w:p>
           <w:p>
             <w:pPr>
               <w:jc w:val="center"/>
+              <w:rPr>
+                <w:sz w:val="24"/>
+                <w:szCs w:val="24"/>
+              </w:rPr>
             </w:pPr>
           </w:p>
         </w:tc>
@@ -1720,7 +2413,14 @@
             <w:vMerge/>
             <w:shd w:val="clear" w:color="auto" w:fill="DEEAF6" w:themeFill="accent1" w:themeFillTint="33"/>
           </w:tcPr>
-          <w:p/>
+          <w:p>
+            <w:pPr>
+              <w:rPr>
+                <w:sz w:val="24"/>
+                <w:szCs w:val="24"/>
+              </w:rPr>
+            </w:pPr>
+          </w:p>
         </w:tc>
         <w:tc>
           <w:tcPr>
@@ -1732,6 +2432,8 @@
             <w:pPr>
               <w:rPr>
                 <w:rFonts w:ascii="Times New Roman" w:hAnsi="Times New Roman" w:cs="Times New Roman"/>
+                <w:sz w:val="24"/>
+                <w:szCs w:val="24"/>
               </w:rPr>
             </w:pPr>
           </w:p>
@@ -1745,6 +2447,10 @@
           <w:p>
             <w:pPr>
               <w:jc w:val="center"/>
+              <w:rPr>
+                <w:sz w:val="24"/>
+                <w:szCs w:val="24"/>
+              </w:rPr>
             </w:pPr>
           </w:p>
         </w:tc>
@@ -1758,6 +2464,8 @@
             <w:pPr>
               <w:rPr>
                 <w:rFonts w:ascii="Times New Roman" w:hAnsi="Times New Roman" w:cs="Times New Roman"/>
+                <w:sz w:val="24"/>
+                <w:szCs w:val="24"/>
               </w:rPr>
             </w:pPr>
           </w:p>
@@ -1767,9 +2475,26 @@
             <w:tcW w:w="2823" w:type="dxa"/>
             <w:shd w:val="clear" w:color="auto" w:fill="DBDBDB" w:themeFill="accent3" w:themeFillTint="66"/>
           </w:tcPr>
-          <w:p/>
-          <w:p>
-            <w:r>
+          <w:p>
+            <w:pPr>
+              <w:rPr>
+                <w:sz w:val="24"/>
+                <w:szCs w:val="24"/>
+              </w:rPr>
+            </w:pPr>
+          </w:p>
+          <w:p>
+            <w:pPr>
+              <w:rPr>
+                <w:sz w:val="24"/>
+                <w:szCs w:val="24"/>
+              </w:rPr>
+            </w:pPr>
+            <w:r>
+              <w:rPr>
+                <w:sz w:val="24"/>
+                <w:szCs w:val="24"/>
+              </w:rPr>
               <w:t xml:space="preserve"> 3. rapports de test et matrices de conformité</w:t>
             </w:r>
           </w:p>
@@ -1782,13 +2507,25 @@
           <w:p>
             <w:pPr>
               <w:jc w:val="center"/>
-            </w:pPr>
-          </w:p>
-          <w:p>
-            <w:pPr>
-              <w:jc w:val="center"/>
-            </w:pPr>
-            <w:r>
+              <w:rPr>
+                <w:sz w:val="24"/>
+                <w:szCs w:val="24"/>
+              </w:rPr>
+            </w:pPr>
+          </w:p>
+          <w:p>
+            <w:pPr>
+              <w:jc w:val="center"/>
+              <w:rPr>
+                <w:sz w:val="24"/>
+                <w:szCs w:val="24"/>
+              </w:rPr>
+            </w:pPr>
+            <w:r>
+              <w:rPr>
+                <w:sz w:val="24"/>
+                <w:szCs w:val="24"/>
+              </w:rPr>
               <w:t>C</w:t>
             </w:r>
           </w:p>
@@ -1799,6 +2536,8 @@
       <w:pPr>
         <w:rPr>
           <w:rFonts w:ascii="Times New Roman" w:hAnsi="Times New Roman" w:cs="Times New Roman"/>
+          <w:sz w:val="24"/>
+          <w:szCs w:val="24"/>
         </w:rPr>
       </w:pPr>
     </w:p>
@@ -2255,6 +2994,17 @@
       </w:tblBorders>
     </w:tblPr>
   </w:style>
+  <w:style w:type="paragraph" w:styleId="ListParagraph">
+    <w:name w:val="List Paragraph"/>
+    <w:basedOn w:val="Normal"/>
+    <w:uiPriority w:val="34"/>
+    <w:qFormat/>
+    <w:rsid w:val="008543B7"/>
+    <w:pPr>
+      <w:ind w:left="720"/>
+      <w:contextualSpacing/>
+    </w:pPr>
+  </w:style>
 </w:styles>
 </file>
 

</xml_diff>

<commit_message>
Matrice de conformité pour revue 2
Version quasi-final, a double check
</commit_message>
<xml_diff>
--- a/MatriceDeConformite.docx
+++ b/MatriceDeConformite.docx
@@ -408,21 +408,7 @@
                 <w:sz w:val="24"/>
                 <w:szCs w:val="24"/>
               </w:rPr>
-              <w:t>G.A.2</w:t>
-            </w:r>
-            <w:r>
-              <w:rPr>
-                <w:sz w:val="24"/>
-                <w:szCs w:val="24"/>
-              </w:rPr>
-              <w:t>.</w:t>
-            </w:r>
-            <w:r>
-              <w:rPr>
-                <w:sz w:val="24"/>
-                <w:szCs w:val="24"/>
-              </w:rPr>
-              <w:t xml:space="preserve"> </w:t>
+              <w:t>G.A.2.</w:t>
             </w:r>
             <w:r>
               <w:rPr>
@@ -436,21 +422,39 @@
                 <w:sz w:val="24"/>
                 <w:szCs w:val="24"/>
               </w:rPr>
-              <w:t>G.0.1 /</w:t>
-            </w:r>
-            <w:r>
-              <w:rPr>
-                <w:sz w:val="24"/>
-                <w:szCs w:val="24"/>
-              </w:rPr>
-              <w:t>G.0.2. / G.0.3.</w:t>
-            </w:r>
-            <w:r>
-              <w:rPr>
-                <w:sz w:val="24"/>
-                <w:szCs w:val="24"/>
-              </w:rPr>
-              <w:t xml:space="preserve"> </w:t>
+              <w:t>G.0.1 /G.0.2. / G.0.3.</w:t>
+            </w:r>
+          </w:p>
+          <w:p>
+            <w:pPr>
+              <w:jc w:val="center"/>
+              <w:rPr>
+                <w:sz w:val="24"/>
+                <w:szCs w:val="24"/>
+              </w:rPr>
+            </w:pPr>
+            <w:r>
+              <w:rPr>
+                <w:sz w:val="24"/>
+                <w:szCs w:val="24"/>
+              </w:rPr>
+              <w:t>(revue 2)</w:t>
+            </w:r>
+          </w:p>
+          <w:p>
+            <w:pPr>
+              <w:jc w:val="center"/>
+              <w:rPr>
+                <w:sz w:val="24"/>
+                <w:szCs w:val="24"/>
+              </w:rPr>
+            </w:pPr>
+            <w:r>
+              <w:rPr>
+                <w:sz w:val="24"/>
+                <w:szCs w:val="24"/>
+              </w:rPr>
+              <w:t>G.A.3</w:t>
             </w:r>
           </w:p>
         </w:tc>
@@ -497,14 +501,7 @@
                 <w:sz w:val="24"/>
                 <w:szCs w:val="24"/>
               </w:rPr>
-              <w:t>1. Développement du modèle sous forme d’équations différentielles</w:t>
-            </w:r>
-            <w:r>
-              <w:rPr>
-                <w:sz w:val="24"/>
-                <w:szCs w:val="24"/>
-              </w:rPr>
-              <w:t xml:space="preserve"> (revue 1)</w:t>
+              <w:t>1. Développement du modèle sous forme d’équations différentielles (revue 1)</w:t>
             </w:r>
           </w:p>
           <w:p>
@@ -611,17 +608,47 @@
                 <w:sz w:val="24"/>
                 <w:szCs w:val="24"/>
               </w:rPr>
-              <w:t xml:space="preserve"> </w:t>
-            </w:r>
-            <w:r>
-              <w:rPr>
-                <w:sz w:val="24"/>
-                <w:szCs w:val="24"/>
-              </w:rPr>
-              <w:t>/G.0.1 /G.0.2. / G.0.3.</w:t>
-            </w:r>
-            <w:bookmarkStart w:id="0" w:name="_GoBack"/>
-            <w:bookmarkEnd w:id="0"/>
+              <w:t>/</w:t>
+            </w:r>
+            <w:r>
+              <w:rPr>
+                <w:sz w:val="24"/>
+                <w:szCs w:val="24"/>
+              </w:rPr>
+              <w:t>G.0.1 /G.0.2. / G.0.3.</w:t>
+            </w:r>
+          </w:p>
+          <w:p>
+            <w:pPr>
+              <w:jc w:val="center"/>
+              <w:rPr>
+                <w:sz w:val="24"/>
+                <w:szCs w:val="24"/>
+              </w:rPr>
+            </w:pPr>
+            <w:r>
+              <w:rPr>
+                <w:sz w:val="24"/>
+                <w:szCs w:val="24"/>
+              </w:rPr>
+              <w:t>(revue 2)</w:t>
+            </w:r>
+          </w:p>
+          <w:p>
+            <w:pPr>
+              <w:jc w:val="center"/>
+              <w:rPr>
+                <w:sz w:val="24"/>
+                <w:szCs w:val="24"/>
+              </w:rPr>
+            </w:pPr>
+            <w:r>
+              <w:rPr>
+                <w:sz w:val="24"/>
+                <w:szCs w:val="24"/>
+              </w:rPr>
+              <w:t>G.A.3</w:t>
+            </w:r>
           </w:p>
         </w:tc>
         <w:tc>
@@ -667,21 +694,7 @@
                 <w:sz w:val="24"/>
                 <w:szCs w:val="24"/>
               </w:rPr>
-              <w:t>2. Implantation du modèle non-linéaire sur MATLAB/Simulink</w:t>
-            </w:r>
-            <w:r>
-              <w:rPr>
-                <w:sz w:val="24"/>
-                <w:szCs w:val="24"/>
-              </w:rPr>
-              <w:t xml:space="preserve"> </w:t>
-            </w:r>
-            <w:r>
-              <w:rPr>
-                <w:sz w:val="24"/>
-                <w:szCs w:val="24"/>
-              </w:rPr>
-              <w:t>(revue 1)</w:t>
+              <w:t>2. Implantation du modèle non-linéaire sur MATLAB/Simulink (revue 1)</w:t>
             </w:r>
           </w:p>
           <w:p>
@@ -740,7 +753,7 @@
       </w:tr>
       <w:tr>
         <w:trPr>
-          <w:trHeight w:val="2398"/>
+          <w:trHeight w:val="2406"/>
         </w:trPr>
         <w:tc>
           <w:tcPr>
@@ -798,14 +811,46 @@
                 <w:sz w:val="24"/>
                 <w:szCs w:val="24"/>
               </w:rPr>
-              <w:t xml:space="preserve"> </w:t>
-            </w:r>
-            <w:r>
-              <w:rPr>
-                <w:sz w:val="24"/>
-                <w:szCs w:val="24"/>
-              </w:rPr>
-              <w:t>/G.0.1 /G.0.2. / G.0.3.</w:t>
+              <w:t>/</w:t>
+            </w:r>
+            <w:r>
+              <w:rPr>
+                <w:sz w:val="24"/>
+                <w:szCs w:val="24"/>
+              </w:rPr>
+              <w:t>G.0.1 /G.0.2. / G.0.3.</w:t>
+            </w:r>
+          </w:p>
+          <w:p>
+            <w:pPr>
+              <w:jc w:val="center"/>
+              <w:rPr>
+                <w:sz w:val="24"/>
+                <w:szCs w:val="24"/>
+              </w:rPr>
+            </w:pPr>
+            <w:r>
+              <w:rPr>
+                <w:sz w:val="24"/>
+                <w:szCs w:val="24"/>
+              </w:rPr>
+              <w:t>(revue 2)</w:t>
+            </w:r>
+          </w:p>
+          <w:p>
+            <w:pPr>
+              <w:jc w:val="center"/>
+              <w:rPr>
+                <w:sz w:val="24"/>
+                <w:szCs w:val="24"/>
+              </w:rPr>
+            </w:pPr>
+            <w:r>
+              <w:rPr>
+                <w:sz w:val="24"/>
+                <w:szCs w:val="24"/>
+              </w:rPr>
+              <w:t>G.A.3</w:t>
             </w:r>
           </w:p>
         </w:tc>
@@ -860,14 +905,7 @@
                 <w:sz w:val="24"/>
                 <w:szCs w:val="24"/>
               </w:rPr>
-              <w:t xml:space="preserve">3. Linéarisation du modèle non-linéaire et représentation sous forme modèle variables d’état </w:t>
-            </w:r>
-            <w:r>
-              <w:rPr>
-                <w:sz w:val="24"/>
-                <w:szCs w:val="24"/>
-              </w:rPr>
-              <w:t>(revue 1)</w:t>
+              <w:t>3. Linéarisation du modèle non-linéaire et représentation sous forme modèle variables d’état (revue 1)</w:t>
             </w:r>
           </w:p>
           <w:p>
@@ -1012,48 +1050,37 @@
         </w:tc>
       </w:tr>
       <w:tr>
+        <w:trPr>
+          <w:trHeight w:val="1840"/>
+        </w:trPr>
         <w:tc>
           <w:tcPr>
             <w:tcW w:w="2972" w:type="dxa"/>
+            <w:vMerge/>
             <w:shd w:val="clear" w:color="auto" w:fill="DEEAF6" w:themeFill="accent1" w:themeFillTint="33"/>
           </w:tcPr>
           <w:p>
             <w:pPr>
               <w:rPr>
-                <w:rFonts w:ascii="Times New Roman" w:hAnsi="Times New Roman" w:cs="Times New Roman"/>
-                <w:sz w:val="24"/>
-                <w:szCs w:val="24"/>
-              </w:rPr>
-            </w:pPr>
-            <w:r>
-              <w:rPr>
-                <w:sz w:val="24"/>
-                <w:szCs w:val="24"/>
-              </w:rPr>
-              <w:t>F-2 Procédure et logiciel Blender de visualisation du simulateur système (GI)</w:t>
-            </w:r>
+                <w:sz w:val="24"/>
+                <w:szCs w:val="24"/>
+              </w:rPr>
+            </w:pPr>
           </w:p>
         </w:tc>
         <w:tc>
           <w:tcPr>
             <w:tcW w:w="2552" w:type="dxa"/>
+            <w:vMerge/>
             <w:shd w:val="clear" w:color="auto" w:fill="FBE4D5" w:themeFill="accent2" w:themeFillTint="33"/>
           </w:tcPr>
           <w:p>
             <w:pPr>
               <w:rPr>
-                <w:rFonts w:ascii="Times New Roman" w:hAnsi="Times New Roman" w:cs="Times New Roman"/>
-                <w:sz w:val="24"/>
-                <w:szCs w:val="24"/>
-              </w:rPr>
-            </w:pPr>
-            <w:r>
-              <w:rPr>
-                <w:sz w:val="24"/>
-                <w:szCs w:val="24"/>
-              </w:rPr>
-              <w:t>2. SB : SIMULATEUR BLENDER (GI)</w:t>
-            </w:r>
+                <w:sz w:val="24"/>
+                <w:szCs w:val="24"/>
+              </w:rPr>
+            </w:pPr>
           </w:p>
         </w:tc>
         <w:tc>
@@ -1075,7 +1102,437 @@
                 <w:sz w:val="24"/>
                 <w:szCs w:val="24"/>
               </w:rPr>
+              <w:t>G.A.2.</w:t>
+            </w:r>
+            <w:r>
+              <w:rPr>
+                <w:sz w:val="24"/>
+                <w:szCs w:val="24"/>
+              </w:rPr>
+              <w:t>/</w:t>
+            </w:r>
+            <w:r>
+              <w:rPr>
+                <w:sz w:val="24"/>
+                <w:szCs w:val="24"/>
+              </w:rPr>
+              <w:t>G.0.1 /G.0.2. / G.0.3.</w:t>
+            </w:r>
+          </w:p>
+          <w:p>
+            <w:pPr>
+              <w:jc w:val="center"/>
+              <w:rPr>
+                <w:sz w:val="24"/>
+                <w:szCs w:val="24"/>
+              </w:rPr>
+            </w:pPr>
+            <w:r>
+              <w:rPr>
+                <w:sz w:val="24"/>
+                <w:szCs w:val="24"/>
+              </w:rPr>
+              <w:t>(revue 2)</w:t>
+            </w:r>
+          </w:p>
+          <w:p>
+            <w:pPr>
+              <w:jc w:val="center"/>
+              <w:rPr>
+                <w:sz w:val="24"/>
+                <w:szCs w:val="24"/>
+              </w:rPr>
+            </w:pPr>
+            <w:r>
+              <w:rPr>
+                <w:sz w:val="24"/>
+                <w:szCs w:val="24"/>
+              </w:rPr>
+              <w:t>G.A.3</w:t>
+            </w:r>
+          </w:p>
+        </w:tc>
+        <w:tc>
+          <w:tcPr>
+            <w:tcW w:w="1146" w:type="dxa"/>
+            <w:vMerge/>
+            <w:shd w:val="clear" w:color="auto" w:fill="E2EFD9" w:themeFill="accent6" w:themeFillTint="33"/>
+            <w:vAlign w:val="center"/>
+          </w:tcPr>
+          <w:p>
+            <w:pPr>
+              <w:jc w:val="center"/>
+              <w:rPr>
+                <w:rFonts w:ascii="Times New Roman" w:hAnsi="Times New Roman" w:cs="Times New Roman"/>
+                <w:sz w:val="24"/>
+                <w:szCs w:val="24"/>
+              </w:rPr>
+            </w:pPr>
+          </w:p>
+        </w:tc>
+        <w:tc>
+          <w:tcPr>
+            <w:tcW w:w="2823" w:type="dxa"/>
+            <w:shd w:val="clear" w:color="auto" w:fill="DBDBDB" w:themeFill="accent3" w:themeFillTint="66"/>
+          </w:tcPr>
+          <w:p>
+            <w:pPr>
+              <w:rPr>
+                <w:sz w:val="24"/>
+                <w:szCs w:val="24"/>
+              </w:rPr>
+            </w:pPr>
+            <w:r>
+              <w:rPr>
+                <w:sz w:val="24"/>
+                <w:szCs w:val="24"/>
+              </w:rPr>
+              <w:t>4. Découplage de la dynamique plaque-sphère et découplage axe par axe de la dynamique de la  plaque</w:t>
+            </w:r>
+            <w:r>
+              <w:rPr>
+                <w:sz w:val="24"/>
+                <w:szCs w:val="24"/>
+              </w:rPr>
+              <w:t xml:space="preserve"> (Matlab et Simulink)</w:t>
+            </w:r>
+            <w:r>
+              <w:rPr>
+                <w:sz w:val="24"/>
+                <w:szCs w:val="24"/>
+              </w:rPr>
+              <w:t xml:space="preserve"> </w:t>
+            </w:r>
+            <w:r>
+              <w:rPr>
+                <w:sz w:val="24"/>
+                <w:szCs w:val="24"/>
+              </w:rPr>
+              <w:t>(revue 2</w:t>
+            </w:r>
+            <w:r>
+              <w:rPr>
+                <w:sz w:val="24"/>
+                <w:szCs w:val="24"/>
+              </w:rPr>
+              <w:t>)</w:t>
+            </w:r>
+          </w:p>
+        </w:tc>
+        <w:tc>
+          <w:tcPr>
+            <w:tcW w:w="1984" w:type="dxa"/>
+            <w:shd w:val="clear" w:color="auto" w:fill="DEEAF6" w:themeFill="accent1" w:themeFillTint="33"/>
+          </w:tcPr>
+          <w:p>
+            <w:pPr>
+              <w:rPr>
+                <w:rFonts w:ascii="Times New Roman" w:hAnsi="Times New Roman" w:cs="Times New Roman"/>
+                <w:sz w:val="24"/>
+                <w:szCs w:val="24"/>
+              </w:rPr>
+            </w:pPr>
+          </w:p>
+        </w:tc>
+      </w:tr>
+      <w:tr>
+        <w:trPr>
+          <w:trHeight w:val="1840"/>
+        </w:trPr>
+        <w:tc>
+          <w:tcPr>
+            <w:tcW w:w="2972" w:type="dxa"/>
+            <w:vMerge/>
+            <w:shd w:val="clear" w:color="auto" w:fill="DEEAF6" w:themeFill="accent1" w:themeFillTint="33"/>
+          </w:tcPr>
+          <w:p>
+            <w:pPr>
+              <w:rPr>
+                <w:sz w:val="24"/>
+                <w:szCs w:val="24"/>
+              </w:rPr>
+            </w:pPr>
+          </w:p>
+        </w:tc>
+        <w:tc>
+          <w:tcPr>
+            <w:tcW w:w="2552" w:type="dxa"/>
+            <w:vMerge/>
+            <w:shd w:val="clear" w:color="auto" w:fill="FBE4D5" w:themeFill="accent2" w:themeFillTint="33"/>
+          </w:tcPr>
+          <w:p>
+            <w:pPr>
+              <w:rPr>
+                <w:sz w:val="24"/>
+                <w:szCs w:val="24"/>
+              </w:rPr>
+            </w:pPr>
+          </w:p>
+        </w:tc>
+        <w:tc>
+          <w:tcPr>
+            <w:tcW w:w="2835" w:type="dxa"/>
+            <w:shd w:val="clear" w:color="auto" w:fill="FFF2CC" w:themeFill="accent4" w:themeFillTint="33"/>
+            <w:vAlign w:val="center"/>
+          </w:tcPr>
+          <w:p>
+            <w:pPr>
+              <w:jc w:val="center"/>
+              <w:rPr>
+                <w:sz w:val="24"/>
+                <w:szCs w:val="24"/>
+              </w:rPr>
+            </w:pPr>
+            <w:r>
+              <w:rPr>
+                <w:sz w:val="24"/>
+                <w:szCs w:val="24"/>
+              </w:rPr>
+              <w:t>G.A.2.</w:t>
+            </w:r>
+            <w:r>
+              <w:rPr>
+                <w:sz w:val="24"/>
+                <w:szCs w:val="24"/>
+              </w:rPr>
+              <w:t>/</w:t>
+            </w:r>
+            <w:r>
+              <w:rPr>
+                <w:sz w:val="24"/>
+                <w:szCs w:val="24"/>
+              </w:rPr>
+              <w:t>G.0.1 /G.0.2. / G.0.3.</w:t>
+            </w:r>
+          </w:p>
+          <w:p>
+            <w:pPr>
+              <w:jc w:val="center"/>
+              <w:rPr>
+                <w:sz w:val="24"/>
+                <w:szCs w:val="24"/>
+              </w:rPr>
+            </w:pPr>
+            <w:r>
+              <w:rPr>
+                <w:sz w:val="24"/>
+                <w:szCs w:val="24"/>
+              </w:rPr>
+              <w:t>(revue 2)</w:t>
+            </w:r>
+          </w:p>
+          <w:p>
+            <w:pPr>
+              <w:jc w:val="center"/>
+              <w:rPr>
+                <w:sz w:val="24"/>
+                <w:szCs w:val="24"/>
+              </w:rPr>
+            </w:pPr>
+            <w:r>
+              <w:rPr>
+                <w:sz w:val="24"/>
+                <w:szCs w:val="24"/>
+              </w:rPr>
+              <w:t>G.A.3</w:t>
+            </w:r>
+          </w:p>
+        </w:tc>
+        <w:tc>
+          <w:tcPr>
+            <w:tcW w:w="1146" w:type="dxa"/>
+            <w:vMerge/>
+            <w:shd w:val="clear" w:color="auto" w:fill="E2EFD9" w:themeFill="accent6" w:themeFillTint="33"/>
+            <w:vAlign w:val="center"/>
+          </w:tcPr>
+          <w:p>
+            <w:pPr>
+              <w:jc w:val="center"/>
+              <w:rPr>
+                <w:rFonts w:ascii="Times New Roman" w:hAnsi="Times New Roman" w:cs="Times New Roman"/>
+                <w:sz w:val="24"/>
+                <w:szCs w:val="24"/>
+              </w:rPr>
+            </w:pPr>
+          </w:p>
+        </w:tc>
+        <w:tc>
+          <w:tcPr>
+            <w:tcW w:w="2823" w:type="dxa"/>
+            <w:shd w:val="clear" w:color="auto" w:fill="DBDBDB" w:themeFill="accent3" w:themeFillTint="66"/>
+          </w:tcPr>
+          <w:p>
+            <w:pPr>
+              <w:rPr>
+                <w:sz w:val="24"/>
+                <w:szCs w:val="24"/>
+              </w:rPr>
+            </w:pPr>
+          </w:p>
+          <w:p>
+            <w:pPr>
+              <w:jc w:val="center"/>
+              <w:rPr>
+                <w:sz w:val="24"/>
+                <w:szCs w:val="24"/>
+              </w:rPr>
+            </w:pPr>
+            <w:r>
+              <w:rPr>
+                <w:sz w:val="24"/>
+                <w:szCs w:val="24"/>
+              </w:rPr>
+              <w:t>5. Développement des fonctions de transfert pour la dynamique de la sphère et de la plaque</w:t>
+            </w:r>
+            <w:r>
+              <w:rPr>
+                <w:sz w:val="24"/>
+                <w:szCs w:val="24"/>
+              </w:rPr>
+              <w:t xml:space="preserve"> (</w:t>
+            </w:r>
+            <w:r>
+              <w:t>pôles et zéros des fonctions de transfert</w:t>
+            </w:r>
+            <w:r>
+              <w:t xml:space="preserve">, </w:t>
+            </w:r>
+            <w:r>
+              <w:t>valeurs propres du modèle variables d’état</w:t>
+            </w:r>
+            <w:proofErr w:type="gramStart"/>
+            <w:r>
+              <w:t>)</w:t>
+            </w:r>
+            <w:r>
+              <w:rPr>
+                <w:sz w:val="24"/>
+                <w:szCs w:val="24"/>
+              </w:rPr>
+              <w:t>(</w:t>
+            </w:r>
+            <w:proofErr w:type="gramEnd"/>
+            <w:r>
+              <w:rPr>
+                <w:sz w:val="24"/>
+                <w:szCs w:val="24"/>
+              </w:rPr>
+              <w:t>revue 2</w:t>
+            </w:r>
+            <w:r>
+              <w:rPr>
+                <w:sz w:val="24"/>
+                <w:szCs w:val="24"/>
+              </w:rPr>
+              <w:t>)</w:t>
+            </w:r>
+          </w:p>
+        </w:tc>
+        <w:tc>
+          <w:tcPr>
+            <w:tcW w:w="1984" w:type="dxa"/>
+            <w:shd w:val="clear" w:color="auto" w:fill="DEEAF6" w:themeFill="accent1" w:themeFillTint="33"/>
+          </w:tcPr>
+          <w:p>
+            <w:pPr>
+              <w:rPr>
+                <w:rFonts w:ascii="Times New Roman" w:hAnsi="Times New Roman" w:cs="Times New Roman"/>
+                <w:sz w:val="24"/>
+                <w:szCs w:val="24"/>
+              </w:rPr>
+            </w:pPr>
+          </w:p>
+        </w:tc>
+      </w:tr>
+      <w:tr>
+        <w:tc>
+          <w:tcPr>
+            <w:tcW w:w="2972" w:type="dxa"/>
+            <w:shd w:val="clear" w:color="auto" w:fill="DEEAF6" w:themeFill="accent1" w:themeFillTint="33"/>
+          </w:tcPr>
+          <w:p>
+            <w:pPr>
+              <w:rPr>
+                <w:rFonts w:ascii="Times New Roman" w:hAnsi="Times New Roman" w:cs="Times New Roman"/>
+                <w:sz w:val="24"/>
+                <w:szCs w:val="24"/>
+              </w:rPr>
+            </w:pPr>
+            <w:r>
+              <w:rPr>
+                <w:sz w:val="24"/>
+                <w:szCs w:val="24"/>
+              </w:rPr>
+              <w:t>F-2 Procédure et logiciel Blender de visualisation du simulateur système (GI)</w:t>
+            </w:r>
+          </w:p>
+        </w:tc>
+        <w:tc>
+          <w:tcPr>
+            <w:tcW w:w="2552" w:type="dxa"/>
+            <w:shd w:val="clear" w:color="auto" w:fill="FBE4D5" w:themeFill="accent2" w:themeFillTint="33"/>
+          </w:tcPr>
+          <w:p>
+            <w:pPr>
+              <w:rPr>
+                <w:rFonts w:ascii="Times New Roman" w:hAnsi="Times New Roman" w:cs="Times New Roman"/>
+                <w:sz w:val="24"/>
+                <w:szCs w:val="24"/>
+              </w:rPr>
+            </w:pPr>
+            <w:r>
+              <w:rPr>
+                <w:sz w:val="24"/>
+                <w:szCs w:val="24"/>
+              </w:rPr>
+              <w:t>2. SB : SIMULATEUR BLENDER (GI)</w:t>
+            </w:r>
+          </w:p>
+        </w:tc>
+        <w:tc>
+          <w:tcPr>
+            <w:tcW w:w="2835" w:type="dxa"/>
+            <w:shd w:val="clear" w:color="auto" w:fill="FFF2CC" w:themeFill="accent4" w:themeFillTint="33"/>
+            <w:vAlign w:val="center"/>
+          </w:tcPr>
+          <w:p>
+            <w:pPr>
+              <w:jc w:val="center"/>
+            </w:pPr>
+            <w:r>
+              <w:t xml:space="preserve">(revue 2) </w:t>
+            </w:r>
+          </w:p>
+          <w:p>
+            <w:pPr>
+              <w:jc w:val="center"/>
+              <w:rPr>
+                <w:sz w:val="24"/>
+                <w:szCs w:val="24"/>
+              </w:rPr>
+            </w:pPr>
+            <w:r>
+              <w:rPr>
+                <w:sz w:val="24"/>
+                <w:szCs w:val="24"/>
+              </w:rPr>
               <w:t>G.B.7</w:t>
+            </w:r>
+          </w:p>
+          <w:p>
+            <w:pPr>
+              <w:jc w:val="center"/>
+              <w:rPr>
+                <w:sz w:val="24"/>
+                <w:szCs w:val="24"/>
+              </w:rPr>
+            </w:pPr>
+            <w:r>
+              <w:rPr>
+                <w:sz w:val="24"/>
+                <w:szCs w:val="24"/>
+              </w:rPr>
+              <w:t>(revue 3)</w:t>
             </w:r>
           </w:p>
           <w:p>
@@ -1119,6 +1576,14 @@
               </w:rPr>
               <w:t>1.3</w:t>
             </w:r>
+            <w:r>
+              <w:rPr>
+                <w:rFonts w:ascii="Times New Roman" w:hAnsi="Times New Roman" w:cs="Times New Roman"/>
+                <w:sz w:val="24"/>
+                <w:szCs w:val="24"/>
+              </w:rPr>
+              <w:t xml:space="preserve"> </w:t>
+            </w:r>
           </w:p>
         </w:tc>
         <w:tc>
@@ -1134,6 +1599,42 @@
                 <w:szCs w:val="24"/>
               </w:rPr>
             </w:pPr>
+            <w:r>
+              <w:rPr>
+                <w:sz w:val="24"/>
+                <w:szCs w:val="24"/>
+              </w:rPr>
+              <w:t xml:space="preserve">Le simulateur virtuel montrera l’horizon, le train et la sphère par transparence à l’intérieur du train. L’attitude du train sera proportionnelle à la trajectoire de référence de la sphère, avant-arrière selon la position en x, et gauche droite selon la position en y. La caméra sera déplacée dynamiquement de manière à montrer le </w:t>
+            </w:r>
+            <w:r>
+              <w:rPr>
+                <w:sz w:val="24"/>
+                <w:szCs w:val="24"/>
+              </w:rPr>
+              <w:lastRenderedPageBreak/>
+              <w:t>changement d’attitude en cours.</w:t>
+            </w:r>
+            <w:r>
+              <w:rPr>
+                <w:sz w:val="24"/>
+                <w:szCs w:val="24"/>
+              </w:rPr>
+              <w:t xml:space="preserve"> </w:t>
+            </w:r>
+            <w:r>
+              <w:rPr>
+                <w:sz w:val="24"/>
+                <w:szCs w:val="24"/>
+              </w:rPr>
+              <w:t>(revue 2</w:t>
+            </w:r>
+            <w:r>
+              <w:rPr>
+                <w:sz w:val="24"/>
+                <w:szCs w:val="24"/>
+              </w:rPr>
+              <w:t>)</w:t>
+            </w:r>
           </w:p>
         </w:tc>
         <w:tc>
@@ -1152,11 +1653,17 @@
             </w:pPr>
           </w:p>
         </w:tc>
+        <w:bookmarkStart w:id="0" w:name="_GoBack"/>
+        <w:bookmarkEnd w:id="0"/>
       </w:tr>
       <w:tr>
+        <w:trPr>
+          <w:trHeight w:val="576"/>
+        </w:trPr>
         <w:tc>
           <w:tcPr>
             <w:tcW w:w="2972" w:type="dxa"/>
+            <w:vMerge w:val="restart"/>
             <w:shd w:val="clear" w:color="auto" w:fill="DEEAF6" w:themeFill="accent1" w:themeFillTint="33"/>
           </w:tcPr>
           <w:p>
@@ -1172,7 +1679,6 @@
                 <w:sz w:val="24"/>
                 <w:szCs w:val="24"/>
               </w:rPr>
-              <w:lastRenderedPageBreak/>
               <w:t>F-3 Calibration et identification statique des actionneurs</w:t>
             </w:r>
           </w:p>
@@ -1180,6 +1686,7 @@
         <w:tc>
           <w:tcPr>
             <w:tcW w:w="2552" w:type="dxa"/>
+            <w:vMerge w:val="restart"/>
             <w:shd w:val="clear" w:color="auto" w:fill="FBE4D5" w:themeFill="accent2" w:themeFillTint="33"/>
           </w:tcPr>
           <w:p>
@@ -1202,6 +1709,7 @@
         <w:tc>
           <w:tcPr>
             <w:tcW w:w="2835" w:type="dxa"/>
+            <w:vMerge w:val="restart"/>
             <w:shd w:val="clear" w:color="auto" w:fill="FFF2CC" w:themeFill="accent4" w:themeFillTint="33"/>
             <w:vAlign w:val="center"/>
           </w:tcPr>
@@ -1221,11 +1729,19 @@
               </w:rPr>
               <w:t>G.C.3.</w:t>
             </w:r>
+            <w:r>
+              <w:rPr>
+                <w:sz w:val="24"/>
+                <w:szCs w:val="24"/>
+              </w:rPr>
+              <w:t xml:space="preserve"> (revue 3)</w:t>
+            </w:r>
           </w:p>
         </w:tc>
         <w:tc>
           <w:tcPr>
             <w:tcW w:w="1146" w:type="dxa"/>
+            <w:vMerge w:val="restart"/>
             <w:shd w:val="clear" w:color="auto" w:fill="E2EFD9" w:themeFill="accent6" w:themeFillTint="33"/>
             <w:vAlign w:val="center"/>
           </w:tcPr>
@@ -1256,11 +1772,449 @@
           <w:p>
             <w:pPr>
               <w:rPr>
-                <w:rFonts w:ascii="Times New Roman" w:hAnsi="Times New Roman" w:cs="Times New Roman"/>
-                <w:sz w:val="24"/>
-                <w:szCs w:val="24"/>
-              </w:rPr>
-            </w:pPr>
+                <w:sz w:val="24"/>
+                <w:szCs w:val="24"/>
+              </w:rPr>
+            </w:pPr>
+            <w:r>
+              <w:rPr>
+                <w:sz w:val="24"/>
+                <w:szCs w:val="24"/>
+              </w:rPr>
+              <w:t>Les paramètres du modèle de l’actionneur seront identifiés</w:t>
+            </w:r>
+            <w:proofErr w:type="gramStart"/>
+            <w:r>
+              <w:rPr>
+                <w:sz w:val="24"/>
+                <w:szCs w:val="24"/>
+              </w:rPr>
+              <w:t>.</w:t>
+            </w:r>
+            <w:r>
+              <w:rPr>
+                <w:sz w:val="24"/>
+                <w:szCs w:val="24"/>
+              </w:rPr>
+              <w:t>(</w:t>
+            </w:r>
+            <w:proofErr w:type="gramEnd"/>
+            <w:r>
+              <w:rPr>
+                <w:sz w:val="24"/>
+                <w:szCs w:val="24"/>
+              </w:rPr>
+              <w:t>revue 2</w:t>
+            </w:r>
+            <w:r>
+              <w:rPr>
+                <w:sz w:val="24"/>
+                <w:szCs w:val="24"/>
+              </w:rPr>
+              <w:t>)</w:t>
+            </w:r>
+          </w:p>
+          <w:p>
+            <w:pPr>
+              <w:rPr>
+                <w:rFonts w:ascii="Times New Roman" w:hAnsi="Times New Roman" w:cs="Times New Roman"/>
+                <w:sz w:val="24"/>
+                <w:szCs w:val="24"/>
+              </w:rPr>
+            </w:pPr>
+          </w:p>
+        </w:tc>
+        <w:tc>
+          <w:tcPr>
+            <w:tcW w:w="1984" w:type="dxa"/>
+            <w:shd w:val="clear" w:color="auto" w:fill="DEEAF6" w:themeFill="accent1" w:themeFillTint="33"/>
+          </w:tcPr>
+          <w:p>
+            <w:pPr>
+              <w:jc w:val="center"/>
+              <w:rPr>
+                <w:rFonts w:ascii="Times New Roman" w:hAnsi="Times New Roman" w:cs="Times New Roman"/>
+                <w:sz w:val="24"/>
+                <w:szCs w:val="24"/>
+              </w:rPr>
+            </w:pPr>
+          </w:p>
+        </w:tc>
+      </w:tr>
+      <w:tr>
+        <w:trPr>
+          <w:trHeight w:val="576"/>
+        </w:trPr>
+        <w:tc>
+          <w:tcPr>
+            <w:tcW w:w="2972" w:type="dxa"/>
+            <w:vMerge/>
+            <w:shd w:val="clear" w:color="auto" w:fill="DEEAF6" w:themeFill="accent1" w:themeFillTint="33"/>
+          </w:tcPr>
+          <w:p>
+            <w:pPr>
+              <w:rPr>
+                <w:sz w:val="24"/>
+                <w:szCs w:val="24"/>
+              </w:rPr>
+            </w:pPr>
+          </w:p>
+        </w:tc>
+        <w:tc>
+          <w:tcPr>
+            <w:tcW w:w="2552" w:type="dxa"/>
+            <w:vMerge/>
+            <w:shd w:val="clear" w:color="auto" w:fill="FBE4D5" w:themeFill="accent2" w:themeFillTint="33"/>
+          </w:tcPr>
+          <w:p>
+            <w:pPr>
+              <w:rPr>
+                <w:sz w:val="24"/>
+                <w:szCs w:val="24"/>
+              </w:rPr>
+            </w:pPr>
+          </w:p>
+        </w:tc>
+        <w:tc>
+          <w:tcPr>
+            <w:tcW w:w="2835" w:type="dxa"/>
+            <w:vMerge/>
+            <w:shd w:val="clear" w:color="auto" w:fill="FFF2CC" w:themeFill="accent4" w:themeFillTint="33"/>
+            <w:vAlign w:val="center"/>
+          </w:tcPr>
+          <w:p>
+            <w:pPr>
+              <w:jc w:val="center"/>
+              <w:rPr>
+                <w:sz w:val="24"/>
+                <w:szCs w:val="24"/>
+              </w:rPr>
+            </w:pPr>
+          </w:p>
+        </w:tc>
+        <w:tc>
+          <w:tcPr>
+            <w:tcW w:w="1146" w:type="dxa"/>
+            <w:vMerge/>
+            <w:shd w:val="clear" w:color="auto" w:fill="E2EFD9" w:themeFill="accent6" w:themeFillTint="33"/>
+            <w:vAlign w:val="center"/>
+          </w:tcPr>
+          <w:p>
+            <w:pPr>
+              <w:jc w:val="center"/>
+              <w:rPr>
+                <w:rFonts w:ascii="Times New Roman" w:hAnsi="Times New Roman" w:cs="Times New Roman"/>
+                <w:sz w:val="24"/>
+                <w:szCs w:val="24"/>
+              </w:rPr>
+            </w:pPr>
+          </w:p>
+        </w:tc>
+        <w:tc>
+          <w:tcPr>
+            <w:tcW w:w="2823" w:type="dxa"/>
+            <w:shd w:val="clear" w:color="auto" w:fill="DBDBDB" w:themeFill="accent3" w:themeFillTint="66"/>
+          </w:tcPr>
+          <w:p>
+            <w:pPr>
+              <w:rPr>
+                <w:sz w:val="24"/>
+                <w:szCs w:val="24"/>
+              </w:rPr>
+            </w:pPr>
+            <w:r>
+              <w:rPr>
+                <w:sz w:val="24"/>
+                <w:szCs w:val="24"/>
+              </w:rPr>
+              <w:t>Des calculs de la corrélation et de l’erreur RMS seront fournis et la précision de l’identification sera commentée</w:t>
+            </w:r>
+            <w:r>
+              <w:rPr>
+                <w:sz w:val="24"/>
+                <w:szCs w:val="24"/>
+              </w:rPr>
+              <w:t xml:space="preserve"> </w:t>
+            </w:r>
+            <w:r>
+              <w:rPr>
+                <w:sz w:val="24"/>
+                <w:szCs w:val="24"/>
+              </w:rPr>
+              <w:t>(revue 2</w:t>
+            </w:r>
+            <w:r>
+              <w:rPr>
+                <w:sz w:val="24"/>
+                <w:szCs w:val="24"/>
+              </w:rPr>
+              <w:t>)</w:t>
+            </w:r>
+          </w:p>
+        </w:tc>
+        <w:tc>
+          <w:tcPr>
+            <w:tcW w:w="1984" w:type="dxa"/>
+            <w:shd w:val="clear" w:color="auto" w:fill="DEEAF6" w:themeFill="accent1" w:themeFillTint="33"/>
+          </w:tcPr>
+          <w:p>
+            <w:pPr>
+              <w:jc w:val="center"/>
+              <w:rPr>
+                <w:rFonts w:ascii="Times New Roman" w:hAnsi="Times New Roman" w:cs="Times New Roman"/>
+                <w:sz w:val="24"/>
+                <w:szCs w:val="24"/>
+              </w:rPr>
+            </w:pPr>
+          </w:p>
+        </w:tc>
+      </w:tr>
+      <w:tr>
+        <w:trPr>
+          <w:trHeight w:val="576"/>
+        </w:trPr>
+        <w:tc>
+          <w:tcPr>
+            <w:tcW w:w="2972" w:type="dxa"/>
+            <w:vMerge/>
+            <w:shd w:val="clear" w:color="auto" w:fill="DEEAF6" w:themeFill="accent1" w:themeFillTint="33"/>
+          </w:tcPr>
+          <w:p>
+            <w:pPr>
+              <w:rPr>
+                <w:sz w:val="24"/>
+                <w:szCs w:val="24"/>
+              </w:rPr>
+            </w:pPr>
+          </w:p>
+        </w:tc>
+        <w:tc>
+          <w:tcPr>
+            <w:tcW w:w="2552" w:type="dxa"/>
+            <w:vMerge/>
+            <w:shd w:val="clear" w:color="auto" w:fill="FBE4D5" w:themeFill="accent2" w:themeFillTint="33"/>
+          </w:tcPr>
+          <w:p>
+            <w:pPr>
+              <w:rPr>
+                <w:sz w:val="24"/>
+                <w:szCs w:val="24"/>
+              </w:rPr>
+            </w:pPr>
+          </w:p>
+        </w:tc>
+        <w:tc>
+          <w:tcPr>
+            <w:tcW w:w="2835" w:type="dxa"/>
+            <w:vMerge/>
+            <w:shd w:val="clear" w:color="auto" w:fill="FFF2CC" w:themeFill="accent4" w:themeFillTint="33"/>
+            <w:vAlign w:val="center"/>
+          </w:tcPr>
+          <w:p>
+            <w:pPr>
+              <w:jc w:val="center"/>
+              <w:rPr>
+                <w:sz w:val="24"/>
+                <w:szCs w:val="24"/>
+              </w:rPr>
+            </w:pPr>
+          </w:p>
+        </w:tc>
+        <w:tc>
+          <w:tcPr>
+            <w:tcW w:w="1146" w:type="dxa"/>
+            <w:vMerge/>
+            <w:shd w:val="clear" w:color="auto" w:fill="E2EFD9" w:themeFill="accent6" w:themeFillTint="33"/>
+            <w:vAlign w:val="center"/>
+          </w:tcPr>
+          <w:p>
+            <w:pPr>
+              <w:jc w:val="center"/>
+              <w:rPr>
+                <w:rFonts w:ascii="Times New Roman" w:hAnsi="Times New Roman" w:cs="Times New Roman"/>
+                <w:sz w:val="24"/>
+                <w:szCs w:val="24"/>
+              </w:rPr>
+            </w:pPr>
+          </w:p>
+        </w:tc>
+        <w:tc>
+          <w:tcPr>
+            <w:tcW w:w="2823" w:type="dxa"/>
+            <w:shd w:val="clear" w:color="auto" w:fill="DBDBDB" w:themeFill="accent3" w:themeFillTint="66"/>
+          </w:tcPr>
+          <w:p>
+            <w:pPr>
+              <w:rPr>
+                <w:sz w:val="24"/>
+                <w:szCs w:val="24"/>
+              </w:rPr>
+            </w:pPr>
+            <w:r>
+              <w:rPr>
+                <w:sz w:val="24"/>
+                <w:szCs w:val="24"/>
+              </w:rPr>
+              <w:t>La version linéaire du modèle des actionneurs sera développée analytiquement</w:t>
+            </w:r>
+            <w:proofErr w:type="gramStart"/>
+            <w:r>
+              <w:rPr>
+                <w:sz w:val="24"/>
+                <w:szCs w:val="24"/>
+              </w:rPr>
+              <w:t>.</w:t>
+            </w:r>
+            <w:r>
+              <w:rPr>
+                <w:sz w:val="24"/>
+                <w:szCs w:val="24"/>
+              </w:rPr>
+              <w:t>(</w:t>
+            </w:r>
+            <w:proofErr w:type="gramEnd"/>
+            <w:r>
+              <w:rPr>
+                <w:sz w:val="24"/>
+                <w:szCs w:val="24"/>
+              </w:rPr>
+              <w:t>revue 2</w:t>
+            </w:r>
+            <w:r>
+              <w:rPr>
+                <w:sz w:val="24"/>
+                <w:szCs w:val="24"/>
+              </w:rPr>
+              <w:t>)</w:t>
+            </w:r>
+          </w:p>
+        </w:tc>
+        <w:tc>
+          <w:tcPr>
+            <w:tcW w:w="1984" w:type="dxa"/>
+            <w:shd w:val="clear" w:color="auto" w:fill="DEEAF6" w:themeFill="accent1" w:themeFillTint="33"/>
+          </w:tcPr>
+          <w:p>
+            <w:pPr>
+              <w:jc w:val="center"/>
+              <w:rPr>
+                <w:rFonts w:ascii="Times New Roman" w:hAnsi="Times New Roman" w:cs="Times New Roman"/>
+                <w:sz w:val="24"/>
+                <w:szCs w:val="24"/>
+              </w:rPr>
+            </w:pPr>
+          </w:p>
+        </w:tc>
+      </w:tr>
+      <w:tr>
+        <w:trPr>
+          <w:trHeight w:val="576"/>
+        </w:trPr>
+        <w:tc>
+          <w:tcPr>
+            <w:tcW w:w="2972" w:type="dxa"/>
+            <w:vMerge/>
+            <w:shd w:val="clear" w:color="auto" w:fill="DEEAF6" w:themeFill="accent1" w:themeFillTint="33"/>
+          </w:tcPr>
+          <w:p>
+            <w:pPr>
+              <w:rPr>
+                <w:sz w:val="24"/>
+                <w:szCs w:val="24"/>
+              </w:rPr>
+            </w:pPr>
+          </w:p>
+        </w:tc>
+        <w:tc>
+          <w:tcPr>
+            <w:tcW w:w="2552" w:type="dxa"/>
+            <w:vMerge/>
+            <w:shd w:val="clear" w:color="auto" w:fill="FBE4D5" w:themeFill="accent2" w:themeFillTint="33"/>
+          </w:tcPr>
+          <w:p>
+            <w:pPr>
+              <w:rPr>
+                <w:sz w:val="24"/>
+                <w:szCs w:val="24"/>
+              </w:rPr>
+            </w:pPr>
+          </w:p>
+        </w:tc>
+        <w:tc>
+          <w:tcPr>
+            <w:tcW w:w="2835" w:type="dxa"/>
+            <w:vMerge/>
+            <w:shd w:val="clear" w:color="auto" w:fill="FFF2CC" w:themeFill="accent4" w:themeFillTint="33"/>
+            <w:vAlign w:val="center"/>
+          </w:tcPr>
+          <w:p>
+            <w:pPr>
+              <w:jc w:val="center"/>
+              <w:rPr>
+                <w:sz w:val="24"/>
+                <w:szCs w:val="24"/>
+              </w:rPr>
+            </w:pPr>
+          </w:p>
+        </w:tc>
+        <w:tc>
+          <w:tcPr>
+            <w:tcW w:w="1146" w:type="dxa"/>
+            <w:vMerge/>
+            <w:shd w:val="clear" w:color="auto" w:fill="E2EFD9" w:themeFill="accent6" w:themeFillTint="33"/>
+            <w:vAlign w:val="center"/>
+          </w:tcPr>
+          <w:p>
+            <w:pPr>
+              <w:jc w:val="center"/>
+              <w:rPr>
+                <w:rFonts w:ascii="Times New Roman" w:hAnsi="Times New Roman" w:cs="Times New Roman"/>
+                <w:sz w:val="24"/>
+                <w:szCs w:val="24"/>
+              </w:rPr>
+            </w:pPr>
+          </w:p>
+        </w:tc>
+        <w:tc>
+          <w:tcPr>
+            <w:tcW w:w="2823" w:type="dxa"/>
+            <w:shd w:val="clear" w:color="auto" w:fill="DBDBDB" w:themeFill="accent3" w:themeFillTint="66"/>
+          </w:tcPr>
+          <w:p>
+            <w:pPr>
+              <w:rPr>
+                <w:sz w:val="24"/>
+                <w:szCs w:val="24"/>
+              </w:rPr>
+            </w:pPr>
+            <w:r>
+              <w:rPr>
+                <w:sz w:val="24"/>
+                <w:szCs w:val="24"/>
+              </w:rPr>
+              <w:t>La version linéaire du modèle des actionneurs sera implantée sur MATLAB et comparée numériquement avec la version non linéaire. La qualité de l’approximation linéaire sera commentée.</w:t>
+            </w:r>
+            <w:r>
+              <w:rPr>
+                <w:sz w:val="24"/>
+                <w:szCs w:val="24"/>
+              </w:rPr>
+              <w:t xml:space="preserve"> </w:t>
+            </w:r>
+            <w:r>
+              <w:rPr>
+                <w:sz w:val="24"/>
+                <w:szCs w:val="24"/>
+              </w:rPr>
+              <w:t>(revue 2</w:t>
+            </w:r>
+            <w:r>
+              <w:rPr>
+                <w:sz w:val="24"/>
+                <w:szCs w:val="24"/>
+              </w:rPr>
+              <w:t>)</w:t>
+            </w:r>
           </w:p>
         </w:tc>
         <w:tc>
@@ -1435,6 +2389,7 @@
                 <w:sz w:val="24"/>
                 <w:szCs w:val="24"/>
               </w:rPr>
+              <w:lastRenderedPageBreak/>
               <w:t>F-5 Procédure et logiciel MATLAB pour le calcul des conditions d’équilibre statique de la plaque maintenue à l’horizontale en présence d’une masse déposée sur la plaque (représentant une charge sur le train)</w:t>
             </w:r>
           </w:p>
@@ -1477,6 +2432,9 @@
               </w:rPr>
             </w:pPr>
             <w:r>
+              <w:t xml:space="preserve">(revue 2) </w:t>
+            </w:r>
+            <w:r>
               <w:rPr>
                 <w:sz w:val="24"/>
                 <w:szCs w:val="24"/>
@@ -1523,6 +2481,34 @@
                 <w:szCs w:val="24"/>
               </w:rPr>
             </w:pPr>
+            <w:r>
+              <w:rPr>
+                <w:sz w:val="24"/>
+                <w:szCs w:val="24"/>
+              </w:rPr>
+              <w:t>À partir des équations analytiques développées en SS-1, le fournisseur calculera les valeurs correspondantes aux différentes conditions d’équilibre, y compris la valeur des entrées, de toutes les variables d’état et de toutes les sorties du système à l’équilibre.</w:t>
+            </w:r>
+            <w:r>
+              <w:rPr>
+                <w:sz w:val="24"/>
+                <w:szCs w:val="24"/>
+              </w:rPr>
+              <w:t xml:space="preserve"> </w:t>
+            </w:r>
+            <w:r>
+              <w:rPr>
+                <w:sz w:val="24"/>
+                <w:szCs w:val="24"/>
+              </w:rPr>
+              <w:t>(revue 2</w:t>
+            </w:r>
+            <w:r>
+              <w:rPr>
+                <w:sz w:val="24"/>
+                <w:szCs w:val="24"/>
+              </w:rPr>
+              <w:t>)</w:t>
+            </w:r>
           </w:p>
         </w:tc>
         <w:tc>
@@ -1730,6 +2716,36 @@
                 <w:sz w:val="24"/>
                 <w:szCs w:val="24"/>
               </w:rPr>
+              <w:t xml:space="preserve"> (revue 2</w:t>
+            </w:r>
+            <w:r>
+              <w:rPr>
+                <w:sz w:val="24"/>
+                <w:szCs w:val="24"/>
+              </w:rPr>
+              <w:t>)</w:t>
+            </w:r>
+          </w:p>
+          <w:p>
+            <w:pPr>
+              <w:jc w:val="center"/>
+              <w:rPr>
+                <w:sz w:val="24"/>
+                <w:szCs w:val="24"/>
+              </w:rPr>
+            </w:pPr>
+            <w:r>
+              <w:rPr>
+                <w:sz w:val="24"/>
+                <w:szCs w:val="24"/>
+              </w:rPr>
+              <w:t>G.B.2 /</w:t>
+            </w:r>
+            <w:r>
+              <w:rPr>
+                <w:sz w:val="24"/>
+                <w:szCs w:val="24"/>
+              </w:rPr>
               <w:t>G.B.5/ G.B.6</w:t>
             </w:r>
             <w:proofErr w:type="gramStart"/>
@@ -1746,7 +2762,46 @@
                 <w:sz w:val="24"/>
                 <w:szCs w:val="24"/>
               </w:rPr>
-              <w:t xml:space="preserve"> G.C.5./ G.D.1</w:t>
+              <w:t xml:space="preserve"> </w:t>
+            </w:r>
+            <w:r>
+              <w:rPr>
+                <w:sz w:val="24"/>
+                <w:szCs w:val="24"/>
+              </w:rPr>
+              <w:t>G.C.5./</w:t>
+            </w:r>
+          </w:p>
+          <w:p>
+            <w:pPr>
+              <w:jc w:val="center"/>
+              <w:rPr>
+                <w:sz w:val="24"/>
+                <w:szCs w:val="24"/>
+              </w:rPr>
+            </w:pPr>
+            <w:r>
+              <w:rPr>
+                <w:sz w:val="24"/>
+                <w:szCs w:val="24"/>
+              </w:rPr>
+              <w:t xml:space="preserve">(revue 3) </w:t>
+            </w:r>
+          </w:p>
+          <w:p>
+            <w:pPr>
+              <w:jc w:val="center"/>
+              <w:rPr>
+                <w:sz w:val="24"/>
+                <w:szCs w:val="24"/>
+              </w:rPr>
+            </w:pPr>
+            <w:r>
+              <w:rPr>
+                <w:sz w:val="24"/>
+                <w:szCs w:val="24"/>
+              </w:rPr>
+              <w:t xml:space="preserve"> G.D.1</w:t>
             </w:r>
           </w:p>
         </w:tc>
@@ -1783,11 +2838,39 @@
           <w:p>
             <w:pPr>
               <w:rPr>
-                <w:rFonts w:ascii="Times New Roman" w:hAnsi="Times New Roman" w:cs="Times New Roman"/>
-                <w:sz w:val="24"/>
-                <w:szCs w:val="24"/>
-              </w:rPr>
-            </w:pPr>
+                <w:rFonts w:cs="Times New Roman"/>
+                <w:sz w:val="24"/>
+                <w:szCs w:val="24"/>
+              </w:rPr>
+            </w:pPr>
+            <w:r>
+              <w:rPr>
+                <w:sz w:val="24"/>
+                <w:szCs w:val="24"/>
+              </w:rPr>
+              <w:t>Le fournisseur concevra un algorithme prenant en entrée une image captée par la caméra du banc d’essai et l’analysera afin de déterminer la position de la sphère.</w:t>
+            </w:r>
+            <w:r>
+              <w:rPr>
+                <w:sz w:val="24"/>
+                <w:szCs w:val="24"/>
+              </w:rPr>
+              <w:t xml:space="preserve"> </w:t>
+            </w:r>
+            <w:r>
+              <w:rPr>
+                <w:sz w:val="24"/>
+                <w:szCs w:val="24"/>
+              </w:rPr>
+              <w:t>(revue 2</w:t>
+            </w:r>
+            <w:r>
+              <w:rPr>
+                <w:sz w:val="24"/>
+                <w:szCs w:val="24"/>
+              </w:rPr>
+              <w:t>)</w:t>
+            </w:r>
           </w:p>
         </w:tc>
         <w:tc>
@@ -1870,33 +2953,24 @@
                 <w:sz w:val="24"/>
                 <w:szCs w:val="24"/>
               </w:rPr>
-              <w:t>G.A.4</w:t>
-            </w:r>
-          </w:p>
-          <w:p>
-            <w:pPr>
-              <w:jc w:val="center"/>
-              <w:rPr>
-                <w:sz w:val="24"/>
-                <w:szCs w:val="24"/>
-              </w:rPr>
-            </w:pPr>
-            <w:r>
-              <w:rPr>
-                <w:sz w:val="24"/>
-                <w:szCs w:val="24"/>
-              </w:rPr>
-              <w:t>G.B.8.</w:t>
-            </w:r>
-          </w:p>
-          <w:p>
-            <w:pPr>
-              <w:jc w:val="center"/>
-              <w:rPr>
-                <w:sz w:val="24"/>
-                <w:szCs w:val="24"/>
-              </w:rPr>
-            </w:pPr>
+              <w:t>(revue 3)</w:t>
+            </w:r>
+          </w:p>
+          <w:p>
+            <w:pPr>
+              <w:jc w:val="center"/>
+              <w:rPr>
+                <w:sz w:val="24"/>
+                <w:szCs w:val="24"/>
+              </w:rPr>
+            </w:pPr>
+            <w:r>
+              <w:rPr>
+                <w:sz w:val="24"/>
+                <w:szCs w:val="24"/>
+              </w:rPr>
+              <w:t>G.A.4/G.B.8./</w:t>
+            </w:r>
             <w:r>
               <w:rPr>
                 <w:sz w:val="24"/>
@@ -1998,8 +3072,15 @@
                 <w:sz w:val="24"/>
                 <w:szCs w:val="24"/>
               </w:rPr>
+              <w:t xml:space="preserve">F-9 Procédure et logiciel MATLAB de tests </w:t>
+            </w:r>
+            <w:r>
+              <w:rPr>
+                <w:sz w:val="24"/>
+                <w:szCs w:val="24"/>
+              </w:rPr>
               <w:lastRenderedPageBreak/>
-              <w:t>F-9 Procédure et logiciel MATLAB de tests dynamiques du banc d’essai soumis à des critères de  s de performance avec démonstration de la capacité d’innovation de l’équipe, hors du contexte d’un train à suspension magnétique :</w:t>
+              <w:t>dynamiques du banc d’essai soumis à des critères de  s de performance avec démonstration de la capacité d’innovation de l’équipe, hors du contexte d’un train à suspension magnétique :</w:t>
             </w:r>
           </w:p>
         </w:tc>
@@ -2021,7 +3102,16 @@
                 <w:sz w:val="24"/>
                 <w:szCs w:val="24"/>
               </w:rPr>
-              <w:t>9. SD : TESTS DYNAMIQUES ET DÉMONSTRATION DE L’INNOVATION</w:t>
+              <w:lastRenderedPageBreak/>
+              <w:t xml:space="preserve">9. SD : TESTS DYNAMIQUES ET </w:t>
+            </w:r>
+            <w:r>
+              <w:rPr>
+                <w:sz w:val="24"/>
+                <w:szCs w:val="24"/>
+              </w:rPr>
+              <w:lastRenderedPageBreak/>
+              <w:t>DÉMONSTRATION DE L’INNOVATION</w:t>
             </w:r>
           </w:p>
         </w:tc>
@@ -2044,7 +3134,157 @@
                 <w:sz w:val="24"/>
                 <w:szCs w:val="24"/>
               </w:rPr>
-              <w:t>G.A.5/ G.A.6/ G.A.7/ G.B.9/G.B.10/G.C.2/G.C.7./G.D.3/G.D.4.</w:t>
+              <w:lastRenderedPageBreak/>
+              <w:t>G.A.2.</w:t>
+            </w:r>
+            <w:r>
+              <w:rPr>
+                <w:sz w:val="24"/>
+                <w:szCs w:val="24"/>
+              </w:rPr>
+              <w:t>/</w:t>
+            </w:r>
+            <w:r>
+              <w:rPr>
+                <w:sz w:val="24"/>
+                <w:szCs w:val="24"/>
+              </w:rPr>
+              <w:t>G.0.1 /G.0.2. / G.0.3.</w:t>
+            </w:r>
+          </w:p>
+          <w:p>
+            <w:pPr>
+              <w:jc w:val="center"/>
+              <w:rPr>
+                <w:sz w:val="24"/>
+                <w:szCs w:val="24"/>
+              </w:rPr>
+            </w:pPr>
+            <w:r>
+              <w:rPr>
+                <w:sz w:val="24"/>
+                <w:szCs w:val="24"/>
+              </w:rPr>
+              <w:lastRenderedPageBreak/>
+              <w:t>(</w:t>
+            </w:r>
+            <w:r>
+              <w:rPr>
+                <w:sz w:val="24"/>
+                <w:szCs w:val="24"/>
+              </w:rPr>
+              <w:t>revue 2</w:t>
+            </w:r>
+            <w:r>
+              <w:rPr>
+                <w:sz w:val="24"/>
+                <w:szCs w:val="24"/>
+              </w:rPr>
+              <w:t>)</w:t>
+            </w:r>
+          </w:p>
+          <w:p>
+            <w:pPr>
+              <w:jc w:val="center"/>
+              <w:rPr>
+                <w:sz w:val="24"/>
+                <w:szCs w:val="24"/>
+              </w:rPr>
+            </w:pPr>
+            <w:r>
+              <w:rPr>
+                <w:sz w:val="24"/>
+                <w:szCs w:val="24"/>
+              </w:rPr>
+              <w:t>G.A.3</w:t>
+            </w:r>
+            <w:r>
+              <w:rPr>
+                <w:sz w:val="24"/>
+                <w:szCs w:val="24"/>
+              </w:rPr>
+              <w:t xml:space="preserve">/ </w:t>
+            </w:r>
+            <w:r>
+              <w:rPr>
+                <w:sz w:val="24"/>
+                <w:szCs w:val="24"/>
+              </w:rPr>
+              <w:t xml:space="preserve">G.A.5/ </w:t>
+            </w:r>
+          </w:p>
+          <w:p>
+            <w:pPr>
+              <w:jc w:val="center"/>
+              <w:rPr>
+                <w:sz w:val="24"/>
+                <w:szCs w:val="24"/>
+              </w:rPr>
+            </w:pPr>
+            <w:r>
+              <w:rPr>
+                <w:sz w:val="24"/>
+                <w:szCs w:val="24"/>
+              </w:rPr>
+              <w:t>(</w:t>
+            </w:r>
+            <w:r>
+              <w:rPr>
+                <w:sz w:val="24"/>
+                <w:szCs w:val="24"/>
+              </w:rPr>
+              <w:t>revue 3</w:t>
+            </w:r>
+            <w:r>
+              <w:rPr>
+                <w:sz w:val="24"/>
+                <w:szCs w:val="24"/>
+              </w:rPr>
+              <w:t>)</w:t>
+            </w:r>
+          </w:p>
+          <w:p>
+            <w:pPr>
+              <w:jc w:val="center"/>
+              <w:rPr>
+                <w:sz w:val="24"/>
+                <w:szCs w:val="24"/>
+              </w:rPr>
+            </w:pPr>
+            <w:r>
+              <w:rPr>
+                <w:sz w:val="24"/>
+                <w:szCs w:val="24"/>
+              </w:rPr>
+              <w:t>G.A.6/ G.A.7/</w:t>
+            </w:r>
+            <w:r>
+              <w:rPr>
+                <w:sz w:val="24"/>
+                <w:szCs w:val="24"/>
+              </w:rPr>
+              <w:t xml:space="preserve"> </w:t>
+            </w:r>
+            <w:r>
+              <w:rPr>
+                <w:sz w:val="24"/>
+                <w:szCs w:val="24"/>
+              </w:rPr>
+              <w:t>G.B.9/G.B.10/G.C.2/G.C.7./G.D.3/G.D.4.</w:t>
+            </w:r>
+            <w:r>
+              <w:rPr>
+                <w:sz w:val="24"/>
+                <w:szCs w:val="24"/>
+              </w:rPr>
+              <w:t xml:space="preserve"> </w:t>
+            </w:r>
+            <w:r>
+              <w:rPr>
+                <w:sz w:val="24"/>
+                <w:szCs w:val="24"/>
+              </w:rPr>
+              <w:t xml:space="preserve"> </w:t>
             </w:r>
           </w:p>
         </w:tc>
@@ -2069,6 +3309,7 @@
                 <w:sz w:val="24"/>
                 <w:szCs w:val="24"/>
               </w:rPr>
+              <w:lastRenderedPageBreak/>
               <w:t>1.10</w:t>
             </w:r>
           </w:p>

</xml_diff>

<commit_message>
matrice FINALE pour revue 2
tout conforme
</commit_message>
<xml_diff>
--- a/MatriceDeConformite.docx
+++ b/MatriceDeConformite.docx
@@ -3338,7 +3338,7 @@
                 <w:sz w:val="24"/>
                 <w:szCs w:val="24"/>
               </w:rPr>
-              <w:t>(revue 3)</w:t>
+              <w:t>C</w:t>
             </w:r>
           </w:p>
           <w:p>
@@ -3498,7 +3498,16 @@
                 <w:sz w:val="24"/>
                 <w:szCs w:val="24"/>
               </w:rPr>
-              <w:t>(revue 3)</w:t>
+              <w:t xml:space="preserve"> </w:t>
+            </w:r>
+            <w:bookmarkStart w:id="0" w:name="_GoBack"/>
+            <w:bookmarkEnd w:id="0"/>
+            <w:r>
+              <w:rPr>
+                <w:sz w:val="24"/>
+                <w:szCs w:val="24"/>
+              </w:rPr>
+              <w:t>C</w:t>
             </w:r>
           </w:p>
           <w:p>
@@ -3881,8 +3890,6 @@
                 <w:szCs w:val="24"/>
               </w:rPr>
             </w:pPr>
-            <w:bookmarkStart w:id="0" w:name="_GoBack"/>
-            <w:bookmarkEnd w:id="0"/>
             <w:r>
               <w:rPr>
                 <w:rFonts w:ascii="Times New Roman" w:hAnsi="Times New Roman" w:cs="Times New Roman"/>

</xml_diff>

<commit_message>
Matrice de conformité pour revue 3
Manque plus que la colonne conformité
</commit_message>
<xml_diff>
--- a/MatriceDeConformite.docx
+++ b/MatriceDeConformite.docx
@@ -6,7 +6,7 @@
       <w:tblPr>
         <w:tblStyle w:val="TableGrid"/>
         <w:tblpPr w:leftFromText="141" w:rightFromText="141" w:horzAnchor="margin" w:tblpX="-436" w:tblpY="570"/>
-        <w:tblW w:w="13461" w:type="dxa"/>
+        <w:tblW w:w="14454" w:type="dxa"/>
         <w:tblLayout w:type="fixed"/>
         <w:tblLook w:val="05A0" w:firstRow="1" w:lastRow="0" w:firstColumn="1" w:lastColumn="1" w:noHBand="0" w:noVBand="1"/>
       </w:tblPr>
@@ -14,9 +14,9 @@
         <w:gridCol w:w="2972"/>
         <w:gridCol w:w="2552"/>
         <w:gridCol w:w="1146"/>
-        <w:gridCol w:w="2823"/>
-        <w:gridCol w:w="1984"/>
-        <w:gridCol w:w="1984"/>
+        <w:gridCol w:w="3106"/>
+        <w:gridCol w:w="2552"/>
+        <w:gridCol w:w="2126"/>
       </w:tblGrid>
       <w:tr>
         <w:trPr>
@@ -100,7 +100,7 @@
         </w:tc>
         <w:tc>
           <w:tcPr>
-            <w:tcW w:w="2823" w:type="dxa"/>
+            <w:tcW w:w="3106" w:type="dxa"/>
             <w:shd w:val="clear" w:color="auto" w:fill="7B7B7B" w:themeFill="accent3" w:themeFillShade="BF"/>
             <w:vAlign w:val="center"/>
           </w:tcPr>
@@ -125,7 +125,7 @@
         </w:tc>
         <w:tc>
           <w:tcPr>
-            <w:tcW w:w="1984" w:type="dxa"/>
+            <w:tcW w:w="2552" w:type="dxa"/>
             <w:shd w:val="clear" w:color="auto" w:fill="FFD966" w:themeFill="accent4" w:themeFillTint="99"/>
             <w:vAlign w:val="center"/>
           </w:tcPr>
@@ -150,7 +150,7 @@
         </w:tc>
         <w:tc>
           <w:tcPr>
-            <w:tcW w:w="1984" w:type="dxa"/>
+            <w:tcW w:w="2126" w:type="dxa"/>
             <w:shd w:val="clear" w:color="auto" w:fill="5B9BD5" w:themeFill="accent1"/>
             <w:vAlign w:val="center"/>
           </w:tcPr>
@@ -409,7 +409,7 @@
         </w:tc>
         <w:tc>
           <w:tcPr>
-            <w:tcW w:w="2823" w:type="dxa"/>
+            <w:tcW w:w="3106" w:type="dxa"/>
             <w:shd w:val="clear" w:color="auto" w:fill="DBDBDB" w:themeFill="accent3" w:themeFillTint="66"/>
           </w:tcPr>
           <w:p>
@@ -438,7 +438,7 @@
         </w:tc>
         <w:tc>
           <w:tcPr>
-            <w:tcW w:w="1984" w:type="dxa"/>
+            <w:tcW w:w="2552" w:type="dxa"/>
             <w:shd w:val="clear" w:color="auto" w:fill="FFE599" w:themeFill="accent4" w:themeFillTint="66"/>
             <w:vAlign w:val="center"/>
           </w:tcPr>
@@ -508,7 +508,7 @@
         </w:tc>
         <w:tc>
           <w:tcPr>
-            <w:tcW w:w="1984" w:type="dxa"/>
+            <w:tcW w:w="2126" w:type="dxa"/>
             <w:shd w:val="clear" w:color="auto" w:fill="DEEAF6" w:themeFill="accent1" w:themeFillTint="33"/>
           </w:tcPr>
           <w:p>
@@ -595,7 +595,7 @@
         </w:tc>
         <w:tc>
           <w:tcPr>
-            <w:tcW w:w="2823" w:type="dxa"/>
+            <w:tcW w:w="3106" w:type="dxa"/>
             <w:shd w:val="clear" w:color="auto" w:fill="DBDBDB" w:themeFill="accent3" w:themeFillTint="66"/>
           </w:tcPr>
           <w:p>
@@ -632,7 +632,7 @@
         </w:tc>
         <w:tc>
           <w:tcPr>
-            <w:tcW w:w="1984" w:type="dxa"/>
+            <w:tcW w:w="2552" w:type="dxa"/>
             <w:shd w:val="clear" w:color="auto" w:fill="FFE599" w:themeFill="accent4" w:themeFillTint="66"/>
             <w:vAlign w:val="center"/>
           </w:tcPr>
@@ -702,7 +702,7 @@
         </w:tc>
         <w:tc>
           <w:tcPr>
-            <w:tcW w:w="1984" w:type="dxa"/>
+            <w:tcW w:w="2126" w:type="dxa"/>
             <w:shd w:val="clear" w:color="auto" w:fill="DEEAF6" w:themeFill="accent1" w:themeFillTint="33"/>
           </w:tcPr>
           <w:p>
@@ -799,7 +799,7 @@
         </w:tc>
         <w:tc>
           <w:tcPr>
-            <w:tcW w:w="2823" w:type="dxa"/>
+            <w:tcW w:w="3106" w:type="dxa"/>
             <w:shd w:val="clear" w:color="auto" w:fill="DBDBDB" w:themeFill="accent3" w:themeFillTint="66"/>
           </w:tcPr>
           <w:p>
@@ -852,7 +852,7 @@
         </w:tc>
         <w:tc>
           <w:tcPr>
-            <w:tcW w:w="1984" w:type="dxa"/>
+            <w:tcW w:w="2552" w:type="dxa"/>
             <w:shd w:val="clear" w:color="auto" w:fill="FFE599" w:themeFill="accent4" w:themeFillTint="66"/>
             <w:vAlign w:val="center"/>
           </w:tcPr>
@@ -921,7 +921,7 @@
         </w:tc>
         <w:tc>
           <w:tcPr>
-            <w:tcW w:w="1984" w:type="dxa"/>
+            <w:tcW w:w="2126" w:type="dxa"/>
             <w:shd w:val="clear" w:color="auto" w:fill="DEEAF6" w:themeFill="accent1" w:themeFillTint="33"/>
           </w:tcPr>
           <w:p>
@@ -1091,7 +1091,7 @@
         </w:tc>
         <w:tc>
           <w:tcPr>
-            <w:tcW w:w="2823" w:type="dxa"/>
+            <w:tcW w:w="3106" w:type="dxa"/>
             <w:vMerge w:val="restart"/>
             <w:shd w:val="clear" w:color="auto" w:fill="DBDBDB" w:themeFill="accent3" w:themeFillTint="66"/>
           </w:tcPr>
@@ -1107,7 +1107,14 @@
                 <w:sz w:val="24"/>
                 <w:szCs w:val="24"/>
               </w:rPr>
-              <w:t xml:space="preserve">4. Découplage de la dynamique plaque-sphère et découplage axe par axe de la dynamique de la  </w:t>
+              <w:t>4. Découplage de la dynamique plaque-sphère et découplage axe par axe de la dynamique de la  plaque</w:t>
+            </w:r>
+            <w:r>
+              <w:rPr>
+                <w:sz w:val="24"/>
+                <w:szCs w:val="24"/>
+              </w:rPr>
+              <w:t xml:space="preserve"> </w:t>
             </w:r>
             <w:r>
               <w:rPr>
@@ -1115,14 +1122,7 @@
                 <w:szCs w:val="24"/>
               </w:rPr>
               <w:lastRenderedPageBreak/>
-              <w:t>plaque</w:t>
-            </w:r>
-            <w:r>
-              <w:rPr>
-                <w:sz w:val="24"/>
-                <w:szCs w:val="24"/>
-              </w:rPr>
-              <w:t xml:space="preserve"> (Matlab et Simulink) (revue 2</w:t>
+              <w:t>(Matlab et Simulink) (revue 2</w:t>
             </w:r>
             <w:r>
               <w:rPr>
@@ -1135,7 +1135,7 @@
         </w:tc>
         <w:tc>
           <w:tcPr>
-            <w:tcW w:w="1984" w:type="dxa"/>
+            <w:tcW w:w="2552" w:type="dxa"/>
             <w:shd w:val="clear" w:color="auto" w:fill="FFE599" w:themeFill="accent4" w:themeFillTint="66"/>
             <w:vAlign w:val="center"/>
           </w:tcPr>
@@ -1168,7 +1168,7 @@
         </w:tc>
         <w:tc>
           <w:tcPr>
-            <w:tcW w:w="1984" w:type="dxa"/>
+            <w:tcW w:w="2126" w:type="dxa"/>
             <w:shd w:val="clear" w:color="auto" w:fill="DEEAF6" w:themeFill="accent1" w:themeFillTint="33"/>
           </w:tcPr>
           <w:p>
@@ -1245,7 +1245,7 @@
         </w:tc>
         <w:tc>
           <w:tcPr>
-            <w:tcW w:w="2823" w:type="dxa"/>
+            <w:tcW w:w="3106" w:type="dxa"/>
             <w:vMerge/>
             <w:shd w:val="clear" w:color="auto" w:fill="DBDBDB" w:themeFill="accent3" w:themeFillTint="66"/>
           </w:tcPr>
@@ -1260,7 +1260,7 @@
         </w:tc>
         <w:tc>
           <w:tcPr>
-            <w:tcW w:w="1984" w:type="dxa"/>
+            <w:tcW w:w="2552" w:type="dxa"/>
             <w:shd w:val="clear" w:color="auto" w:fill="FFE599" w:themeFill="accent4" w:themeFillTint="66"/>
             <w:vAlign w:val="center"/>
           </w:tcPr>
@@ -1283,7 +1283,7 @@
         </w:tc>
         <w:tc>
           <w:tcPr>
-            <w:tcW w:w="1984" w:type="dxa"/>
+            <w:tcW w:w="2126" w:type="dxa"/>
             <w:shd w:val="clear" w:color="auto" w:fill="DEEAF6" w:themeFill="accent1" w:themeFillTint="33"/>
           </w:tcPr>
           <w:p>
@@ -1360,7 +1360,7 @@
         </w:tc>
         <w:tc>
           <w:tcPr>
-            <w:tcW w:w="2823" w:type="dxa"/>
+            <w:tcW w:w="3106" w:type="dxa"/>
             <w:vMerge/>
             <w:shd w:val="clear" w:color="auto" w:fill="DBDBDB" w:themeFill="accent3" w:themeFillTint="66"/>
           </w:tcPr>
@@ -1375,7 +1375,7 @@
         </w:tc>
         <w:tc>
           <w:tcPr>
-            <w:tcW w:w="1984" w:type="dxa"/>
+            <w:tcW w:w="2552" w:type="dxa"/>
             <w:shd w:val="clear" w:color="auto" w:fill="FFE599" w:themeFill="accent4" w:themeFillTint="66"/>
             <w:vAlign w:val="center"/>
           </w:tcPr>
@@ -1398,7 +1398,7 @@
         </w:tc>
         <w:tc>
           <w:tcPr>
-            <w:tcW w:w="1984" w:type="dxa"/>
+            <w:tcW w:w="2126" w:type="dxa"/>
             <w:shd w:val="clear" w:color="auto" w:fill="DEEAF6" w:themeFill="accent1" w:themeFillTint="33"/>
           </w:tcPr>
           <w:p>
@@ -1475,7 +1475,7 @@
         </w:tc>
         <w:tc>
           <w:tcPr>
-            <w:tcW w:w="2823" w:type="dxa"/>
+            <w:tcW w:w="3106" w:type="dxa"/>
             <w:vMerge/>
             <w:shd w:val="clear" w:color="auto" w:fill="DBDBDB" w:themeFill="accent3" w:themeFillTint="66"/>
           </w:tcPr>
@@ -1490,7 +1490,7 @@
         </w:tc>
         <w:tc>
           <w:tcPr>
-            <w:tcW w:w="1984" w:type="dxa"/>
+            <w:tcW w:w="2552" w:type="dxa"/>
             <w:shd w:val="clear" w:color="auto" w:fill="FFE599" w:themeFill="accent4" w:themeFillTint="66"/>
             <w:vAlign w:val="center"/>
           </w:tcPr>
@@ -1513,7 +1513,7 @@
         </w:tc>
         <w:tc>
           <w:tcPr>
-            <w:tcW w:w="1984" w:type="dxa"/>
+            <w:tcW w:w="2126" w:type="dxa"/>
             <w:shd w:val="clear" w:color="auto" w:fill="DEEAF6" w:themeFill="accent1" w:themeFillTint="33"/>
           </w:tcPr>
           <w:p>
@@ -1590,7 +1590,7 @@
         </w:tc>
         <w:tc>
           <w:tcPr>
-            <w:tcW w:w="2823" w:type="dxa"/>
+            <w:tcW w:w="3106" w:type="dxa"/>
             <w:vMerge/>
             <w:shd w:val="clear" w:color="auto" w:fill="DBDBDB" w:themeFill="accent3" w:themeFillTint="66"/>
           </w:tcPr>
@@ -1605,7 +1605,7 @@
         </w:tc>
         <w:tc>
           <w:tcPr>
-            <w:tcW w:w="1984" w:type="dxa"/>
+            <w:tcW w:w="2552" w:type="dxa"/>
             <w:shd w:val="clear" w:color="auto" w:fill="FFE599" w:themeFill="accent4" w:themeFillTint="66"/>
             <w:vAlign w:val="center"/>
           </w:tcPr>
@@ -1644,7 +1644,7 @@
         </w:tc>
         <w:tc>
           <w:tcPr>
-            <w:tcW w:w="1984" w:type="dxa"/>
+            <w:tcW w:w="2126" w:type="dxa"/>
             <w:shd w:val="clear" w:color="auto" w:fill="DEEAF6" w:themeFill="accent1" w:themeFillTint="33"/>
           </w:tcPr>
           <w:p>
@@ -1721,7 +1721,7 @@
         </w:tc>
         <w:tc>
           <w:tcPr>
-            <w:tcW w:w="2823" w:type="dxa"/>
+            <w:tcW w:w="3106" w:type="dxa"/>
             <w:vMerge w:val="restart"/>
             <w:shd w:val="clear" w:color="auto" w:fill="DBDBDB" w:themeFill="accent3" w:themeFillTint="66"/>
           </w:tcPr>
@@ -1753,42 +1753,153 @@
                 <w:sz w:val="24"/>
                 <w:szCs w:val="24"/>
               </w:rPr>
-              <w:t xml:space="preserve"> (</w:t>
-            </w:r>
-            <w:r>
-              <w:t>pôles et zéros des fonctions de transfert, valeurs propres du modèle variables d’état</w:t>
-            </w:r>
-            <w:proofErr w:type="gramStart"/>
-            <w:r>
-              <w:t>)</w:t>
-            </w:r>
-            <w:r>
-              <w:rPr>
-                <w:sz w:val="24"/>
-                <w:szCs w:val="24"/>
-              </w:rPr>
-              <w:t>(</w:t>
-            </w:r>
-            <w:proofErr w:type="gramEnd"/>
-            <w:r>
-              <w:rPr>
-                <w:sz w:val="24"/>
-                <w:szCs w:val="24"/>
-              </w:rPr>
-              <w:t>revue 2</w:t>
-            </w:r>
-            <w:r>
-              <w:rPr>
-                <w:sz w:val="24"/>
-                <w:szCs w:val="24"/>
-              </w:rPr>
-              <w:t>)</w:t>
-            </w:r>
-          </w:p>
-        </w:tc>
-        <w:tc>
-          <w:tcPr>
-            <w:tcW w:w="1984" w:type="dxa"/>
+              <w:t xml:space="preserve"> </w:t>
+            </w:r>
+          </w:p>
+          <w:p>
+            <w:pPr>
+              <w:rPr>
+                <w:sz w:val="24"/>
+                <w:szCs w:val="24"/>
+              </w:rPr>
+            </w:pPr>
+          </w:p>
+          <w:p>
+            <w:pPr>
+              <w:rPr>
+                <w:sz w:val="24"/>
+                <w:szCs w:val="24"/>
+              </w:rPr>
+            </w:pPr>
+          </w:p>
+          <w:p>
+            <w:pPr>
+              <w:rPr>
+                <w:sz w:val="24"/>
+                <w:szCs w:val="24"/>
+              </w:rPr>
+            </w:pPr>
+          </w:p>
+          <w:p>
+            <w:pPr>
+              <w:rPr>
+                <w:sz w:val="24"/>
+                <w:szCs w:val="24"/>
+              </w:rPr>
+            </w:pPr>
+          </w:p>
+          <w:p>
+            <w:pPr>
+              <w:rPr>
+                <w:sz w:val="24"/>
+                <w:szCs w:val="24"/>
+              </w:rPr>
+            </w:pPr>
+          </w:p>
+          <w:p>
+            <w:pPr>
+              <w:rPr>
+                <w:sz w:val="24"/>
+                <w:szCs w:val="24"/>
+              </w:rPr>
+            </w:pPr>
+          </w:p>
+          <w:p>
+            <w:pPr>
+              <w:jc w:val="center"/>
+              <w:rPr>
+                <w:sz w:val="24"/>
+                <w:szCs w:val="24"/>
+              </w:rPr>
+            </w:pPr>
+          </w:p>
+          <w:p>
+            <w:pPr>
+              <w:jc w:val="center"/>
+              <w:rPr>
+                <w:sz w:val="24"/>
+                <w:szCs w:val="24"/>
+              </w:rPr>
+            </w:pPr>
+          </w:p>
+          <w:p>
+            <w:pPr>
+              <w:jc w:val="center"/>
+              <w:rPr>
+                <w:sz w:val="24"/>
+                <w:szCs w:val="24"/>
+              </w:rPr>
+            </w:pPr>
+          </w:p>
+          <w:p>
+            <w:pPr>
+              <w:jc w:val="center"/>
+              <w:rPr>
+                <w:sz w:val="24"/>
+                <w:szCs w:val="24"/>
+              </w:rPr>
+            </w:pPr>
+          </w:p>
+          <w:p>
+            <w:pPr>
+              <w:jc w:val="center"/>
+              <w:rPr>
+                <w:sz w:val="24"/>
+                <w:szCs w:val="24"/>
+              </w:rPr>
+            </w:pPr>
+            <w:r>
+              <w:rPr>
+                <w:sz w:val="24"/>
+                <w:szCs w:val="24"/>
+              </w:rPr>
+              <w:t xml:space="preserve">SM-8 </w:t>
+            </w:r>
+            <w:r>
+              <w:rPr>
+                <w:sz w:val="24"/>
+                <w:szCs w:val="24"/>
+              </w:rPr>
+              <w:t>Les pôles et zéros des fonctions de transfert et les valeurs propres du modèle variables</w:t>
+            </w:r>
+          </w:p>
+          <w:p>
+            <w:pPr>
+              <w:jc w:val="center"/>
+              <w:rPr>
+                <w:sz w:val="24"/>
+                <w:szCs w:val="24"/>
+              </w:rPr>
+            </w:pPr>
+            <w:r>
+              <w:rPr>
+                <w:sz w:val="24"/>
+                <w:szCs w:val="24"/>
+              </w:rPr>
+              <w:lastRenderedPageBreak/>
+              <w:t>d’état seront calculés et la nature dynamique du système (stable vs instable) sera analysée</w:t>
+            </w:r>
+          </w:p>
+          <w:p>
+            <w:pPr>
+              <w:jc w:val="center"/>
+              <w:rPr>
+                <w:sz w:val="24"/>
+                <w:szCs w:val="24"/>
+              </w:rPr>
+            </w:pPr>
+            <w:r>
+              <w:rPr>
+                <w:sz w:val="24"/>
+                <w:szCs w:val="24"/>
+              </w:rPr>
+              <w:t>et commentée.</w:t>
+            </w:r>
+          </w:p>
+        </w:tc>
+        <w:tc>
+          <w:tcPr>
+            <w:tcW w:w="2552" w:type="dxa"/>
             <w:shd w:val="clear" w:color="auto" w:fill="FFE599" w:themeFill="accent4" w:themeFillTint="66"/>
             <w:vAlign w:val="center"/>
           </w:tcPr>
@@ -1805,6 +1916,7 @@
                 <w:sz w:val="24"/>
                 <w:szCs w:val="24"/>
               </w:rPr>
+              <w:lastRenderedPageBreak/>
               <w:t xml:space="preserve">G.0.1 </w:t>
             </w:r>
             <w:r>
@@ -1828,7 +1940,7 @@
         </w:tc>
         <w:tc>
           <w:tcPr>
-            <w:tcW w:w="1984" w:type="dxa"/>
+            <w:tcW w:w="2126" w:type="dxa"/>
             <w:shd w:val="clear" w:color="auto" w:fill="DEEAF6" w:themeFill="accent1" w:themeFillTint="33"/>
           </w:tcPr>
           <w:p>
@@ -1905,7 +2017,7 @@
         </w:tc>
         <w:tc>
           <w:tcPr>
-            <w:tcW w:w="2823" w:type="dxa"/>
+            <w:tcW w:w="3106" w:type="dxa"/>
             <w:vMerge/>
             <w:shd w:val="clear" w:color="auto" w:fill="DBDBDB" w:themeFill="accent3" w:themeFillTint="66"/>
           </w:tcPr>
@@ -1920,7 +2032,7 @@
         </w:tc>
         <w:tc>
           <w:tcPr>
-            <w:tcW w:w="1984" w:type="dxa"/>
+            <w:tcW w:w="2552" w:type="dxa"/>
             <w:shd w:val="clear" w:color="auto" w:fill="FFE599" w:themeFill="accent4" w:themeFillTint="66"/>
             <w:vAlign w:val="center"/>
           </w:tcPr>
@@ -1952,7 +2064,7 @@
         </w:tc>
         <w:tc>
           <w:tcPr>
-            <w:tcW w:w="1984" w:type="dxa"/>
+            <w:tcW w:w="2126" w:type="dxa"/>
             <w:shd w:val="clear" w:color="auto" w:fill="DEEAF6" w:themeFill="accent1" w:themeFillTint="33"/>
           </w:tcPr>
           <w:p>
@@ -2029,7 +2141,7 @@
         </w:tc>
         <w:tc>
           <w:tcPr>
-            <w:tcW w:w="2823" w:type="dxa"/>
+            <w:tcW w:w="3106" w:type="dxa"/>
             <w:vMerge/>
             <w:shd w:val="clear" w:color="auto" w:fill="DBDBDB" w:themeFill="accent3" w:themeFillTint="66"/>
           </w:tcPr>
@@ -2044,7 +2156,7 @@
         </w:tc>
         <w:tc>
           <w:tcPr>
-            <w:tcW w:w="1984" w:type="dxa"/>
+            <w:tcW w:w="2552" w:type="dxa"/>
             <w:shd w:val="clear" w:color="auto" w:fill="FFE599" w:themeFill="accent4" w:themeFillTint="66"/>
             <w:vAlign w:val="center"/>
           </w:tcPr>
@@ -2076,7 +2188,7 @@
         </w:tc>
         <w:tc>
           <w:tcPr>
-            <w:tcW w:w="1984" w:type="dxa"/>
+            <w:tcW w:w="2126" w:type="dxa"/>
             <w:shd w:val="clear" w:color="auto" w:fill="DEEAF6" w:themeFill="accent1" w:themeFillTint="33"/>
           </w:tcPr>
           <w:p>
@@ -2153,7 +2265,7 @@
         </w:tc>
         <w:tc>
           <w:tcPr>
-            <w:tcW w:w="2823" w:type="dxa"/>
+            <w:tcW w:w="3106" w:type="dxa"/>
             <w:vMerge/>
             <w:shd w:val="clear" w:color="auto" w:fill="DBDBDB" w:themeFill="accent3" w:themeFillTint="66"/>
           </w:tcPr>
@@ -2168,7 +2280,7 @@
         </w:tc>
         <w:tc>
           <w:tcPr>
-            <w:tcW w:w="1984" w:type="dxa"/>
+            <w:tcW w:w="2552" w:type="dxa"/>
             <w:shd w:val="clear" w:color="auto" w:fill="FFE599" w:themeFill="accent4" w:themeFillTint="66"/>
             <w:vAlign w:val="center"/>
           </w:tcPr>
@@ -2199,7 +2311,7 @@
         </w:tc>
         <w:tc>
           <w:tcPr>
-            <w:tcW w:w="1984" w:type="dxa"/>
+            <w:tcW w:w="2126" w:type="dxa"/>
             <w:shd w:val="clear" w:color="auto" w:fill="DEEAF6" w:themeFill="accent1" w:themeFillTint="33"/>
           </w:tcPr>
           <w:p>
@@ -2276,7 +2388,7 @@
         </w:tc>
         <w:tc>
           <w:tcPr>
-            <w:tcW w:w="2823" w:type="dxa"/>
+            <w:tcW w:w="3106" w:type="dxa"/>
             <w:vMerge/>
             <w:shd w:val="clear" w:color="auto" w:fill="DBDBDB" w:themeFill="accent3" w:themeFillTint="66"/>
           </w:tcPr>
@@ -2291,7 +2403,7 @@
         </w:tc>
         <w:tc>
           <w:tcPr>
-            <w:tcW w:w="1984" w:type="dxa"/>
+            <w:tcW w:w="2552" w:type="dxa"/>
             <w:shd w:val="clear" w:color="auto" w:fill="FFE599" w:themeFill="accent4" w:themeFillTint="66"/>
             <w:vAlign w:val="center"/>
           </w:tcPr>
@@ -2330,7 +2442,7 @@
         </w:tc>
         <w:tc>
           <w:tcPr>
-            <w:tcW w:w="1984" w:type="dxa"/>
+            <w:tcW w:w="2126" w:type="dxa"/>
             <w:shd w:val="clear" w:color="auto" w:fill="DEEAF6" w:themeFill="accent1" w:themeFillTint="33"/>
           </w:tcPr>
           <w:p>
@@ -2400,6 +2512,106 @@
               </w:rPr>
               <w:t>C</w:t>
             </w:r>
+          </w:p>
+        </w:tc>
+      </w:tr>
+      <w:tr>
+        <w:trPr>
+          <w:trHeight w:val="3336"/>
+        </w:trPr>
+        <w:tc>
+          <w:tcPr>
+            <w:tcW w:w="2972" w:type="dxa"/>
+            <w:vMerge/>
+            <w:shd w:val="clear" w:color="auto" w:fill="DEEAF6" w:themeFill="accent1" w:themeFillTint="33"/>
+          </w:tcPr>
+          <w:p>
+            <w:pPr>
+              <w:rPr>
+                <w:sz w:val="24"/>
+                <w:szCs w:val="24"/>
+              </w:rPr>
+            </w:pPr>
+          </w:p>
+        </w:tc>
+        <w:tc>
+          <w:tcPr>
+            <w:tcW w:w="2552" w:type="dxa"/>
+            <w:vMerge/>
+            <w:shd w:val="clear" w:color="auto" w:fill="FBE4D5" w:themeFill="accent2" w:themeFillTint="33"/>
+          </w:tcPr>
+          <w:p>
+            <w:pPr>
+              <w:rPr>
+                <w:sz w:val="24"/>
+                <w:szCs w:val="24"/>
+              </w:rPr>
+            </w:pPr>
+          </w:p>
+        </w:tc>
+        <w:tc>
+          <w:tcPr>
+            <w:tcW w:w="1146" w:type="dxa"/>
+            <w:vMerge/>
+            <w:shd w:val="clear" w:color="auto" w:fill="E2EFD9" w:themeFill="accent6" w:themeFillTint="33"/>
+            <w:vAlign w:val="center"/>
+          </w:tcPr>
+          <w:p>
+            <w:pPr>
+              <w:jc w:val="center"/>
+              <w:rPr>
+                <w:rFonts w:ascii="Times New Roman" w:hAnsi="Times New Roman" w:cs="Times New Roman"/>
+                <w:sz w:val="24"/>
+                <w:szCs w:val="24"/>
+              </w:rPr>
+            </w:pPr>
+          </w:p>
+        </w:tc>
+        <w:tc>
+          <w:tcPr>
+            <w:tcW w:w="3106" w:type="dxa"/>
+            <w:vMerge/>
+            <w:shd w:val="clear" w:color="auto" w:fill="DBDBDB" w:themeFill="accent3" w:themeFillTint="66"/>
+          </w:tcPr>
+          <w:p>
+            <w:pPr>
+              <w:rPr>
+                <w:sz w:val="24"/>
+                <w:szCs w:val="24"/>
+              </w:rPr>
+            </w:pPr>
+          </w:p>
+        </w:tc>
+        <w:tc>
+          <w:tcPr>
+            <w:tcW w:w="2552" w:type="dxa"/>
+            <w:shd w:val="clear" w:color="auto" w:fill="FFE599" w:themeFill="accent4" w:themeFillTint="66"/>
+            <w:vAlign w:val="center"/>
+          </w:tcPr>
+          <w:p>
+            <w:pPr>
+              <w:jc w:val="center"/>
+              <w:rPr>
+                <w:sz w:val="24"/>
+                <w:szCs w:val="24"/>
+              </w:rPr>
+            </w:pPr>
+          </w:p>
+        </w:tc>
+        <w:tc>
+          <w:tcPr>
+            <w:tcW w:w="2126" w:type="dxa"/>
+            <w:shd w:val="clear" w:color="auto" w:fill="DEEAF6" w:themeFill="accent1" w:themeFillTint="33"/>
+          </w:tcPr>
+          <w:p>
+            <w:pPr>
+              <w:jc w:val="center"/>
+              <w:rPr>
+                <w:rFonts w:ascii="Times New Roman" w:hAnsi="Times New Roman" w:cs="Times New Roman"/>
+                <w:sz w:val="24"/>
+                <w:szCs w:val="24"/>
+              </w:rPr>
+            </w:pPr>
           </w:p>
         </w:tc>
       </w:tr>
@@ -2426,7 +2638,6 @@
                 <w:sz w:val="24"/>
                 <w:szCs w:val="24"/>
               </w:rPr>
-              <w:lastRenderedPageBreak/>
               <w:t>F-2 Procédure et logiciel Blender de visualisation du simulateur système (GI)</w:t>
             </w:r>
           </w:p>
@@ -2482,8 +2693,7 @@
         </w:tc>
         <w:tc>
           <w:tcPr>
-            <w:tcW w:w="2823" w:type="dxa"/>
-            <w:vMerge w:val="restart"/>
+            <w:tcW w:w="3106" w:type="dxa"/>
             <w:shd w:val="clear" w:color="auto" w:fill="DBDBDB" w:themeFill="accent3" w:themeFillTint="66"/>
           </w:tcPr>
           <w:p>
@@ -2516,10 +2726,29 @@
               <w:t>)</w:t>
             </w:r>
           </w:p>
-        </w:tc>
-        <w:tc>
-          <w:tcPr>
-            <w:tcW w:w="1984" w:type="dxa"/>
+          <w:p>
+            <w:pPr>
+              <w:rPr>
+                <w:rFonts w:ascii="Times New Roman" w:hAnsi="Times New Roman" w:cs="Times New Roman"/>
+                <w:sz w:val="24"/>
+                <w:szCs w:val="24"/>
+              </w:rPr>
+            </w:pPr>
+          </w:p>
+          <w:p>
+            <w:pPr>
+              <w:jc w:val="center"/>
+              <w:rPr>
+                <w:rFonts w:ascii="Times New Roman" w:hAnsi="Times New Roman" w:cs="Times New Roman"/>
+                <w:sz w:val="24"/>
+                <w:szCs w:val="24"/>
+              </w:rPr>
+            </w:pPr>
+          </w:p>
+        </w:tc>
+        <w:tc>
+          <w:tcPr>
+            <w:tcW w:w="2552" w:type="dxa"/>
             <w:shd w:val="clear" w:color="auto" w:fill="FFE599" w:themeFill="accent4" w:themeFillTint="66"/>
             <w:vAlign w:val="center"/>
           </w:tcPr>
@@ -2560,7 +2789,7 @@
         </w:tc>
         <w:tc>
           <w:tcPr>
-            <w:tcW w:w="1984" w:type="dxa"/>
+            <w:tcW w:w="2126" w:type="dxa"/>
             <w:shd w:val="clear" w:color="auto" w:fill="DEEAF6" w:themeFill="accent1" w:themeFillTint="33"/>
           </w:tcPr>
           <w:p>
@@ -2635,7 +2864,7 @@
       </w:tr>
       <w:tr>
         <w:trPr>
-          <w:trHeight w:val="3351"/>
+          <w:trHeight w:val="2684"/>
         </w:trPr>
         <w:tc>
           <w:tcPr>
@@ -2687,8 +2916,7 @@
         </w:tc>
         <w:tc>
           <w:tcPr>
-            <w:tcW w:w="2823" w:type="dxa"/>
-            <w:vMerge/>
+            <w:tcW w:w="3106" w:type="dxa"/>
             <w:shd w:val="clear" w:color="auto" w:fill="DBDBDB" w:themeFill="accent3" w:themeFillTint="66"/>
           </w:tcPr>
           <w:p>
@@ -2702,13 +2930,17 @@
         </w:tc>
         <w:tc>
           <w:tcPr>
-            <w:tcW w:w="1984" w:type="dxa"/>
+            <w:tcW w:w="2552" w:type="dxa"/>
             <w:shd w:val="clear" w:color="auto" w:fill="FFE599" w:themeFill="accent4" w:themeFillTint="66"/>
             <w:vAlign w:val="center"/>
           </w:tcPr>
           <w:p>
             <w:pPr>
               <w:jc w:val="center"/>
+              <w:rPr>
+                <w:sz w:val="24"/>
+                <w:szCs w:val="24"/>
+              </w:rPr>
             </w:pPr>
             <w:r>
               <w:rPr>
@@ -2718,10 +2950,18 @@
               <w:t>G.C.4</w:t>
             </w:r>
           </w:p>
-        </w:tc>
-        <w:tc>
-          <w:tcPr>
-            <w:tcW w:w="1984" w:type="dxa"/>
+          <w:p>
+            <w:pPr>
+              <w:jc w:val="center"/>
+            </w:pPr>
+            <w:r>
+              <w:t>validation visualisation Blender à l’aide de données-type</w:t>
+            </w:r>
+          </w:p>
+        </w:tc>
+        <w:tc>
+          <w:tcPr>
+            <w:tcW w:w="2126" w:type="dxa"/>
             <w:shd w:val="clear" w:color="auto" w:fill="DEEAF6" w:themeFill="accent1" w:themeFillTint="33"/>
           </w:tcPr>
           <w:p>
@@ -2875,7 +3115,7 @@
         </w:tc>
         <w:tc>
           <w:tcPr>
-            <w:tcW w:w="2823" w:type="dxa"/>
+            <w:tcW w:w="3106" w:type="dxa"/>
             <w:shd w:val="clear" w:color="auto" w:fill="DBDBDB" w:themeFill="accent3" w:themeFillTint="66"/>
           </w:tcPr>
           <w:p>
@@ -2935,7 +3175,7 @@
         </w:tc>
         <w:tc>
           <w:tcPr>
-            <w:tcW w:w="1984" w:type="dxa"/>
+            <w:tcW w:w="2552" w:type="dxa"/>
             <w:shd w:val="clear" w:color="auto" w:fill="FFE599" w:themeFill="accent4" w:themeFillTint="66"/>
             <w:vAlign w:val="center"/>
           </w:tcPr>
@@ -2943,7 +3183,6 @@
             <w:pPr>
               <w:jc w:val="center"/>
               <w:rPr>
-                <w:rFonts w:ascii="Times New Roman" w:hAnsi="Times New Roman" w:cs="Times New Roman"/>
                 <w:sz w:val="24"/>
                 <w:szCs w:val="24"/>
               </w:rPr>
@@ -2955,6 +3194,24 @@
               </w:rPr>
               <w:t>G.C.3.</w:t>
             </w:r>
+          </w:p>
+          <w:p>
+            <w:pPr>
+              <w:jc w:val="center"/>
+              <w:rPr>
+                <w:rFonts w:ascii="Times New Roman" w:hAnsi="Times New Roman" w:cs="Times New Roman"/>
+                <w:sz w:val="24"/>
+                <w:szCs w:val="24"/>
+              </w:rPr>
+            </w:pPr>
+            <w:r>
+              <w:t xml:space="preserve">identification du capteur effet Hall et </w:t>
+            </w:r>
+            <w:bookmarkStart w:id="0" w:name="_GoBack"/>
+            <w:bookmarkEnd w:id="0"/>
+            <w:r>
+              <w:t>actionneurs</w:t>
+            </w:r>
             <w:r>
               <w:rPr>
                 <w:sz w:val="24"/>
@@ -2962,11 +3219,18 @@
               </w:rPr>
               <w:t xml:space="preserve"> </w:t>
             </w:r>
-          </w:p>
-        </w:tc>
-        <w:tc>
-          <w:tcPr>
-            <w:tcW w:w="1984" w:type="dxa"/>
+            <w:r>
+              <w:rPr>
+                <w:sz w:val="24"/>
+                <w:szCs w:val="24"/>
+              </w:rPr>
+              <w:t xml:space="preserve"> </w:t>
+            </w:r>
+          </w:p>
+        </w:tc>
+        <w:tc>
+          <w:tcPr>
+            <w:tcW w:w="2126" w:type="dxa"/>
             <w:shd w:val="clear" w:color="auto" w:fill="DEEAF6" w:themeFill="accent1" w:themeFillTint="33"/>
           </w:tcPr>
           <w:p>
@@ -3060,7 +3324,7 @@
         </w:tc>
         <w:tc>
           <w:tcPr>
-            <w:tcW w:w="2823" w:type="dxa"/>
+            <w:tcW w:w="3106" w:type="dxa"/>
             <w:shd w:val="clear" w:color="auto" w:fill="DBDBDB" w:themeFill="accent3" w:themeFillTint="66"/>
           </w:tcPr>
           <w:p>
@@ -3075,15 +3339,7 @@
                 <w:sz w:val="24"/>
                 <w:szCs w:val="24"/>
               </w:rPr>
-              <w:t xml:space="preserve">Des calculs de la corrélation et de l’erreur RMS seront fournis et la </w:t>
-            </w:r>
-            <w:r>
-              <w:rPr>
-                <w:sz w:val="24"/>
-                <w:szCs w:val="24"/>
-              </w:rPr>
-              <w:lastRenderedPageBreak/>
-              <w:t>précision de l’identification sera commentée</w:t>
+              <w:t>Des calculs de la corrélation et de l’erreur RMS seront fournis et la précision de l’identification sera commentée</w:t>
             </w:r>
             <w:r>
               <w:rPr>
@@ -3103,7 +3359,7 @@
         </w:tc>
         <w:tc>
           <w:tcPr>
-            <w:tcW w:w="1984" w:type="dxa"/>
+            <w:tcW w:w="2552" w:type="dxa"/>
             <w:shd w:val="clear" w:color="auto" w:fill="FFE599" w:themeFill="accent4" w:themeFillTint="66"/>
             <w:vAlign w:val="center"/>
           </w:tcPr>
@@ -3121,7 +3377,6 @@
                 <w:sz w:val="24"/>
                 <w:szCs w:val="24"/>
               </w:rPr>
-              <w:lastRenderedPageBreak/>
               <w:t>G.C.3.</w:t>
             </w:r>
             <w:r>
@@ -3135,7 +3390,7 @@
         </w:tc>
         <w:tc>
           <w:tcPr>
-            <w:tcW w:w="1984" w:type="dxa"/>
+            <w:tcW w:w="2126" w:type="dxa"/>
             <w:shd w:val="clear" w:color="auto" w:fill="DEEAF6" w:themeFill="accent1" w:themeFillTint="33"/>
           </w:tcPr>
           <w:p>
@@ -3230,7 +3485,7 @@
         </w:tc>
         <w:tc>
           <w:tcPr>
-            <w:tcW w:w="2823" w:type="dxa"/>
+            <w:tcW w:w="3106" w:type="dxa"/>
             <w:shd w:val="clear" w:color="auto" w:fill="DBDBDB" w:themeFill="accent3" w:themeFillTint="66"/>
           </w:tcPr>
           <w:p>
@@ -3281,7 +3536,7 @@
         </w:tc>
         <w:tc>
           <w:tcPr>
-            <w:tcW w:w="1984" w:type="dxa"/>
+            <w:tcW w:w="2552" w:type="dxa"/>
             <w:shd w:val="clear" w:color="auto" w:fill="FFE599" w:themeFill="accent4" w:themeFillTint="66"/>
             <w:vAlign w:val="center"/>
           </w:tcPr>
@@ -3312,7 +3567,7 @@
         </w:tc>
         <w:tc>
           <w:tcPr>
-            <w:tcW w:w="1984" w:type="dxa"/>
+            <w:tcW w:w="2126" w:type="dxa"/>
             <w:shd w:val="clear" w:color="auto" w:fill="DEEAF6" w:themeFill="accent1" w:themeFillTint="33"/>
           </w:tcPr>
           <w:p>
@@ -3407,7 +3662,7 @@
         </w:tc>
         <w:tc>
           <w:tcPr>
-            <w:tcW w:w="2823" w:type="dxa"/>
+            <w:tcW w:w="3106" w:type="dxa"/>
             <w:shd w:val="clear" w:color="auto" w:fill="DBDBDB" w:themeFill="accent3" w:themeFillTint="66"/>
           </w:tcPr>
           <w:p>
@@ -3442,7 +3697,7 @@
         </w:tc>
         <w:tc>
           <w:tcPr>
-            <w:tcW w:w="1984" w:type="dxa"/>
+            <w:tcW w:w="2552" w:type="dxa"/>
             <w:shd w:val="clear" w:color="auto" w:fill="FFE599" w:themeFill="accent4" w:themeFillTint="66"/>
             <w:vAlign w:val="center"/>
           </w:tcPr>
@@ -3482,32 +3737,23 @@
         </w:tc>
         <w:tc>
           <w:tcPr>
-            <w:tcW w:w="1984" w:type="dxa"/>
-            <w:shd w:val="clear" w:color="auto" w:fill="DEEAF6" w:themeFill="accent1" w:themeFillTint="33"/>
-          </w:tcPr>
-          <w:p>
-            <w:pPr>
-              <w:jc w:val="center"/>
-              <w:rPr>
-                <w:sz w:val="24"/>
-                <w:szCs w:val="24"/>
-              </w:rPr>
-            </w:pPr>
-            <w:r>
-              <w:rPr>
-                <w:sz w:val="24"/>
-                <w:szCs w:val="24"/>
-              </w:rPr>
-              <w:t xml:space="preserve"> </w:t>
-            </w:r>
-            <w:bookmarkStart w:id="0" w:name="_GoBack"/>
-            <w:bookmarkEnd w:id="0"/>
-            <w:r>
-              <w:rPr>
-                <w:sz w:val="24"/>
-                <w:szCs w:val="24"/>
-              </w:rPr>
-              <w:t>C</w:t>
+            <w:tcW w:w="2126" w:type="dxa"/>
+            <w:shd w:val="clear" w:color="auto" w:fill="DEEAF6" w:themeFill="accent1" w:themeFillTint="33"/>
+          </w:tcPr>
+          <w:p>
+            <w:pPr>
+              <w:jc w:val="center"/>
+              <w:rPr>
+                <w:sz w:val="24"/>
+                <w:szCs w:val="24"/>
+              </w:rPr>
+            </w:pPr>
+            <w:r>
+              <w:rPr>
+                <w:sz w:val="24"/>
+                <w:szCs w:val="24"/>
+              </w:rPr>
+              <w:t xml:space="preserve"> C</w:t>
             </w:r>
           </w:p>
           <w:p>
@@ -3540,6 +3786,7 @@
                 <w:sz w:val="24"/>
                 <w:szCs w:val="24"/>
               </w:rPr>
+              <w:lastRenderedPageBreak/>
               <w:t>F-4 Procédure et logiciel MATLAB de conception des compensateurs en utilisant une approche classique pour l’asservissement (GE) :</w:t>
             </w:r>
           </w:p>
@@ -3593,22 +3840,30 @@
         </w:tc>
         <w:tc>
           <w:tcPr>
-            <w:tcW w:w="2823" w:type="dxa"/>
+            <w:tcW w:w="3106" w:type="dxa"/>
             <w:shd w:val="clear" w:color="auto" w:fill="DBDBDB" w:themeFill="accent3" w:themeFillTint="66"/>
           </w:tcPr>
           <w:p>
             <w:pPr>
               <w:rPr>
                 <w:rFonts w:ascii="Times New Roman" w:hAnsi="Times New Roman" w:cs="Times New Roman"/>
-                <w:sz w:val="24"/>
-                <w:szCs w:val="24"/>
-              </w:rPr>
-            </w:pPr>
-          </w:p>
-        </w:tc>
-        <w:tc>
-          <w:tcPr>
-            <w:tcW w:w="1984" w:type="dxa"/>
+                <w:sz w:val="28"/>
+                <w:szCs w:val="28"/>
+              </w:rPr>
+            </w:pPr>
+            <w:r>
+              <w:rPr>
+                <w:rFonts w:ascii="Times New Roman" w:hAnsi="Times New Roman" w:cs="Times New Roman"/>
+                <w:sz w:val="28"/>
+                <w:szCs w:val="28"/>
+              </w:rPr>
+              <w:t xml:space="preserve">GAB S’OCCUPE DE CETTE PARTIE </w:t>
+            </w:r>
+          </w:p>
+        </w:tc>
+        <w:tc>
+          <w:tcPr>
+            <w:tcW w:w="2552" w:type="dxa"/>
             <w:shd w:val="clear" w:color="auto" w:fill="FFE599" w:themeFill="accent4" w:themeFillTint="66"/>
             <w:vAlign w:val="center"/>
           </w:tcPr>
@@ -3641,7 +3896,7 @@
         </w:tc>
         <w:tc>
           <w:tcPr>
-            <w:tcW w:w="1984" w:type="dxa"/>
+            <w:tcW w:w="2126" w:type="dxa"/>
             <w:shd w:val="clear" w:color="auto" w:fill="DEEAF6" w:themeFill="accent1" w:themeFillTint="33"/>
           </w:tcPr>
           <w:p>
@@ -3746,7 +4001,7 @@
         </w:tc>
         <w:tc>
           <w:tcPr>
-            <w:tcW w:w="2823" w:type="dxa"/>
+            <w:tcW w:w="3106" w:type="dxa"/>
             <w:shd w:val="clear" w:color="auto" w:fill="DBDBDB" w:themeFill="accent3" w:themeFillTint="66"/>
           </w:tcPr>
           <w:p>
@@ -3762,15 +4017,7 @@
                 <w:sz w:val="24"/>
                 <w:szCs w:val="24"/>
               </w:rPr>
-              <w:t xml:space="preserve">À partir des équations analytiques développées en SS-1, le fournisseur calculera les valeurs correspondantes aux différentes conditions d’équilibre, y compris la valeur des entrées, de toutes les variables d’état </w:t>
-            </w:r>
-            <w:r>
-              <w:rPr>
-                <w:sz w:val="24"/>
-                <w:szCs w:val="24"/>
-              </w:rPr>
-              <w:lastRenderedPageBreak/>
-              <w:t>et de toutes les sorties du système à l’équilibre.</w:t>
+              <w:t>À partir des équations analytiques développées en SS-1, le fournisseur calculera les valeurs correspondantes aux différentes conditions d’équilibre, y compris la valeur des entrées, de toutes les variables d’état et de toutes les sorties du système à l’équilibre.</w:t>
             </w:r>
             <w:r>
               <w:rPr>
@@ -3790,7 +4037,7 @@
         </w:tc>
         <w:tc>
           <w:tcPr>
-            <w:tcW w:w="1984" w:type="dxa"/>
+            <w:tcW w:w="2552" w:type="dxa"/>
             <w:shd w:val="clear" w:color="auto" w:fill="FFE599" w:themeFill="accent4" w:themeFillTint="66"/>
             <w:vAlign w:val="center"/>
           </w:tcPr>
@@ -3804,7 +4051,6 @@
               </w:rPr>
             </w:pPr>
             <w:r>
-              <w:lastRenderedPageBreak/>
               <w:t xml:space="preserve">(revue 2) </w:t>
             </w:r>
             <w:r>
@@ -3818,7 +4064,7 @@
         </w:tc>
         <w:tc>
           <w:tcPr>
-            <w:tcW w:w="1984" w:type="dxa"/>
+            <w:tcW w:w="2126" w:type="dxa"/>
             <w:shd w:val="clear" w:color="auto" w:fill="DEEAF6" w:themeFill="accent1" w:themeFillTint="33"/>
           </w:tcPr>
           <w:p>
@@ -3972,7 +4218,7 @@
         </w:tc>
         <w:tc>
           <w:tcPr>
-            <w:tcW w:w="2823" w:type="dxa"/>
+            <w:tcW w:w="3106" w:type="dxa"/>
             <w:shd w:val="clear" w:color="auto" w:fill="DBDBDB" w:themeFill="accent3" w:themeFillTint="66"/>
           </w:tcPr>
           <w:p>
@@ -3987,7 +4233,7 @@
         </w:tc>
         <w:tc>
           <w:tcPr>
-            <w:tcW w:w="1984" w:type="dxa"/>
+            <w:tcW w:w="2552" w:type="dxa"/>
             <w:shd w:val="clear" w:color="auto" w:fill="FFE599" w:themeFill="accent4" w:themeFillTint="66"/>
             <w:vAlign w:val="center"/>
           </w:tcPr>
@@ -4011,7 +4257,7 @@
         </w:tc>
         <w:tc>
           <w:tcPr>
-            <w:tcW w:w="1984" w:type="dxa"/>
+            <w:tcW w:w="2126" w:type="dxa"/>
             <w:shd w:val="clear" w:color="auto" w:fill="DEEAF6" w:themeFill="accent1" w:themeFillTint="33"/>
           </w:tcPr>
           <w:p>
@@ -4120,7 +4366,7 @@
         </w:tc>
         <w:tc>
           <w:tcPr>
-            <w:tcW w:w="2823" w:type="dxa"/>
+            <w:tcW w:w="3106" w:type="dxa"/>
             <w:vMerge w:val="restart"/>
             <w:shd w:val="clear" w:color="auto" w:fill="DBDBDB" w:themeFill="accent3" w:themeFillTint="66"/>
           </w:tcPr>
@@ -4157,7 +4403,7 @@
         </w:tc>
         <w:tc>
           <w:tcPr>
-            <w:tcW w:w="1984" w:type="dxa"/>
+            <w:tcW w:w="2552" w:type="dxa"/>
             <w:shd w:val="clear" w:color="auto" w:fill="FFE599" w:themeFill="accent4" w:themeFillTint="66"/>
             <w:vAlign w:val="center"/>
           </w:tcPr>
@@ -4209,11 +4455,14 @@
                 <w:szCs w:val="24"/>
               </w:rPr>
             </w:pPr>
-          </w:p>
-        </w:tc>
-        <w:tc>
-          <w:tcPr>
-            <w:tcW w:w="1984" w:type="dxa"/>
+            <w:r>
+              <w:t xml:space="preserve">développement des algorithmes du mandat </w:t>
+            </w:r>
+          </w:p>
+        </w:tc>
+        <w:tc>
+          <w:tcPr>
+            <w:tcW w:w="2126" w:type="dxa"/>
             <w:shd w:val="clear" w:color="auto" w:fill="DEEAF6" w:themeFill="accent1" w:themeFillTint="33"/>
           </w:tcPr>
           <w:p>
@@ -4290,7 +4539,7 @@
         </w:tc>
         <w:tc>
           <w:tcPr>
-            <w:tcW w:w="2823" w:type="dxa"/>
+            <w:tcW w:w="3106" w:type="dxa"/>
             <w:vMerge/>
             <w:shd w:val="clear" w:color="auto" w:fill="DBDBDB" w:themeFill="accent3" w:themeFillTint="66"/>
           </w:tcPr>
@@ -4305,7 +4554,7 @@
         </w:tc>
         <w:tc>
           <w:tcPr>
-            <w:tcW w:w="1984" w:type="dxa"/>
+            <w:tcW w:w="2552" w:type="dxa"/>
             <w:shd w:val="clear" w:color="auto" w:fill="FFE599" w:themeFill="accent4" w:themeFillTint="66"/>
             <w:vAlign w:val="center"/>
           </w:tcPr>
@@ -4325,10 +4574,22 @@
               <w:t>G.B.5</w:t>
             </w:r>
           </w:p>
-        </w:tc>
-        <w:tc>
-          <w:tcPr>
-            <w:tcW w:w="1984" w:type="dxa"/>
+          <w:p>
+            <w:pPr>
+              <w:jc w:val="center"/>
+              <w:rPr>
+                <w:sz w:val="24"/>
+                <w:szCs w:val="24"/>
+              </w:rPr>
+            </w:pPr>
+            <w:r>
+              <w:t>évaluation préliminaire performance</w:t>
+            </w:r>
+          </w:p>
+        </w:tc>
+        <w:tc>
+          <w:tcPr>
+            <w:tcW w:w="2126" w:type="dxa"/>
             <w:shd w:val="clear" w:color="auto" w:fill="DEEAF6" w:themeFill="accent1" w:themeFillTint="33"/>
           </w:tcPr>
           <w:p>
@@ -4405,7 +4666,7 @@
         </w:tc>
         <w:tc>
           <w:tcPr>
-            <w:tcW w:w="2823" w:type="dxa"/>
+            <w:tcW w:w="3106" w:type="dxa"/>
             <w:vMerge/>
             <w:shd w:val="clear" w:color="auto" w:fill="DBDBDB" w:themeFill="accent3" w:themeFillTint="66"/>
           </w:tcPr>
@@ -4420,7 +4681,7 @@
         </w:tc>
         <w:tc>
           <w:tcPr>
-            <w:tcW w:w="1984" w:type="dxa"/>
+            <w:tcW w:w="2552" w:type="dxa"/>
             <w:shd w:val="clear" w:color="auto" w:fill="FFE599" w:themeFill="accent4" w:themeFillTint="66"/>
             <w:vAlign w:val="center"/>
           </w:tcPr>
@@ -4440,10 +4701,28 @@
               <w:t>G.B.6.</w:t>
             </w:r>
           </w:p>
-        </w:tc>
-        <w:tc>
-          <w:tcPr>
-            <w:tcW w:w="1984" w:type="dxa"/>
+          <w:p>
+            <w:pPr>
+              <w:jc w:val="center"/>
+              <w:rPr>
+                <w:sz w:val="24"/>
+                <w:szCs w:val="24"/>
+              </w:rPr>
+            </w:pPr>
+            <w:r>
+              <w:t>développement de l’algori</w:t>
+            </w:r>
+            <w:r>
+              <w:t>thme de calcul de position/</w:t>
+            </w:r>
+            <w:r>
+              <w:t>vitesse sphère</w:t>
+            </w:r>
+          </w:p>
+        </w:tc>
+        <w:tc>
+          <w:tcPr>
+            <w:tcW w:w="2126" w:type="dxa"/>
             <w:shd w:val="clear" w:color="auto" w:fill="DEEAF6" w:themeFill="accent1" w:themeFillTint="33"/>
           </w:tcPr>
           <w:p>
@@ -4520,7 +4799,7 @@
         </w:tc>
         <w:tc>
           <w:tcPr>
-            <w:tcW w:w="2823" w:type="dxa"/>
+            <w:tcW w:w="3106" w:type="dxa"/>
             <w:vMerge/>
             <w:shd w:val="clear" w:color="auto" w:fill="DBDBDB" w:themeFill="accent3" w:themeFillTint="66"/>
           </w:tcPr>
@@ -4535,7 +4814,7 @@
         </w:tc>
         <w:tc>
           <w:tcPr>
-            <w:tcW w:w="1984" w:type="dxa"/>
+            <w:tcW w:w="2552" w:type="dxa"/>
             <w:shd w:val="clear" w:color="auto" w:fill="FFE599" w:themeFill="accent4" w:themeFillTint="66"/>
             <w:vAlign w:val="center"/>
           </w:tcPr>
@@ -4555,10 +4834,25 @@
               <w:t>G.C.5.</w:t>
             </w:r>
           </w:p>
-        </w:tc>
-        <w:tc>
-          <w:tcPr>
-            <w:tcW w:w="1984" w:type="dxa"/>
+          <w:p>
+            <w:pPr>
+              <w:jc w:val="center"/>
+              <w:rPr>
+                <w:sz w:val="24"/>
+                <w:szCs w:val="24"/>
+              </w:rPr>
+            </w:pPr>
+            <w:r>
+              <w:t xml:space="preserve">validation </w:t>
+            </w:r>
+            <w:r>
+              <w:t xml:space="preserve"> Matlab</w:t>
+            </w:r>
+          </w:p>
+        </w:tc>
+        <w:tc>
+          <w:tcPr>
+            <w:tcW w:w="2126" w:type="dxa"/>
             <w:shd w:val="clear" w:color="auto" w:fill="DEEAF6" w:themeFill="accent1" w:themeFillTint="33"/>
           </w:tcPr>
           <w:p>
@@ -4635,7 +4929,7 @@
         </w:tc>
         <w:tc>
           <w:tcPr>
-            <w:tcW w:w="2823" w:type="dxa"/>
+            <w:tcW w:w="3106" w:type="dxa"/>
             <w:vMerge/>
             <w:shd w:val="clear" w:color="auto" w:fill="DBDBDB" w:themeFill="accent3" w:themeFillTint="66"/>
           </w:tcPr>
@@ -4650,7 +4944,7 @@
         </w:tc>
         <w:tc>
           <w:tcPr>
-            <w:tcW w:w="1984" w:type="dxa"/>
+            <w:tcW w:w="2552" w:type="dxa"/>
             <w:shd w:val="clear" w:color="auto" w:fill="FFE599" w:themeFill="accent4" w:themeFillTint="66"/>
             <w:vAlign w:val="center"/>
           </w:tcPr>
@@ -4687,56 +4981,77 @@
                 <w:szCs w:val="24"/>
               </w:rPr>
             </w:pPr>
-          </w:p>
-          <w:p>
-            <w:pPr>
-              <w:jc w:val="center"/>
-              <w:rPr>
-                <w:sz w:val="24"/>
-                <w:szCs w:val="24"/>
-              </w:rPr>
-            </w:pPr>
-          </w:p>
-          <w:p>
-            <w:pPr>
-              <w:jc w:val="center"/>
-              <w:rPr>
-                <w:sz w:val="24"/>
-                <w:szCs w:val="24"/>
-              </w:rPr>
-            </w:pPr>
-          </w:p>
-          <w:p>
-            <w:pPr>
-              <w:jc w:val="center"/>
-              <w:rPr>
-                <w:sz w:val="24"/>
-                <w:szCs w:val="24"/>
-              </w:rPr>
-            </w:pPr>
-          </w:p>
-          <w:p>
-            <w:pPr>
-              <w:jc w:val="center"/>
-              <w:rPr>
-                <w:sz w:val="24"/>
-                <w:szCs w:val="24"/>
-              </w:rPr>
-            </w:pPr>
-          </w:p>
-          <w:p>
-            <w:pPr>
-              <w:jc w:val="center"/>
-              <w:rPr>
-                <w:sz w:val="24"/>
-                <w:szCs w:val="24"/>
-              </w:rPr>
-            </w:pPr>
-          </w:p>
-        </w:tc>
-        <w:tc>
-          <w:tcPr>
-            <w:tcW w:w="1984" w:type="dxa"/>
+            <w:r>
+              <w:t>réalisation C/C++, intégration de l’algorithme de calcul de position / vitesse sphère</w:t>
+            </w:r>
+          </w:p>
+          <w:p>
+            <w:pPr>
+              <w:jc w:val="center"/>
+              <w:rPr>
+                <w:sz w:val="24"/>
+                <w:szCs w:val="24"/>
+              </w:rPr>
+            </w:pPr>
+          </w:p>
+          <w:p>
+            <w:pPr>
+              <w:jc w:val="center"/>
+              <w:rPr>
+                <w:sz w:val="24"/>
+                <w:szCs w:val="24"/>
+              </w:rPr>
+            </w:pPr>
+          </w:p>
+          <w:p>
+            <w:pPr>
+              <w:jc w:val="center"/>
+              <w:rPr>
+                <w:sz w:val="24"/>
+                <w:szCs w:val="24"/>
+              </w:rPr>
+            </w:pPr>
+          </w:p>
+          <w:p>
+            <w:pPr>
+              <w:jc w:val="center"/>
+              <w:rPr>
+                <w:sz w:val="24"/>
+                <w:szCs w:val="24"/>
+              </w:rPr>
+            </w:pPr>
+          </w:p>
+          <w:p>
+            <w:pPr>
+              <w:jc w:val="center"/>
+              <w:rPr>
+                <w:sz w:val="24"/>
+                <w:szCs w:val="24"/>
+              </w:rPr>
+            </w:pPr>
+          </w:p>
+          <w:p>
+            <w:pPr>
+              <w:jc w:val="center"/>
+              <w:rPr>
+                <w:sz w:val="24"/>
+                <w:szCs w:val="24"/>
+              </w:rPr>
+            </w:pPr>
+          </w:p>
+          <w:p>
+            <w:pPr>
+              <w:jc w:val="center"/>
+              <w:rPr>
+                <w:sz w:val="24"/>
+                <w:szCs w:val="24"/>
+              </w:rPr>
+            </w:pPr>
+          </w:p>
+        </w:tc>
+        <w:tc>
+          <w:tcPr>
+            <w:tcW w:w="2126" w:type="dxa"/>
             <w:shd w:val="clear" w:color="auto" w:fill="DEEAF6" w:themeFill="accent1" w:themeFillTint="33"/>
           </w:tcPr>
           <w:p>
@@ -4789,7 +5104,6 @@
                 <w:sz w:val="24"/>
                 <w:szCs w:val="24"/>
               </w:rPr>
-              <w:lastRenderedPageBreak/>
               <w:t>F-8 Procédure et logiciel MATLAB de conception du filtrage des signaux du système RFID (GI)</w:t>
             </w:r>
           </w:p>
@@ -4845,7 +5159,7 @@
         </w:tc>
         <w:tc>
           <w:tcPr>
-            <w:tcW w:w="2823" w:type="dxa"/>
+            <w:tcW w:w="3106" w:type="dxa"/>
             <w:vMerge w:val="restart"/>
             <w:shd w:val="clear" w:color="auto" w:fill="DBDBDB" w:themeFill="accent3" w:themeFillTint="66"/>
           </w:tcPr>
@@ -4861,7 +5175,7 @@
         </w:tc>
         <w:tc>
           <w:tcPr>
-            <w:tcW w:w="1984" w:type="dxa"/>
+            <w:tcW w:w="2552" w:type="dxa"/>
             <w:shd w:val="clear" w:color="auto" w:fill="FFE599" w:themeFill="accent4" w:themeFillTint="66"/>
             <w:vAlign w:val="center"/>
           </w:tcPr>
@@ -4890,11 +5204,23 @@
                 <w:szCs w:val="24"/>
               </w:rPr>
             </w:pPr>
-          </w:p>
-        </w:tc>
-        <w:tc>
-          <w:tcPr>
-            <w:tcW w:w="1984" w:type="dxa"/>
+            <w:r>
+              <w:t>étude</w:t>
+            </w:r>
+            <w:r>
+              <w:t xml:space="preserve"> ordres et stru</w:t>
+            </w:r>
+            <w:r>
+              <w:t>ctures minimales requises pour</w:t>
+            </w:r>
+            <w:r>
+              <w:t xml:space="preserve"> filtrage RFID</w:t>
+            </w:r>
+          </w:p>
+        </w:tc>
+        <w:tc>
+          <w:tcPr>
+            <w:tcW w:w="2126" w:type="dxa"/>
             <w:shd w:val="clear" w:color="auto" w:fill="DEEAF6" w:themeFill="accent1" w:themeFillTint="33"/>
           </w:tcPr>
           <w:p>
@@ -4979,7 +5305,7 @@
         </w:tc>
         <w:tc>
           <w:tcPr>
-            <w:tcW w:w="2823" w:type="dxa"/>
+            <w:tcW w:w="3106" w:type="dxa"/>
             <w:vMerge/>
             <w:shd w:val="clear" w:color="auto" w:fill="DBDBDB" w:themeFill="accent3" w:themeFillTint="66"/>
           </w:tcPr>
@@ -4995,7 +5321,7 @@
         </w:tc>
         <w:tc>
           <w:tcPr>
-            <w:tcW w:w="1984" w:type="dxa"/>
+            <w:tcW w:w="2552" w:type="dxa"/>
             <w:shd w:val="clear" w:color="auto" w:fill="FFE599" w:themeFill="accent4" w:themeFillTint="66"/>
             <w:vAlign w:val="center"/>
           </w:tcPr>
@@ -5023,11 +5349,20 @@
                 <w:szCs w:val="24"/>
               </w:rPr>
             </w:pPr>
-          </w:p>
-        </w:tc>
-        <w:tc>
-          <w:tcPr>
-            <w:tcW w:w="1984" w:type="dxa"/>
+            <w:r>
+              <w:t xml:space="preserve">choix </w:t>
+            </w:r>
+            <w:r>
+              <w:t xml:space="preserve"> paramètres de concepti</w:t>
+            </w:r>
+            <w:r>
+              <w:t xml:space="preserve">on des filtres RFID </w:t>
+            </w:r>
+          </w:p>
+        </w:tc>
+        <w:tc>
+          <w:tcPr>
+            <w:tcW w:w="2126" w:type="dxa"/>
             <w:shd w:val="clear" w:color="auto" w:fill="DEEAF6" w:themeFill="accent1" w:themeFillTint="33"/>
           </w:tcPr>
           <w:p>
@@ -5112,7 +5447,7 @@
         </w:tc>
         <w:tc>
           <w:tcPr>
-            <w:tcW w:w="2823" w:type="dxa"/>
+            <w:tcW w:w="3106" w:type="dxa"/>
             <w:vMerge/>
             <w:shd w:val="clear" w:color="auto" w:fill="DBDBDB" w:themeFill="accent3" w:themeFillTint="66"/>
           </w:tcPr>
@@ -5128,7 +5463,7 @@
         </w:tc>
         <w:tc>
           <w:tcPr>
-            <w:tcW w:w="1984" w:type="dxa"/>
+            <w:tcW w:w="2552" w:type="dxa"/>
             <w:shd w:val="clear" w:color="auto" w:fill="FFE599" w:themeFill="accent4" w:themeFillTint="66"/>
             <w:vAlign w:val="center"/>
           </w:tcPr>
@@ -5163,11 +5498,14 @@
                 <w:szCs w:val="24"/>
               </w:rPr>
             </w:pPr>
-          </w:p>
-        </w:tc>
-        <w:tc>
-          <w:tcPr>
-            <w:tcW w:w="1984" w:type="dxa"/>
+            <w:r>
+              <w:t>validation Matlab des filtres RFID</w:t>
+            </w:r>
+          </w:p>
+        </w:tc>
+        <w:tc>
+          <w:tcPr>
+            <w:tcW w:w="2126" w:type="dxa"/>
             <w:shd w:val="clear" w:color="auto" w:fill="DEEAF6" w:themeFill="accent1" w:themeFillTint="33"/>
           </w:tcPr>
           <w:p>
@@ -5252,7 +5590,7 @@
         </w:tc>
         <w:tc>
           <w:tcPr>
-            <w:tcW w:w="2823" w:type="dxa"/>
+            <w:tcW w:w="3106" w:type="dxa"/>
             <w:vMerge/>
             <w:shd w:val="clear" w:color="auto" w:fill="DBDBDB" w:themeFill="accent3" w:themeFillTint="66"/>
           </w:tcPr>
@@ -5268,7 +5606,7 @@
         </w:tc>
         <w:tc>
           <w:tcPr>
-            <w:tcW w:w="1984" w:type="dxa"/>
+            <w:tcW w:w="2552" w:type="dxa"/>
             <w:shd w:val="clear" w:color="auto" w:fill="FFE599" w:themeFill="accent4" w:themeFillTint="66"/>
             <w:vAlign w:val="center"/>
           </w:tcPr>
@@ -5296,11 +5634,14 @@
                 <w:szCs w:val="24"/>
               </w:rPr>
             </w:pPr>
-          </w:p>
-        </w:tc>
-        <w:tc>
-          <w:tcPr>
-            <w:tcW w:w="1984" w:type="dxa"/>
+            <w:r>
+              <w:t>intégration</w:t>
+            </w:r>
+          </w:p>
+        </w:tc>
+        <w:tc>
+          <w:tcPr>
+            <w:tcW w:w="2126" w:type="dxa"/>
             <w:shd w:val="clear" w:color="auto" w:fill="DEEAF6" w:themeFill="accent1" w:themeFillTint="33"/>
           </w:tcPr>
           <w:p>
@@ -5408,7 +5749,7 @@
         </w:tc>
         <w:tc>
           <w:tcPr>
-            <w:tcW w:w="2823" w:type="dxa"/>
+            <w:tcW w:w="3106" w:type="dxa"/>
             <w:vMerge w:val="restart"/>
             <w:shd w:val="clear" w:color="auto" w:fill="DBDBDB" w:themeFill="accent3" w:themeFillTint="66"/>
           </w:tcPr>
@@ -5431,7 +5772,7 @@
         </w:tc>
         <w:tc>
           <w:tcPr>
-            <w:tcW w:w="1984" w:type="dxa"/>
+            <w:tcW w:w="2552" w:type="dxa"/>
             <w:shd w:val="clear" w:color="auto" w:fill="FFE599" w:themeFill="accent4" w:themeFillTint="66"/>
             <w:vAlign w:val="center"/>
           </w:tcPr>
@@ -5471,7 +5812,7 @@
         </w:tc>
         <w:tc>
           <w:tcPr>
-            <w:tcW w:w="1984" w:type="dxa"/>
+            <w:tcW w:w="2126" w:type="dxa"/>
             <w:shd w:val="clear" w:color="auto" w:fill="DEEAF6" w:themeFill="accent1" w:themeFillTint="33"/>
           </w:tcPr>
           <w:p>
@@ -5548,7 +5889,7 @@
         </w:tc>
         <w:tc>
           <w:tcPr>
-            <w:tcW w:w="2823" w:type="dxa"/>
+            <w:tcW w:w="3106" w:type="dxa"/>
             <w:vMerge/>
             <w:shd w:val="clear" w:color="auto" w:fill="DBDBDB" w:themeFill="accent3" w:themeFillTint="66"/>
           </w:tcPr>
@@ -5564,7 +5905,7 @@
         </w:tc>
         <w:tc>
           <w:tcPr>
-            <w:tcW w:w="1984" w:type="dxa"/>
+            <w:tcW w:w="2552" w:type="dxa"/>
             <w:shd w:val="clear" w:color="auto" w:fill="FFE599" w:themeFill="accent4" w:themeFillTint="66"/>
             <w:vAlign w:val="center"/>
           </w:tcPr>
@@ -5587,7 +5928,7 @@
         </w:tc>
         <w:tc>
           <w:tcPr>
-            <w:tcW w:w="1984" w:type="dxa"/>
+            <w:tcW w:w="2126" w:type="dxa"/>
             <w:shd w:val="clear" w:color="auto" w:fill="DEEAF6" w:themeFill="accent1" w:themeFillTint="33"/>
           </w:tcPr>
           <w:p>
@@ -5664,7 +6005,7 @@
         </w:tc>
         <w:tc>
           <w:tcPr>
-            <w:tcW w:w="2823" w:type="dxa"/>
+            <w:tcW w:w="3106" w:type="dxa"/>
             <w:vMerge/>
             <w:shd w:val="clear" w:color="auto" w:fill="DBDBDB" w:themeFill="accent3" w:themeFillTint="66"/>
           </w:tcPr>
@@ -5680,7 +6021,7 @@
         </w:tc>
         <w:tc>
           <w:tcPr>
-            <w:tcW w:w="1984" w:type="dxa"/>
+            <w:tcW w:w="2552" w:type="dxa"/>
             <w:shd w:val="clear" w:color="auto" w:fill="FFE599" w:themeFill="accent4" w:themeFillTint="66"/>
             <w:vAlign w:val="center"/>
           </w:tcPr>
@@ -5703,7 +6044,7 @@
         </w:tc>
         <w:tc>
           <w:tcPr>
-            <w:tcW w:w="1984" w:type="dxa"/>
+            <w:tcW w:w="2126" w:type="dxa"/>
             <w:shd w:val="clear" w:color="auto" w:fill="DEEAF6" w:themeFill="accent1" w:themeFillTint="33"/>
           </w:tcPr>
           <w:p>
@@ -5780,7 +6121,7 @@
         </w:tc>
         <w:tc>
           <w:tcPr>
-            <w:tcW w:w="2823" w:type="dxa"/>
+            <w:tcW w:w="3106" w:type="dxa"/>
             <w:vMerge/>
             <w:shd w:val="clear" w:color="auto" w:fill="DBDBDB" w:themeFill="accent3" w:themeFillTint="66"/>
           </w:tcPr>
@@ -5796,7 +6137,7 @@
         </w:tc>
         <w:tc>
           <w:tcPr>
-            <w:tcW w:w="1984" w:type="dxa"/>
+            <w:tcW w:w="2552" w:type="dxa"/>
             <w:shd w:val="clear" w:color="auto" w:fill="FFE599" w:themeFill="accent4" w:themeFillTint="66"/>
             <w:vAlign w:val="center"/>
           </w:tcPr>
@@ -5819,7 +6160,7 @@
         </w:tc>
         <w:tc>
           <w:tcPr>
-            <w:tcW w:w="1984" w:type="dxa"/>
+            <w:tcW w:w="2126" w:type="dxa"/>
             <w:shd w:val="clear" w:color="auto" w:fill="DEEAF6" w:themeFill="accent1" w:themeFillTint="33"/>
           </w:tcPr>
           <w:p>
@@ -5896,7 +6237,7 @@
         </w:tc>
         <w:tc>
           <w:tcPr>
-            <w:tcW w:w="2823" w:type="dxa"/>
+            <w:tcW w:w="3106" w:type="dxa"/>
             <w:vMerge/>
             <w:shd w:val="clear" w:color="auto" w:fill="DBDBDB" w:themeFill="accent3" w:themeFillTint="66"/>
           </w:tcPr>
@@ -5912,7 +6253,7 @@
         </w:tc>
         <w:tc>
           <w:tcPr>
-            <w:tcW w:w="1984" w:type="dxa"/>
+            <w:tcW w:w="2552" w:type="dxa"/>
             <w:shd w:val="clear" w:color="auto" w:fill="FFE599" w:themeFill="accent4" w:themeFillTint="66"/>
             <w:vAlign w:val="center"/>
           </w:tcPr>
@@ -5951,7 +6292,7 @@
         </w:tc>
         <w:tc>
           <w:tcPr>
-            <w:tcW w:w="1984" w:type="dxa"/>
+            <w:tcW w:w="2126" w:type="dxa"/>
             <w:shd w:val="clear" w:color="auto" w:fill="DEEAF6" w:themeFill="accent1" w:themeFillTint="33"/>
           </w:tcPr>
           <w:p>
@@ -6028,7 +6369,7 @@
         </w:tc>
         <w:tc>
           <w:tcPr>
-            <w:tcW w:w="2823" w:type="dxa"/>
+            <w:tcW w:w="3106" w:type="dxa"/>
             <w:vMerge/>
             <w:shd w:val="clear" w:color="auto" w:fill="DBDBDB" w:themeFill="accent3" w:themeFillTint="66"/>
           </w:tcPr>
@@ -6044,7 +6385,7 @@
         </w:tc>
         <w:tc>
           <w:tcPr>
-            <w:tcW w:w="1984" w:type="dxa"/>
+            <w:tcW w:w="2552" w:type="dxa"/>
             <w:shd w:val="clear" w:color="auto" w:fill="FFE599" w:themeFill="accent4" w:themeFillTint="66"/>
             <w:vAlign w:val="center"/>
           </w:tcPr>
@@ -6067,7 +6408,7 @@
         </w:tc>
         <w:tc>
           <w:tcPr>
-            <w:tcW w:w="1984" w:type="dxa"/>
+            <w:tcW w:w="2126" w:type="dxa"/>
             <w:shd w:val="clear" w:color="auto" w:fill="DEEAF6" w:themeFill="accent1" w:themeFillTint="33"/>
           </w:tcPr>
           <w:p>
@@ -6144,7 +6485,7 @@
         </w:tc>
         <w:tc>
           <w:tcPr>
-            <w:tcW w:w="2823" w:type="dxa"/>
+            <w:tcW w:w="3106" w:type="dxa"/>
             <w:vMerge/>
             <w:shd w:val="clear" w:color="auto" w:fill="DBDBDB" w:themeFill="accent3" w:themeFillTint="66"/>
           </w:tcPr>
@@ -6160,7 +6501,7 @@
         </w:tc>
         <w:tc>
           <w:tcPr>
-            <w:tcW w:w="1984" w:type="dxa"/>
+            <w:tcW w:w="2552" w:type="dxa"/>
             <w:shd w:val="clear" w:color="auto" w:fill="FFE599" w:themeFill="accent4" w:themeFillTint="66"/>
             <w:vAlign w:val="center"/>
           </w:tcPr>
@@ -6187,10 +6528,22 @@
               <w:t xml:space="preserve"> </w:t>
             </w:r>
           </w:p>
-        </w:tc>
-        <w:tc>
-          <w:tcPr>
-            <w:tcW w:w="1984" w:type="dxa"/>
+          <w:p>
+            <w:pPr>
+              <w:jc w:val="center"/>
+              <w:rPr>
+                <w:sz w:val="24"/>
+                <w:szCs w:val="24"/>
+              </w:rPr>
+            </w:pPr>
+            <w:r>
+              <w:t xml:space="preserve">analyse comparative des différents concepts innovants </w:t>
+            </w:r>
+          </w:p>
+        </w:tc>
+        <w:tc>
+          <w:tcPr>
+            <w:tcW w:w="2126" w:type="dxa"/>
             <w:shd w:val="clear" w:color="auto" w:fill="DEEAF6" w:themeFill="accent1" w:themeFillTint="33"/>
           </w:tcPr>
           <w:p>
@@ -6275,7 +6628,7 @@
         </w:tc>
         <w:tc>
           <w:tcPr>
-            <w:tcW w:w="2823" w:type="dxa"/>
+            <w:tcW w:w="3106" w:type="dxa"/>
             <w:vMerge/>
             <w:shd w:val="clear" w:color="auto" w:fill="DBDBDB" w:themeFill="accent3" w:themeFillTint="66"/>
           </w:tcPr>
@@ -6291,7 +6644,7 @@
         </w:tc>
         <w:tc>
           <w:tcPr>
-            <w:tcW w:w="1984" w:type="dxa"/>
+            <w:tcW w:w="2552" w:type="dxa"/>
             <w:shd w:val="clear" w:color="auto" w:fill="FFE599" w:themeFill="accent4" w:themeFillTint="66"/>
             <w:vAlign w:val="center"/>
           </w:tcPr>
@@ -6311,10 +6664,32 @@
               <w:t>G.A.7</w:t>
             </w:r>
           </w:p>
-        </w:tc>
-        <w:tc>
-          <w:tcPr>
-            <w:tcW w:w="1984" w:type="dxa"/>
+          <w:p>
+            <w:pPr>
+              <w:jc w:val="center"/>
+            </w:pPr>
+            <w:r>
+              <w:t>sélection d’un concept pour l’innovation</w:t>
+            </w:r>
+          </w:p>
+          <w:p>
+            <w:pPr>
+              <w:jc w:val="center"/>
+            </w:pPr>
+          </w:p>
+          <w:p>
+            <w:pPr>
+              <w:jc w:val="center"/>
+              <w:rPr>
+                <w:sz w:val="24"/>
+                <w:szCs w:val="24"/>
+              </w:rPr>
+            </w:pPr>
+          </w:p>
+        </w:tc>
+        <w:tc>
+          <w:tcPr>
+            <w:tcW w:w="2126" w:type="dxa"/>
             <w:shd w:val="clear" w:color="auto" w:fill="DEEAF6" w:themeFill="accent1" w:themeFillTint="33"/>
           </w:tcPr>
           <w:p>
@@ -6399,7 +6774,7 @@
         </w:tc>
         <w:tc>
           <w:tcPr>
-            <w:tcW w:w="2823" w:type="dxa"/>
+            <w:tcW w:w="3106" w:type="dxa"/>
             <w:vMerge/>
             <w:shd w:val="clear" w:color="auto" w:fill="DBDBDB" w:themeFill="accent3" w:themeFillTint="66"/>
           </w:tcPr>
@@ -6415,7 +6790,7 @@
         </w:tc>
         <w:tc>
           <w:tcPr>
-            <w:tcW w:w="1984" w:type="dxa"/>
+            <w:tcW w:w="2552" w:type="dxa"/>
             <w:shd w:val="clear" w:color="auto" w:fill="FFE599" w:themeFill="accent4" w:themeFillTint="66"/>
             <w:vAlign w:val="center"/>
           </w:tcPr>
@@ -6435,10 +6810,22 @@
               <w:t>G.B.9</w:t>
             </w:r>
           </w:p>
-        </w:tc>
-        <w:tc>
-          <w:tcPr>
-            <w:tcW w:w="1984" w:type="dxa"/>
+          <w:p>
+            <w:pPr>
+              <w:jc w:val="center"/>
+              <w:rPr>
+                <w:sz w:val="24"/>
+                <w:szCs w:val="24"/>
+              </w:rPr>
+            </w:pPr>
+            <w:r>
+              <w:t>identification de solutions techniques pour l’innovation choisie en Phase A</w:t>
+            </w:r>
+          </w:p>
+        </w:tc>
+        <w:tc>
+          <w:tcPr>
+            <w:tcW w:w="2126" w:type="dxa"/>
             <w:shd w:val="clear" w:color="auto" w:fill="DEEAF6" w:themeFill="accent1" w:themeFillTint="33"/>
           </w:tcPr>
           <w:p>
@@ -6523,7 +6910,7 @@
         </w:tc>
         <w:tc>
           <w:tcPr>
-            <w:tcW w:w="2823" w:type="dxa"/>
+            <w:tcW w:w="3106" w:type="dxa"/>
             <w:vMerge/>
             <w:shd w:val="clear" w:color="auto" w:fill="DBDBDB" w:themeFill="accent3" w:themeFillTint="66"/>
           </w:tcPr>
@@ -6539,7 +6926,7 @@
         </w:tc>
         <w:tc>
           <w:tcPr>
-            <w:tcW w:w="1984" w:type="dxa"/>
+            <w:tcW w:w="2552" w:type="dxa"/>
             <w:shd w:val="clear" w:color="auto" w:fill="FFE599" w:themeFill="accent4" w:themeFillTint="66"/>
             <w:vAlign w:val="center"/>
           </w:tcPr>
@@ -6559,10 +6946,25 @@
               <w:t>G.B.10</w:t>
             </w:r>
           </w:p>
-        </w:tc>
-        <w:tc>
-          <w:tcPr>
-            <w:tcW w:w="1984" w:type="dxa"/>
+          <w:p>
+            <w:pPr>
+              <w:jc w:val="center"/>
+              <w:rPr>
+                <w:sz w:val="24"/>
+                <w:szCs w:val="24"/>
+              </w:rPr>
+            </w:pPr>
+            <w:r>
+              <w:t xml:space="preserve">développement  </w:t>
+            </w:r>
+            <w:r>
+              <w:t>architecture fonctionnelle</w:t>
+            </w:r>
+          </w:p>
+        </w:tc>
+        <w:tc>
+          <w:tcPr>
+            <w:tcW w:w="2126" w:type="dxa"/>
             <w:shd w:val="clear" w:color="auto" w:fill="DEEAF6" w:themeFill="accent1" w:themeFillTint="33"/>
           </w:tcPr>
           <w:p>
@@ -6647,7 +7049,7 @@
         </w:tc>
         <w:tc>
           <w:tcPr>
-            <w:tcW w:w="2823" w:type="dxa"/>
+            <w:tcW w:w="3106" w:type="dxa"/>
             <w:vMerge/>
             <w:shd w:val="clear" w:color="auto" w:fill="DBDBDB" w:themeFill="accent3" w:themeFillTint="66"/>
           </w:tcPr>
@@ -6663,7 +7065,7 @@
         </w:tc>
         <w:tc>
           <w:tcPr>
-            <w:tcW w:w="1984" w:type="dxa"/>
+            <w:tcW w:w="2552" w:type="dxa"/>
             <w:shd w:val="clear" w:color="auto" w:fill="FFE599" w:themeFill="accent4" w:themeFillTint="66"/>
             <w:vAlign w:val="center"/>
           </w:tcPr>
@@ -6683,10 +7085,22 @@
               <w:t>G.C.2</w:t>
             </w:r>
           </w:p>
-        </w:tc>
-        <w:tc>
-          <w:tcPr>
-            <w:tcW w:w="1984" w:type="dxa"/>
+          <w:p>
+            <w:pPr>
+              <w:jc w:val="center"/>
+              <w:rPr>
+                <w:sz w:val="24"/>
+                <w:szCs w:val="24"/>
+              </w:rPr>
+            </w:pPr>
+            <w:r>
+              <w:t>évaluation performance par simulation</w:t>
+            </w:r>
+          </w:p>
+        </w:tc>
+        <w:tc>
+          <w:tcPr>
+            <w:tcW w:w="2126" w:type="dxa"/>
             <w:shd w:val="clear" w:color="auto" w:fill="DEEAF6" w:themeFill="accent1" w:themeFillTint="33"/>
           </w:tcPr>
           <w:p>
@@ -6771,7 +7185,7 @@
         </w:tc>
         <w:tc>
           <w:tcPr>
-            <w:tcW w:w="2823" w:type="dxa"/>
+            <w:tcW w:w="3106" w:type="dxa"/>
             <w:vMerge/>
             <w:shd w:val="clear" w:color="auto" w:fill="DBDBDB" w:themeFill="accent3" w:themeFillTint="66"/>
           </w:tcPr>
@@ -6787,7 +7201,7 @@
         </w:tc>
         <w:tc>
           <w:tcPr>
-            <w:tcW w:w="1984" w:type="dxa"/>
+            <w:tcW w:w="2552" w:type="dxa"/>
             <w:shd w:val="clear" w:color="auto" w:fill="FFE599" w:themeFill="accent4" w:themeFillTint="66"/>
             <w:vAlign w:val="center"/>
           </w:tcPr>
@@ -6807,10 +7221,22 @@
               <w:t>G.C.7</w:t>
             </w:r>
           </w:p>
-        </w:tc>
-        <w:tc>
-          <w:tcPr>
-            <w:tcW w:w="1984" w:type="dxa"/>
+          <w:p>
+            <w:pPr>
+              <w:jc w:val="center"/>
+              <w:rPr>
+                <w:sz w:val="24"/>
+                <w:szCs w:val="24"/>
+              </w:rPr>
+            </w:pPr>
+            <w:r>
+              <w:t>étude détaillée des solutions innovantes identifiées en Phase B</w:t>
+            </w:r>
+          </w:p>
+        </w:tc>
+        <w:tc>
+          <w:tcPr>
+            <w:tcW w:w="2126" w:type="dxa"/>
             <w:shd w:val="clear" w:color="auto" w:fill="DEEAF6" w:themeFill="accent1" w:themeFillTint="33"/>
           </w:tcPr>
           <w:p>
@@ -6895,7 +7321,7 @@
         </w:tc>
         <w:tc>
           <w:tcPr>
-            <w:tcW w:w="2823" w:type="dxa"/>
+            <w:tcW w:w="3106" w:type="dxa"/>
             <w:vMerge/>
             <w:shd w:val="clear" w:color="auto" w:fill="DBDBDB" w:themeFill="accent3" w:themeFillTint="66"/>
           </w:tcPr>
@@ -6911,7 +7337,7 @@
         </w:tc>
         <w:tc>
           <w:tcPr>
-            <w:tcW w:w="1984" w:type="dxa"/>
+            <w:tcW w:w="2552" w:type="dxa"/>
             <w:shd w:val="clear" w:color="auto" w:fill="FFE599" w:themeFill="accent4" w:themeFillTint="66"/>
             <w:vAlign w:val="center"/>
           </w:tcPr>
@@ -6931,25 +7357,39 @@
               <w:t>G.D.3</w:t>
             </w:r>
           </w:p>
-        </w:tc>
-        <w:tc>
-          <w:tcPr>
-            <w:tcW w:w="1984" w:type="dxa"/>
-            <w:shd w:val="clear" w:color="auto" w:fill="DEEAF6" w:themeFill="accent1" w:themeFillTint="33"/>
-          </w:tcPr>
-          <w:p>
-            <w:pPr>
-              <w:jc w:val="center"/>
-              <w:rPr>
-                <w:sz w:val="24"/>
-                <w:szCs w:val="24"/>
-              </w:rPr>
-            </w:pPr>
-            <w:r>
-              <w:rPr>
-                <w:sz w:val="24"/>
-                <w:szCs w:val="24"/>
-              </w:rPr>
+          <w:p>
+            <w:pPr>
+              <w:jc w:val="center"/>
+              <w:rPr>
+                <w:sz w:val="24"/>
+                <w:szCs w:val="24"/>
+              </w:rPr>
+            </w:pPr>
+            <w:r>
+              <w:lastRenderedPageBreak/>
+              <w:t>qualification du système</w:t>
+            </w:r>
+          </w:p>
+        </w:tc>
+        <w:tc>
+          <w:tcPr>
+            <w:tcW w:w="2126" w:type="dxa"/>
+            <w:shd w:val="clear" w:color="auto" w:fill="DEEAF6" w:themeFill="accent1" w:themeFillTint="33"/>
+          </w:tcPr>
+          <w:p>
+            <w:pPr>
+              <w:jc w:val="center"/>
+              <w:rPr>
+                <w:sz w:val="24"/>
+                <w:szCs w:val="24"/>
+              </w:rPr>
+            </w:pPr>
+            <w:r>
+              <w:rPr>
+                <w:sz w:val="24"/>
+                <w:szCs w:val="24"/>
+              </w:rPr>
+              <w:lastRenderedPageBreak/>
               <w:t>(revue 3)</w:t>
             </w:r>
           </w:p>
@@ -7019,7 +7459,7 @@
         </w:tc>
         <w:tc>
           <w:tcPr>
-            <w:tcW w:w="2823" w:type="dxa"/>
+            <w:tcW w:w="3106" w:type="dxa"/>
             <w:vMerge/>
             <w:shd w:val="clear" w:color="auto" w:fill="DBDBDB" w:themeFill="accent3" w:themeFillTint="66"/>
           </w:tcPr>
@@ -7035,7 +7475,7 @@
         </w:tc>
         <w:tc>
           <w:tcPr>
-            <w:tcW w:w="1984" w:type="dxa"/>
+            <w:tcW w:w="2552" w:type="dxa"/>
             <w:shd w:val="clear" w:color="auto" w:fill="FFE599" w:themeFill="accent4" w:themeFillTint="66"/>
             <w:vAlign w:val="center"/>
           </w:tcPr>
@@ -7077,38 +7517,23 @@
                 <w:szCs w:val="24"/>
               </w:rPr>
             </w:pPr>
-          </w:p>
-          <w:p>
-            <w:pPr>
-              <w:jc w:val="center"/>
-              <w:rPr>
-                <w:sz w:val="24"/>
-                <w:szCs w:val="24"/>
-              </w:rPr>
-            </w:pPr>
-          </w:p>
-          <w:p>
-            <w:pPr>
-              <w:jc w:val="center"/>
-              <w:rPr>
-                <w:sz w:val="24"/>
-                <w:szCs w:val="24"/>
-              </w:rPr>
-            </w:pPr>
-          </w:p>
-          <w:p>
-            <w:pPr>
-              <w:jc w:val="center"/>
-              <w:rPr>
-                <w:sz w:val="24"/>
-                <w:szCs w:val="24"/>
-              </w:rPr>
-            </w:pPr>
-          </w:p>
-        </w:tc>
-        <w:tc>
-          <w:tcPr>
-            <w:tcW w:w="1984" w:type="dxa"/>
+            <w:r>
+              <w:t>réalisation et intégration de la solution innovante</w:t>
+            </w:r>
+          </w:p>
+          <w:p>
+            <w:pPr>
+              <w:jc w:val="center"/>
+              <w:rPr>
+                <w:sz w:val="24"/>
+                <w:szCs w:val="24"/>
+              </w:rPr>
+            </w:pPr>
+          </w:p>
+        </w:tc>
+        <w:tc>
+          <w:tcPr>
+            <w:tcW w:w="2126" w:type="dxa"/>
             <w:shd w:val="clear" w:color="auto" w:fill="DEEAF6" w:themeFill="accent1" w:themeFillTint="33"/>
           </w:tcPr>
           <w:p>
@@ -7206,7 +7631,7 @@
         </w:tc>
         <w:tc>
           <w:tcPr>
-            <w:tcW w:w="2823" w:type="dxa"/>
+            <w:tcW w:w="3106" w:type="dxa"/>
             <w:shd w:val="clear" w:color="auto" w:fill="DBDBDB" w:themeFill="accent3" w:themeFillTint="66"/>
           </w:tcPr>
           <w:p>
@@ -7236,7 +7661,7 @@
         </w:tc>
         <w:tc>
           <w:tcPr>
-            <w:tcW w:w="1984" w:type="dxa"/>
+            <w:tcW w:w="2552" w:type="dxa"/>
             <w:shd w:val="clear" w:color="auto" w:fill="FFE599" w:themeFill="accent4" w:themeFillTint="66"/>
             <w:vAlign w:val="center"/>
           </w:tcPr>
@@ -7268,7 +7693,7 @@
         </w:tc>
         <w:tc>
           <w:tcPr>
-            <w:tcW w:w="1984" w:type="dxa"/>
+            <w:tcW w:w="2126" w:type="dxa"/>
             <w:shd w:val="clear" w:color="auto" w:fill="DEEAF6" w:themeFill="accent1" w:themeFillTint="33"/>
           </w:tcPr>
           <w:p>
@@ -7350,7 +7775,7 @@
         </w:tc>
         <w:tc>
           <w:tcPr>
-            <w:tcW w:w="2823" w:type="dxa"/>
+            <w:tcW w:w="3106" w:type="dxa"/>
             <w:shd w:val="clear" w:color="auto" w:fill="DBDBDB" w:themeFill="accent3" w:themeFillTint="66"/>
           </w:tcPr>
           <w:p>
@@ -7379,7 +7804,7 @@
         </w:tc>
         <w:tc>
           <w:tcPr>
-            <w:tcW w:w="1984" w:type="dxa"/>
+            <w:tcW w:w="2552" w:type="dxa"/>
             <w:shd w:val="clear" w:color="auto" w:fill="FFE599" w:themeFill="accent4" w:themeFillTint="66"/>
             <w:vAlign w:val="center"/>
           </w:tcPr>
@@ -7411,7 +7836,7 @@
         </w:tc>
         <w:tc>
           <w:tcPr>
-            <w:tcW w:w="1984" w:type="dxa"/>
+            <w:tcW w:w="2126" w:type="dxa"/>
             <w:shd w:val="clear" w:color="auto" w:fill="DEEAF6" w:themeFill="accent1" w:themeFillTint="33"/>
           </w:tcPr>
           <w:p>
@@ -7503,7 +7928,7 @@
         </w:tc>
         <w:tc>
           <w:tcPr>
-            <w:tcW w:w="2823" w:type="dxa"/>
+            <w:tcW w:w="3106" w:type="dxa"/>
             <w:shd w:val="clear" w:color="auto" w:fill="DBDBDB" w:themeFill="accent3" w:themeFillTint="66"/>
           </w:tcPr>
           <w:p>
@@ -7532,7 +7957,7 @@
         </w:tc>
         <w:tc>
           <w:tcPr>
-            <w:tcW w:w="1984" w:type="dxa"/>
+            <w:tcW w:w="2552" w:type="dxa"/>
             <w:shd w:val="clear" w:color="auto" w:fill="FFE599" w:themeFill="accent4" w:themeFillTint="66"/>
           </w:tcPr>
           <w:p>
@@ -7563,7 +7988,7 @@
         </w:tc>
         <w:tc>
           <w:tcPr>
-            <w:tcW w:w="1984" w:type="dxa"/>
+            <w:tcW w:w="2126" w:type="dxa"/>
             <w:shd w:val="clear" w:color="auto" w:fill="DEEAF6" w:themeFill="accent1" w:themeFillTint="33"/>
           </w:tcPr>
           <w:p>

</xml_diff>

<commit_message>
Matrice de conformité revue 3 finale
Finale
</commit_message>
<xml_diff>
--- a/MatriceDeConformite.docx
+++ b/MatriceDeConformite.docx
@@ -3022,7 +3022,7 @@
                 <w:sz w:val="24"/>
                 <w:szCs w:val="24"/>
               </w:rPr>
-              <w:t>(revue 3)</w:t>
+              <w:t>C</w:t>
             </w:r>
           </w:p>
           <w:p>
@@ -3205,12 +3205,7 @@
               </w:rPr>
             </w:pPr>
             <w:r>
-              <w:t xml:space="preserve">identification du capteur effet Hall et </w:t>
-            </w:r>
-            <w:bookmarkStart w:id="0" w:name="_GoBack"/>
-            <w:bookmarkEnd w:id="0"/>
-            <w:r>
-              <w:t>actionneurs</w:t>
+              <w:t>identification du capteur effet Hall et actionneurs</w:t>
             </w:r>
             <w:r>
               <w:rPr>
@@ -3255,7 +3250,7 @@
                 <w:sz w:val="24"/>
                 <w:szCs w:val="24"/>
               </w:rPr>
-              <w:t>(revue 3)</w:t>
+              <w:t>C</w:t>
             </w:r>
           </w:p>
           <w:p>
@@ -3416,7 +3411,7 @@
                 <w:sz w:val="24"/>
                 <w:szCs w:val="24"/>
               </w:rPr>
-              <w:t>(revue 3)</w:t>
+              <w:t>C</w:t>
             </w:r>
           </w:p>
           <w:p>
@@ -3857,7 +3852,7 @@
                 <w:sz w:val="28"/>
                 <w:szCs w:val="28"/>
               </w:rPr>
-              <w:t xml:space="preserve">GAB S’OCCUPE DE CETTE PARTIE </w:t>
+              <w:t>Partie asservissement</w:t>
             </w:r>
           </w:p>
         </w:tc>
@@ -3875,6 +3870,8 @@
                 <w:szCs w:val="24"/>
               </w:rPr>
             </w:pPr>
+            <w:bookmarkStart w:id="0" w:name="_GoBack"/>
+            <w:bookmarkEnd w:id="0"/>
             <w:r>
               <w:rPr>
                 <w:sz w:val="24"/>
@@ -3924,6 +3921,14 @@
                 <w:szCs w:val="24"/>
               </w:rPr>
             </w:pPr>
+            <w:r>
+              <w:rPr>
+                <w:rFonts w:ascii="Times New Roman" w:hAnsi="Times New Roman" w:cs="Times New Roman"/>
+                <w:sz w:val="24"/>
+                <w:szCs w:val="24"/>
+              </w:rPr>
+              <w:t>La matrice est dans un fichier à part</w:t>
+            </w:r>
           </w:p>
         </w:tc>
       </w:tr>
@@ -4284,7 +4289,7 @@
                 <w:sz w:val="24"/>
                 <w:szCs w:val="24"/>
               </w:rPr>
-              <w:t>(revue 3)</w:t>
+              <w:t>C</w:t>
             </w:r>
           </w:p>
         </w:tc>
@@ -4710,13 +4715,7 @@
               </w:rPr>
             </w:pPr>
             <w:r>
-              <w:t>développement de l’algori</w:t>
-            </w:r>
-            <w:r>
-              <w:t>thme de calcul de position/</w:t>
-            </w:r>
-            <w:r>
-              <w:t>vitesse sphère</w:t>
+              <w:t>développement de l’algorithme de calcul de position/vitesse sphère</w:t>
             </w:r>
           </w:p>
         </w:tc>
@@ -4843,10 +4842,7 @@
               </w:rPr>
             </w:pPr>
             <w:r>
-              <w:t xml:space="preserve">validation </w:t>
-            </w:r>
-            <w:r>
-              <w:t xml:space="preserve"> Matlab</w:t>
+              <w:t>validation  Matlab</w:t>
             </w:r>
           </w:p>
         </w:tc>
@@ -5067,7 +5063,7 @@
                 <w:sz w:val="24"/>
                 <w:szCs w:val="24"/>
               </w:rPr>
-              <w:t>(revue 3)</w:t>
+              <w:t>C</w:t>
             </w:r>
           </w:p>
           <w:p>
@@ -5205,16 +5201,7 @@
               </w:rPr>
             </w:pPr>
             <w:r>
-              <w:t>étude</w:t>
-            </w:r>
-            <w:r>
-              <w:t xml:space="preserve"> ordres et stru</w:t>
-            </w:r>
-            <w:r>
-              <w:t>ctures minimales requises pour</w:t>
-            </w:r>
-            <w:r>
-              <w:t xml:space="preserve"> filtrage RFID</w:t>
+              <w:t>étude ordres et structures minimales requises pour filtrage RFID</w:t>
             </w:r>
           </w:p>
         </w:tc>
@@ -5236,7 +5223,7 @@
                 <w:sz w:val="24"/>
                 <w:szCs w:val="24"/>
               </w:rPr>
-              <w:t>(revue 3)</w:t>
+              <w:t>C</w:t>
             </w:r>
           </w:p>
           <w:p>
@@ -5350,13 +5337,7 @@
               </w:rPr>
             </w:pPr>
             <w:r>
-              <w:t xml:space="preserve">choix </w:t>
-            </w:r>
-            <w:r>
-              <w:t xml:space="preserve"> paramètres de concepti</w:t>
-            </w:r>
-            <w:r>
-              <w:t xml:space="preserve">on des filtres RFID </w:t>
+              <w:t xml:space="preserve">choix  paramètres de conception des filtres RFID </w:t>
             </w:r>
           </w:p>
         </w:tc>
@@ -5378,7 +5359,7 @@
                 <w:sz w:val="24"/>
                 <w:szCs w:val="24"/>
               </w:rPr>
-              <w:t>(revue 3)</w:t>
+              <w:t>C</w:t>
             </w:r>
           </w:p>
           <w:p>
@@ -5521,7 +5502,7 @@
                 <w:sz w:val="24"/>
                 <w:szCs w:val="24"/>
               </w:rPr>
-              <w:t>(revue 3)</w:t>
+              <w:t>C</w:t>
             </w:r>
           </w:p>
           <w:p>
@@ -5657,7 +5638,7 @@
                 <w:sz w:val="24"/>
                 <w:szCs w:val="24"/>
               </w:rPr>
-              <w:t>(revue 3)</w:t>
+              <w:t>C</w:t>
             </w:r>
           </w:p>
           <w:p>
@@ -6550,27 +6531,19 @@
             <w:pPr>
               <w:jc w:val="center"/>
               <w:rPr>
-                <w:sz w:val="24"/>
-                <w:szCs w:val="24"/>
-              </w:rPr>
-            </w:pPr>
-            <w:r>
-              <w:rPr>
-                <w:sz w:val="24"/>
-                <w:szCs w:val="24"/>
-              </w:rPr>
-              <w:t>(revue 3)</w:t>
-            </w:r>
-          </w:p>
-          <w:p>
-            <w:pPr>
-              <w:jc w:val="center"/>
-              <w:rPr>
-                <w:rFonts w:ascii="Times New Roman" w:hAnsi="Times New Roman" w:cs="Times New Roman"/>
-                <w:sz w:val="24"/>
-                <w:szCs w:val="24"/>
-              </w:rPr>
-            </w:pPr>
+                <w:rFonts w:ascii="Times New Roman" w:hAnsi="Times New Roman" w:cs="Times New Roman"/>
+                <w:sz w:val="24"/>
+                <w:szCs w:val="24"/>
+              </w:rPr>
+            </w:pPr>
+            <w:r>
+              <w:rPr>
+                <w:rFonts w:ascii="Times New Roman" w:hAnsi="Times New Roman" w:cs="Times New Roman"/>
+                <w:sz w:val="24"/>
+                <w:szCs w:val="24"/>
+              </w:rPr>
+              <w:t>C</w:t>
+            </w:r>
           </w:p>
         </w:tc>
       </w:tr>
@@ -6705,7 +6678,7 @@
                 <w:sz w:val="24"/>
                 <w:szCs w:val="24"/>
               </w:rPr>
-              <w:t>(revue 3)</w:t>
+              <w:t>C</w:t>
             </w:r>
           </w:p>
           <w:p>
@@ -6841,7 +6814,7 @@
                 <w:sz w:val="24"/>
                 <w:szCs w:val="24"/>
               </w:rPr>
-              <w:t>(revue 3)</w:t>
+              <w:t>C</w:t>
             </w:r>
           </w:p>
           <w:p>
@@ -6955,10 +6928,7 @@
               </w:rPr>
             </w:pPr>
             <w:r>
-              <w:t xml:space="preserve">développement  </w:t>
-            </w:r>
-            <w:r>
-              <w:t>architecture fonctionnelle</w:t>
+              <w:t>développement  architecture fonctionnelle</w:t>
             </w:r>
           </w:p>
         </w:tc>
@@ -6980,7 +6950,7 @@
                 <w:sz w:val="24"/>
                 <w:szCs w:val="24"/>
               </w:rPr>
-              <w:t>(revue 3)</w:t>
+              <w:t>C</w:t>
             </w:r>
           </w:p>
           <w:p>
@@ -7116,7 +7086,7 @@
                 <w:sz w:val="24"/>
                 <w:szCs w:val="24"/>
               </w:rPr>
-              <w:t>(revue 3)</w:t>
+              <w:t>C</w:t>
             </w:r>
           </w:p>
           <w:p>
@@ -7252,7 +7222,7 @@
                 <w:sz w:val="24"/>
                 <w:szCs w:val="24"/>
               </w:rPr>
-              <w:t>(revue 3)</w:t>
+              <w:t>C</w:t>
             </w:r>
           </w:p>
           <w:p>
@@ -7390,7 +7360,7 @@
                 <w:szCs w:val="24"/>
               </w:rPr>
               <w:lastRenderedPageBreak/>
-              <w:t>(revue 3)</w:t>
+              <w:t>C</w:t>
             </w:r>
           </w:p>
           <w:p>
@@ -7549,7 +7519,7 @@
                 <w:sz w:val="24"/>
                 <w:szCs w:val="24"/>
               </w:rPr>
-              <w:t>(revue 3)</w:t>
+              <w:t>C</w:t>
             </w:r>
           </w:p>
           <w:p>
@@ -7678,6 +7648,22 @@
                 <w:sz w:val="24"/>
                 <w:szCs w:val="24"/>
               </w:rPr>
+              <w:t>(revue1, revue2, revue3)</w:t>
+            </w:r>
+          </w:p>
+          <w:p>
+            <w:pPr>
+              <w:jc w:val="center"/>
+              <w:rPr>
+                <w:sz w:val="24"/>
+                <w:szCs w:val="24"/>
+              </w:rPr>
+            </w:pPr>
+            <w:r>
+              <w:rPr>
+                <w:sz w:val="24"/>
+                <w:szCs w:val="24"/>
+              </w:rPr>
               <w:t>G.A.1</w:t>
             </w:r>
           </w:p>
@@ -7720,6 +7706,15 @@
               </w:rPr>
               <w:t>C</w:t>
             </w:r>
+            <w:proofErr w:type="gramStart"/>
+            <w:r>
+              <w:rPr>
+                <w:sz w:val="24"/>
+                <w:szCs w:val="24"/>
+              </w:rPr>
+              <w:t>,C,C</w:t>
+            </w:r>
+            <w:proofErr w:type="gramEnd"/>
           </w:p>
         </w:tc>
       </w:tr>
@@ -7863,6 +7858,29 @@
               </w:rPr>
               <w:t>C</w:t>
             </w:r>
+            <w:proofErr w:type="gramStart"/>
+            <w:r>
+              <w:rPr>
+                <w:sz w:val="24"/>
+                <w:szCs w:val="24"/>
+              </w:rPr>
+              <w:t>,</w:t>
+            </w:r>
+            <w:r>
+              <w:rPr>
+                <w:sz w:val="24"/>
+                <w:szCs w:val="24"/>
+              </w:rPr>
+              <w:t>C</w:t>
+            </w:r>
+            <w:r>
+              <w:rPr>
+                <w:sz w:val="24"/>
+                <w:szCs w:val="24"/>
+              </w:rPr>
+              <w:t>,C</w:t>
+            </w:r>
+            <w:proofErr w:type="gramEnd"/>
           </w:p>
           <w:p>
             <w:pPr>
@@ -8015,6 +8033,29 @@
               </w:rPr>
               <w:t>C</w:t>
             </w:r>
+            <w:proofErr w:type="gramStart"/>
+            <w:r>
+              <w:rPr>
+                <w:sz w:val="24"/>
+                <w:szCs w:val="24"/>
+              </w:rPr>
+              <w:t>,</w:t>
+            </w:r>
+            <w:r>
+              <w:rPr>
+                <w:sz w:val="24"/>
+                <w:szCs w:val="24"/>
+              </w:rPr>
+              <w:t>C</w:t>
+            </w:r>
+            <w:r>
+              <w:rPr>
+                <w:sz w:val="24"/>
+                <w:szCs w:val="24"/>
+              </w:rPr>
+              <w:t>,C</w:t>
+            </w:r>
+            <w:proofErr w:type="gramEnd"/>
           </w:p>
         </w:tc>
       </w:tr>

</xml_diff>